<commit_message>
written key target spp section
</commit_message>
<xml_diff>
--- a/abc_repot_2020_qa.docx
+++ b/abc_repot_2020_qa.docx
@@ -6,8 +6,18 @@
       <w:pPr>
         <w:pStyle w:val="Heading1"/>
       </w:pPr>
+      <w:commentRangeStart w:id="0"/>
       <w:r>
         <w:t>Summary</w:t>
+      </w:r>
+      <w:commentRangeEnd w:id="0"/>
+      <w:r>
+        <w:rPr>
+          <w:rStyle w:val="CommentReference"/>
+          <w:rFonts w:asciiTheme="minorHAnsi" w:eastAsiaTheme="minorEastAsia" w:hAnsiTheme="minorHAnsi" w:cstheme="minorBidi"/>
+          <w:color w:val="auto"/>
+        </w:rPr>
+        <w:commentReference w:id="0"/>
       </w:r>
     </w:p>
     <w:p/>
@@ -174,25 +184,80 @@
         <w:t xml:space="preserve"> wetlands</w:t>
       </w:r>
       <w:r>
-        <w:t>, coastal cliffs, forests and dunes</w:t>
+        <w:t>, coastal cliffs, forests</w:t>
+      </w:r>
+      <w:r>
+        <w:t>, and dunes, making it home to diverse</w:t>
+      </w:r>
+      <w:r>
+        <w:t xml:space="preserve"> animal and plant life</w:t>
       </w:r>
       <w:r>
         <w:t xml:space="preserve"> </w:t>
       </w:r>
       <w:r>
-        <w:t xml:space="preserve">making it home to a </w:t>
-      </w:r>
-      <w:r>
-        <w:t>diverse range of animal and plant life</w:t>
+        <w:fldChar w:fldCharType="begin"/>
+      </w:r>
+      <w:r>
+        <w:instrText xml:space="preserve"> ADDIN ZOTERO_ITEM CSL_CITATION {"citationID":"vOFCXraI","properties":{"formattedCitation":"(Armitage, 2004)","plainCitation":"(Armitage, 2004)","noteIndex":0},"citationItems":[{"id":796,"uris":["http://zotero.org/users/local/z7VYnidG/items/ZABF2AWE"],"uri":["http://zotero.org/users/local/z7VYnidG/items/ZABF2AWE"],"itemData":{"id":796,"type":"book","call-number":"QH197.5 .G74 2004","edition":"Rev. ed","event-place":"Christchurch, N.Z","ISBN":"978-1-877257-00-1","note":"OCLC: ocm57344949","number-of-pages":"195","publisher":"Canterbury University Press","publisher-place":"Christchurch, N.Z","source":"Library of Congress ISBN","title":"Great Barrier Island","editor":[{"family":"Armitage","given":"Don"}],"issued":{"date-parts":[["2004"]]}}}],"schema":"https://github.com/citation-style-language/schema/raw/master/csl-citation.json"} </w:instrText>
+      </w:r>
+      <w:r>
+        <w:fldChar w:fldCharType="separate"/>
+      </w:r>
+      <w:r>
+        <w:rPr>
+          <w:rFonts w:ascii="Calibri" w:hAnsi="Calibri" w:cs="Calibri"/>
+        </w:rPr>
+        <w:t>(Armitage, 2004)</w:t>
+      </w:r>
+      <w:r>
+        <w:fldChar w:fldCharType="end"/>
+      </w:r>
+      <w:r>
+        <w:t>.</w:t>
       </w:r>
       <w:r>
         <w:t xml:space="preserve"> </w:t>
       </w:r>
       <w:r>
+        <w:t xml:space="preserve">The east coast comprises primarily </w:t>
+      </w:r>
+      <w:r>
+        <w:t xml:space="preserve">of </w:t>
+      </w:r>
+      <w:r>
+        <w:t xml:space="preserve">wetlands and infilled marine </w:t>
+      </w:r>
+      <w:proofErr w:type="spellStart"/>
+      <w:r>
+        <w:t>embayments</w:t>
+      </w:r>
+      <w:proofErr w:type="spellEnd"/>
+      <w:r>
+        <w:t>,</w:t>
+      </w:r>
+      <w:r>
+        <w:t xml:space="preserve"> and the west coast </w:t>
+      </w:r>
+      <w:r>
+        <w:t xml:space="preserve">drops sharply into the sea. </w:t>
+      </w:r>
+      <w:r>
+        <w:t xml:space="preserve">A central ridge of mountains reaching an elevation of 627 </w:t>
+      </w:r>
+      <w:proofErr w:type="spellStart"/>
+      <w:r>
+        <w:t>m.a.s.l</w:t>
+      </w:r>
+      <w:proofErr w:type="spellEnd"/>
+      <w:r>
+        <w:t xml:space="preserve"> runs down the island </w:t>
+      </w:r>
+      <w:r>
         <w:fldChar w:fldCharType="begin"/>
       </w:r>
       <w:r>
-        <w:instrText xml:space="preserve"> ADDIN ZOTERO_ITEM CSL_CITATION {"citationID":"vOFCXraI","properties":{"formattedCitation":"(Armitage, 2004)","plainCitation":"(Armitage, 2004)","noteIndex":0},"citationItems":[{"id":796,"uris":["http://zotero.org/users/local/z7VYnidG/items/ZABF2AWE"],"uri":["http://zotero.org/users/local/z7VYnidG/items/ZABF2AWE"],"itemData":{"id":796,"type":"book","call-number":"QH197.5 .G74 2004","edition":"Rev. ed","event-place":"Christchurch, N.Z","ISBN":"978-1-877257-00-1","note":"OCLC: ocm57344949","number-of-pages":"195","publisher":"Canterbury University Press","publisher-place":"Christchurch, N.Z","source":"Library of Congress ISBN","title":"Great Barrier Island","editor":[{"family":"Armitage","given":"Don"}],"issued":{"date-parts":[["2004"]]}}}],"schema":"https://github.com/citation-style-language/schema/raw/master/csl-citation.json"} </w:instrText>
+        <w:instrText xml:space="preserve"> ADDIN ZOTERO_ITEM CSL_CITATION {"citationID":"XbCOlgw2","properties":{"formattedCitation":"(Perry et al., 2010)","plainCitation":"(Perry et al., 2010)","noteIndex":0},"citationItems":[{"id":814,"uris":["http://zotero.org/users/local/z7VYnidG/items/GWV77EP2"],"uri":["http://zotero.org/users/local/z7VYnidG/items/GWV77EP2"],"itemData":{"id":814,"type":"article-journal","abstract":"Fire has been a major driver of forest loss in New Zealand. A conceptual model has been proposed in which positive feedbacks between vegetation, fire and soils can arrest regeneration of recurrently burned wet forest landscapes. We used vegetation data collected across three topographically similar landscapes – Awana, Glenfern and Windy Hill – on Great Barrier Island to (1) describe current vegetation composition and structure and predict future change in composition and (2) assess evidence for interactions between fire and soils slowing regeneration in these landscapes. Compositional data were analysed via classification and ordination, and we used transition matrix models to explore how vegetation composition may change in the future. The vegetation in the three landscapes spans repeatedly burned scrubland dominated by mānuka (Leptospermum scoparium) and exotic fire-dependent woody species such as Hakea sericea, to intact mature forest. Scrubland vegetation tends to be found on north-facing upper slopes and ridges – drier sites where fire has been more frequent and rendered soil conditions (e.g. organic matter and moisture) poor for plant growth. There is a slow reinvasion of forest species into the Leptospermum and Kunzea scrubland from gullies and other remnant patches, with wind-dispersed species preceding fleshy-fruited bird-dispersed ones. In the absence of fire in the next few decades the landscapes will continue to move back towards forest. More fires, however, will further degrade these landscapes by removing remaining fertile topsoils from ridges and slopes and by favouring exotic species adapted to recruit from seed and/or resprout vegetatively after fire.","container-title":"New Zealand Journal of Ecology","issue":"3","language":"en","page":"13","source":"Zotero","title":"Vegetation patterns and trajectories in disturbed landscapes, Great Barrier Island, northern New Zealand","volume":"34","author":[{"family":"Perry","given":"George L W"},{"family":"Ogden","given":"John"},{"family":"Enright","given":"Neal J"},{"family":"Davy","given":"Lucy V"}],"issued":{"date-parts":[["2010"]]}}}],"schema":"https://github.com/citation-style-language/schema/raw/master/csl-citation.json"} </w:instrText>
       </w:r>
       <w:r>
         <w:fldChar w:fldCharType="separate"/>
@@ -201,7 +266,7 @@
         <w:rPr>
           <w:rFonts w:ascii="Calibri" w:hAnsi="Calibri" w:cs="Calibri"/>
         </w:rPr>
-        <w:t>(Armitage, 2004)</w:t>
+        <w:t>(Perry et al., 2010)</w:t>
       </w:r>
       <w:r>
         <w:fldChar w:fldCharType="end"/>
@@ -213,35 +278,57 @@
         <w:t xml:space="preserve"> </w:t>
       </w:r>
       <w:r>
-        <w:t xml:space="preserve">The east coast comprises of primarily wetlands and infilled marine </w:t>
+        <w:t>Predator control pro</w:t>
+      </w:r>
+      <w:r>
+        <w:t xml:space="preserve">jects have </w:t>
+      </w:r>
+      <w:r>
+        <w:t xml:space="preserve">been </w:t>
+      </w:r>
+      <w:r>
+        <w:t>developed</w:t>
+      </w:r>
+      <w:r>
+        <w:t xml:space="preserve"> on Aotea </w:t>
+      </w:r>
+      <w:r>
+        <w:t xml:space="preserve">with </w:t>
       </w:r>
       <w:proofErr w:type="spellStart"/>
       <w:r>
-        <w:t>embayments</w:t>
+        <w:t>Genfern</w:t>
       </w:r>
       <w:proofErr w:type="spellEnd"/>
       <w:r>
-        <w:t xml:space="preserve"> and the west coast </w:t>
-      </w:r>
-      <w:r>
-        <w:t xml:space="preserve">drops sharply into the sea. </w:t>
-      </w:r>
-      <w:r>
-        <w:t xml:space="preserve">A central ridge of mountains reaching an elevation of 627 </w:t>
-      </w:r>
-      <w:proofErr w:type="spellStart"/>
-      <w:r>
-        <w:t>m.a.s.l</w:t>
-      </w:r>
-      <w:proofErr w:type="spellEnd"/>
-      <w:r>
-        <w:t xml:space="preserve"> runs down the island </w:t>
+        <w:t xml:space="preserve"> sanctuary </w:t>
+      </w:r>
+      <w:r>
+        <w:t xml:space="preserve">(83 ha) </w:t>
+      </w:r>
+      <w:r>
+        <w:t>established as a restoration area in the late 90s</w:t>
+      </w:r>
+      <w:r>
+        <w:t>,</w:t>
+      </w:r>
+      <w:r>
+        <w:t xml:space="preserve"> and Windy Hill sanctuary</w:t>
+      </w:r>
+      <w:r>
+        <w:t xml:space="preserve"> (800 ha)</w:t>
+      </w:r>
+      <w:r>
+        <w:t xml:space="preserve"> </w:t>
+      </w:r>
+      <w:r>
+        <w:t xml:space="preserve"> established in 2000 </w:t>
       </w:r>
       <w:r>
         <w:fldChar w:fldCharType="begin"/>
       </w:r>
       <w:r>
-        <w:instrText xml:space="preserve"> ADDIN ZOTERO_ITEM CSL_CITATION {"citationID":"XbCOlgw2","properties":{"formattedCitation":"(Perry et al., 2010)","plainCitation":"(Perry et al., 2010)","noteIndex":0},"citationItems":[{"id":814,"uris":["http://zotero.org/users/local/z7VYnidG/items/GWV77EP2"],"uri":["http://zotero.org/users/local/z7VYnidG/items/GWV77EP2"],"itemData":{"id":814,"type":"article-journal","abstract":"Fire has been a major driver of forest loss in New Zealand. A conceptual model has been proposed in which positive feedbacks between vegetation, fire and soils can arrest regeneration of recurrently burned wet forest landscapes. We used vegetation data collected across three topographically similar landscapes – Awana, Glenfern and Windy Hill – on Great Barrier Island to (1) describe current vegetation composition and structure and predict future change in composition and (2) assess evidence for interactions between fire and soils slowing regeneration in these landscapes. Compositional data were analysed via classification and ordination, and we used transition matrix models to explore how vegetation composition may change in the future. The vegetation in the three landscapes spans repeatedly burned scrubland dominated by mānuka (Leptospermum scoparium) and exotic fire-dependent woody species such as Hakea sericea, to intact mature forest. Scrubland vegetation tends to be found on north-facing upper slopes and ridges – drier sites where fire has been more frequent and rendered soil conditions (e.g. organic matter and moisture) poor for plant growth. There is a slow reinvasion of forest species into the Leptospermum and Kunzea scrubland from gullies and other remnant patches, with wind-dispersed species preceding fleshy-fruited bird-dispersed ones. In the absence of fire in the next few decades the landscapes will continue to move back towards forest. More fires, however, will further degrade these landscapes by removing remaining fertile topsoils from ridges and slopes and by favouring exotic species adapted to recruit from seed and/or resprout vegetatively after fire.","container-title":"New Zealand Journal of Ecology","issue":"3","language":"en","page":"13","source":"Zotero","title":"Vegetation patterns and trajectories in disturbed landscapes, Great Barrier Island, northern New Zealand","volume":"34","author":[{"family":"Perry","given":"George L W"},{"family":"Ogden","given":"John"},{"family":"Enright","given":"Neal J"},{"family":"Davy","given":"Lucy V"}],"issued":{"date-parts":[["2010"]]}}}],"schema":"https://github.com/citation-style-language/schema/raw/master/csl-citation.json"} </w:instrText>
+        <w:instrText xml:space="preserve"> ADDIN ZOTERO_ITEM CSL_CITATION {"citationID":"lXV052aw","properties":{"formattedCitation":"(Clout &amp; Russell, 2006; Perry et al., 2010)","plainCitation":"(Clout &amp; Russell, 2006; Perry et al., 2010)","noteIndex":0},"citationItems":[{"id":825,"uris":["http://zotero.org/users/local/z7VYnidG/items/YY6X7VJ5"],"uri":["http://zotero.org/users/local/z7VYnidG/items/YY6X7VJ5"],"itemData":{"id":825,"type":"article-journal","abstract":"Data on eradication operations against alien mammals on New Zealand islands show that there was a substantial increase in the number of successful eradications in the 1980s and 1990s. The most significant change has been in the ability to eradicate rodents from increasingly large islands (to over 11,000ha), using aerial poisoning techniques. Based on the New Zealand experience, there are good prospects for further eradications of alien mammals from islands around the world, facilitating ecological restoration and the recovery of threatened species. However, instances of reinvasion of rats (Rattus spp.) and stoats (Mustela erminea) onto previously cleared islands illustrate the importance of prevention, effective monitoring and a fuller understanding of invasion risks.","language":"en","page":"15","source":"Zotero","title":"The eradication of mammals from New Zealand islands","author":[{"family":"Clout","given":"M N"},{"family":"Russell","given":"J C"}],"issued":{"date-parts":[["2006"]]}}},{"id":814,"uris":["http://zotero.org/users/local/z7VYnidG/items/GWV77EP2"],"uri":["http://zotero.org/users/local/z7VYnidG/items/GWV77EP2"],"itemData":{"id":814,"type":"article-journal","abstract":"Fire has been a major driver of forest loss in New Zealand. A conceptual model has been proposed in which positive feedbacks between vegetation, fire and soils can arrest regeneration of recurrently burned wet forest landscapes. We used vegetation data collected across three topographically similar landscapes – Awana, Glenfern and Windy Hill – on Great Barrier Island to (1) describe current vegetation composition and structure and predict future change in composition and (2) assess evidence for interactions between fire and soils slowing regeneration in these landscapes. Compositional data were analysed via classification and ordination, and we used transition matrix models to explore how vegetation composition may change in the future. The vegetation in the three landscapes spans repeatedly burned scrubland dominated by mānuka (Leptospermum scoparium) and exotic fire-dependent woody species such as Hakea sericea, to intact mature forest. Scrubland vegetation tends to be found on north-facing upper slopes and ridges – drier sites where fire has been more frequent and rendered soil conditions (e.g. organic matter and moisture) poor for plant growth. There is a slow reinvasion of forest species into the Leptospermum and Kunzea scrubland from gullies and other remnant patches, with wind-dispersed species preceding fleshy-fruited bird-dispersed ones. In the absence of fire in the next few decades the landscapes will continue to move back towards forest. More fires, however, will further degrade these landscapes by removing remaining fertile topsoils from ridges and slopes and by favouring exotic species adapted to recruit from seed and/or resprout vegetatively after fire.","container-title":"New Zealand Journal of Ecology","issue":"3","language":"en","page":"13","source":"Zotero","title":"Vegetation patterns and trajectories in disturbed landscapes, Great Barrier Island, northern New Zealand","volume":"34","author":[{"family":"Perry","given":"George L W"},{"family":"Ogden","given":"John"},{"family":"Enright","given":"Neal J"},{"family":"Davy","given":"Lucy V"}],"issued":{"date-parts":[["2010"]]}}}],"schema":"https://github.com/citation-style-language/schema/raw/master/csl-citation.json"} </w:instrText>
       </w:r>
       <w:r>
         <w:fldChar w:fldCharType="separate"/>
@@ -250,78 +337,7 @@
         <w:rPr>
           <w:rFonts w:ascii="Calibri" w:hAnsi="Calibri" w:cs="Calibri"/>
         </w:rPr>
-        <w:t>(Perry et al., 2010)</w:t>
-      </w:r>
-      <w:r>
-        <w:fldChar w:fldCharType="end"/>
-      </w:r>
-      <w:r>
-        <w:t>.</w:t>
-      </w:r>
-      <w:r>
-        <w:t xml:space="preserve"> </w:t>
-      </w:r>
-      <w:r>
-        <w:t>Predator control pro</w:t>
-      </w:r>
-      <w:r>
-        <w:t xml:space="preserve">jects have </w:t>
-      </w:r>
-      <w:r>
-        <w:t xml:space="preserve">been </w:t>
-      </w:r>
-      <w:r>
-        <w:t>developed</w:t>
-      </w:r>
-      <w:r>
-        <w:t xml:space="preserve"> on Aotea </w:t>
-      </w:r>
-      <w:r>
-        <w:t xml:space="preserve">with </w:t>
-      </w:r>
-      <w:proofErr w:type="spellStart"/>
-      <w:r>
-        <w:t>Genfern</w:t>
-      </w:r>
-      <w:proofErr w:type="spellEnd"/>
-      <w:r>
-        <w:t xml:space="preserve"> sanctuary </w:t>
-      </w:r>
-      <w:r>
-        <w:t xml:space="preserve">(83 ha) </w:t>
-      </w:r>
-      <w:r>
-        <w:t>established as a restoration area in the late 90s</w:t>
-      </w:r>
-      <w:r>
-        <w:t>,</w:t>
-      </w:r>
-      <w:r>
-        <w:t xml:space="preserve"> and Windy Hill sanctuary</w:t>
-      </w:r>
-      <w:r>
-        <w:t xml:space="preserve"> (800 ha)</w:t>
-      </w:r>
-      <w:r>
-        <w:t xml:space="preserve"> </w:t>
-      </w:r>
-      <w:r>
-        <w:t xml:space="preserve"> established in 2000 </w:t>
-      </w:r>
-      <w:r>
-        <w:fldChar w:fldCharType="begin"/>
-      </w:r>
-      <w:r>
-        <w:instrText xml:space="preserve"> ADDIN ZOTERO_ITEM CSL_CITATION {"citationID":"lXV052aw","properties":{"formattedCitation":"(Clout &amp; Russell, 2006; Perry et al., 2010)","plainCitation":"(Clout &amp; Russell, 2006; Perry et al., 2010)","noteIndex":0},"citationItems":[{"id":825,"uris":["http://zotero.org/users/local/z7VYnidG/items/YY6X7VJ5"],"uri":["http://zotero.org/users/local/z7VYnidG/items/YY6X7VJ5"],"itemData":{"id":825,"type":"article-journal","abstract":"Data on eradication operations against alien mammals on New Zealand islands show that there was a substantial increase in the number of successful eradications in the 1980s and 1990s. The most significant change has been in the ability to eradicate rodents from increasingly large islands (to over 11,000ha), using aerial poisoning techniques. Based on the New Zealand experience, there are good prospects for further eradications of alien mammals from islands around the world, facilitating ecological restoration and the recovery of threatened species. However, instances of reinvasion of rats (Rattus spp.) and stoats (Mustela erminea) onto previously cleared islands illustrate the importance of prevention, effective monitoring and a fuller understanding of invasion risks.","language":"en","page":"15","source":"Zotero","title":"The eradication of mammals from New Zealand islands","author":[{"family":"Clout","given":"M N"},{"family":"Russell","given":"J C"}],"issued":{"date-parts":[["2006"]]}}},{"id":814,"uris":["http://zotero.org/users/local/z7VYnidG/items/GWV77EP2"],"uri":["http://zotero.org/users/local/z7VYnidG/items/GWV77EP2"],"itemData":{"id":814,"type":"article-journal","abstract":"Fire has been a major driver of forest loss in New Zealand. A conceptual model has been proposed in which positive feedbacks between vegetation, fire and soils can arrest regeneration of recurrently burned wet forest landscapes. We used vegetation data collected across three topographically similar landscapes – Awana, Glenfern and Windy Hill – on Great Barrier Island to (1) describe current vegetation composition and structure and predict future change in composition and (2) assess evidence for interactions between fire and soils slowing regeneration in these landscapes. Compositional data were analysed via classification and ordination, and we used transition matrix models to explore how vegetation composition may change in the future. The vegetation in the three landscapes spans repeatedly burned scrubland dominated by mānuka (Leptospermum scoparium) and exotic fire-dependent woody species such as Hakea sericea, to intact mature forest. Scrubland vegetation tends to be found on north-facing upper slopes and ridges – drier sites where fire has been more frequent and rendered soil conditions (e.g. organic matter and moisture) poor for plant growth. There is a slow reinvasion of forest species into the Leptospermum and Kunzea scrubland from gullies and other remnant patches, with wind-dispersed species preceding fleshy-fruited bird-dispersed ones. In the absence of fire in the next few decades the landscapes will continue to move back towards forest. More fires, however, will further degrade these landscapes by removing remaining fertile topsoils from ridges and slopes and by favouring exotic species adapted to recruit from seed and/or resprout vegetatively after fire.","container-title":"New Zealand Journal of Ecology","issue":"3","language":"en","page":"13","source":"Zotero","title":"Vegetation patterns and trajectories in disturbed landscapes, Great Barrier Island, northern New Zealand","volume":"34","author":[{"family":"Perry","given":"George L W"},{"family":"Ogden","given":"John"},{"family":"Enright","given":"Neal J"},{"family":"Davy","given":"Lucy V"}],"issued":{"date-parts":[["2010"]]}}}],"schema":"https://github.com/citation-style-language/schema/raw/master/csl-citation.json"} </w:instrText>
-      </w:r>
-      <w:r>
-        <w:fldChar w:fldCharType="separate"/>
-      </w:r>
-      <w:r>
-        <w:rPr>
-          <w:rFonts w:ascii="Calibri" w:hAnsi="Calibri" w:cs="Calibri"/>
-        </w:rPr>
-        <w:t>(Perry et al., 2010)</w:t>
+        <w:t>(Clout &amp; Russell, 2006; Perry et al., 2010)</w:t>
       </w:r>
       <w:r>
         <w:fldChar w:fldCharType="end"/>
@@ -353,13 +369,8 @@
       <w:pPr>
         <w:keepNext/>
       </w:pPr>
-      <w:proofErr w:type="spellStart"/>
-      <w:r>
-        <w:t>Aeotea</w:t>
-      </w:r>
-      <w:proofErr w:type="spellEnd"/>
-      <w:r>
-        <w:t xml:space="preserve"> is home to </w:t>
+      <w:r>
+        <w:t xml:space="preserve">Aotea is home to </w:t>
       </w:r>
       <w:r>
         <w:t>many</w:t>
@@ -1166,143 +1177,688 @@
         <w:t xml:space="preserve"> </w:t>
       </w:r>
       <w:r>
-        <w:t>– Target species</w:t>
+        <w:t xml:space="preserve">– </w:t>
+      </w:r>
+      <w:commentRangeStart w:id="1"/>
+      <w:r>
+        <w:t xml:space="preserve">Key </w:t>
+      </w:r>
+      <w:commentRangeEnd w:id="1"/>
+      <w:r>
+        <w:rPr>
+          <w:rStyle w:val="CommentReference"/>
+          <w:rFonts w:asciiTheme="minorHAnsi" w:eastAsiaTheme="minorEastAsia" w:hAnsiTheme="minorHAnsi" w:cstheme="minorBidi"/>
+          <w:color w:val="auto"/>
+        </w:rPr>
+        <w:commentReference w:id="1"/>
+      </w:r>
+      <w:r>
+        <w:t>t</w:t>
+      </w:r>
+      <w:r>
+        <w:t>arget species</w:t>
       </w:r>
     </w:p>
     <w:p/>
+    <w:p>
+      <w:r>
+        <w:t>For species have been identified by st</w:t>
+      </w:r>
+      <w:r>
+        <w:t>ake</w:t>
+      </w:r>
+      <w:r>
+        <w:t xml:space="preserve">holders of </w:t>
+      </w:r>
+      <w:proofErr w:type="spellStart"/>
+      <w:r>
+        <w:t>Aeotea</w:t>
+      </w:r>
+      <w:proofErr w:type="spellEnd"/>
+      <w:r>
+        <w:t xml:space="preserve"> as key target species for the ABC</w:t>
+      </w:r>
+      <w:r>
+        <w:t xml:space="preserve"> </w:t>
+      </w:r>
+      <w:r>
+        <w:fldChar w:fldCharType="begin"/>
+      </w:r>
+      <w:r>
+        <w:instrText xml:space="preserve"> ADDIN ZOTERO_ITEM CSL_CITATION {"citationID":"OtusJiCS","properties":{"formattedCitation":"(Simmonds, 2020)","plainCitation":"(Simmonds, 2020)","noteIndex":0},"citationItems":[{"id":795,"uris":["http://zotero.org/users/local/z7VYnidG/items/GEEMVTIX"],"uri":["http://zotero.org/users/local/z7VYnidG/items/GEEMVTIX"],"itemData":{"id":795,"type":"report","title":"Aotea Bird Count Results of the December 2019 survey","URL":"https://www.gbiet.org/bird-count","author":[{"family":"Simmonds","given":"Serena"}],"issued":{"date-parts":[["2020",7]]}}}],"schema":"https://github.com/citation-style-language/schema/raw/master/csl-citation.json"} </w:instrText>
+      </w:r>
+      <w:r>
+        <w:fldChar w:fldCharType="separate"/>
+      </w:r>
+      <w:r>
+        <w:rPr>
+          <w:rFonts w:ascii="Calibri" w:hAnsi="Calibri" w:cs="Calibri"/>
+        </w:rPr>
+        <w:t>(Simmonds, 2020)</w:t>
+      </w:r>
+      <w:r>
+        <w:fldChar w:fldCharType="end"/>
+      </w:r>
+      <w:r>
+        <w:t xml:space="preserve">. These are the: </w:t>
+      </w:r>
+      <w:proofErr w:type="spellStart"/>
+      <w:r>
+        <w:t>kākā</w:t>
+      </w:r>
+      <w:proofErr w:type="spellEnd"/>
+      <w:r>
+        <w:t xml:space="preserve"> (</w:t>
+      </w:r>
+      <w:r>
+        <w:rPr>
+          <w:i/>
+          <w:iCs/>
+        </w:rPr>
+        <w:t xml:space="preserve">Nestor </w:t>
+      </w:r>
+      <w:proofErr w:type="spellStart"/>
+      <w:r>
+        <w:rPr>
+          <w:i/>
+          <w:iCs/>
+        </w:rPr>
+        <w:t>meridionalis</w:t>
+      </w:r>
+      <w:proofErr w:type="spellEnd"/>
+      <w:r>
+        <w:t xml:space="preserve">), </w:t>
+      </w:r>
+      <w:proofErr w:type="spellStart"/>
+      <w:r>
+        <w:t>kererū</w:t>
+      </w:r>
+      <w:proofErr w:type="spellEnd"/>
+      <w:r>
+        <w:t xml:space="preserve"> (</w:t>
+      </w:r>
+      <w:proofErr w:type="spellStart"/>
+      <w:r>
+        <w:rPr>
+          <w:i/>
+          <w:iCs/>
+        </w:rPr>
+        <w:t>Hemiphaga</w:t>
+      </w:r>
+      <w:proofErr w:type="spellEnd"/>
+      <w:r>
+        <w:rPr>
+          <w:i/>
+          <w:iCs/>
+        </w:rPr>
+        <w:t xml:space="preserve"> </w:t>
+      </w:r>
+      <w:proofErr w:type="spellStart"/>
+      <w:r>
+        <w:rPr>
+          <w:i/>
+          <w:iCs/>
+        </w:rPr>
+        <w:t>novaeseelandiae</w:t>
+      </w:r>
+      <w:proofErr w:type="spellEnd"/>
+      <w:r>
+        <w:t>)</w:t>
+      </w:r>
+      <w:r>
+        <w:t xml:space="preserve">, </w:t>
+      </w:r>
+      <w:proofErr w:type="spellStart"/>
+      <w:r>
+        <w:t>kākāriki</w:t>
+      </w:r>
+      <w:proofErr w:type="spellEnd"/>
+      <w:r>
+        <w:t xml:space="preserve"> (</w:t>
+      </w:r>
+      <w:proofErr w:type="spellStart"/>
+      <w:r>
+        <w:rPr>
+          <w:i/>
+          <w:iCs/>
+        </w:rPr>
+        <w:t>Cyanoramphus</w:t>
+      </w:r>
+      <w:proofErr w:type="spellEnd"/>
+      <w:r>
+        <w:rPr>
+          <w:i/>
+          <w:iCs/>
+        </w:rPr>
+        <w:t xml:space="preserve"> </w:t>
+      </w:r>
+      <w:proofErr w:type="spellStart"/>
+      <w:r>
+        <w:rPr>
+          <w:i/>
+          <w:iCs/>
+        </w:rPr>
+        <w:t>novaezelandiae</w:t>
+      </w:r>
+      <w:proofErr w:type="spellEnd"/>
+      <w:r>
+        <w:t>), and tui (</w:t>
+      </w:r>
+      <w:proofErr w:type="spellStart"/>
+      <w:r>
+        <w:rPr>
+          <w:i/>
+          <w:iCs/>
+        </w:rPr>
+        <w:t>Prosthemadera</w:t>
+      </w:r>
+      <w:proofErr w:type="spellEnd"/>
+      <w:r>
+        <w:rPr>
+          <w:i/>
+          <w:iCs/>
+        </w:rPr>
+        <w:t xml:space="preserve"> </w:t>
+      </w:r>
+      <w:proofErr w:type="spellStart"/>
+      <w:r>
+        <w:rPr>
+          <w:i/>
+          <w:iCs/>
+        </w:rPr>
+        <w:t>novaeseelandiae</w:t>
+      </w:r>
+      <w:proofErr w:type="spellEnd"/>
+      <w:r>
+        <w:t xml:space="preserve">). </w:t>
+      </w:r>
+    </w:p>
     <w:p/>
     <w:p>
       <w:proofErr w:type="spellStart"/>
       <w:r>
+        <w:t>K</w:t>
+      </w:r>
+      <w:r>
+        <w:t>ākāriki</w:t>
+      </w:r>
+      <w:proofErr w:type="spellEnd"/>
+      <w:r>
+        <w:t xml:space="preserve"> </w:t>
+      </w:r>
+      <w:r>
+        <w:t xml:space="preserve">is a small endemic parrot once common throughout New Zealand but now almost absent from the two main islands </w:t>
+      </w:r>
+      <w:r>
+        <w:fldChar w:fldCharType="begin"/>
+      </w:r>
+      <w:r>
+        <w:instrText xml:space="preserve"> ADDIN ZOTERO_ITEM CSL_CITATION {"citationID":"Y0RRmxPG","properties":{"formattedCitation":"(Ortiz\\uc0\\u8208{}Catedral &amp; Brunton, 2009)","plainCitation":"(Ortiz‐Catedral &amp; Brunton, 2009)","noteIndex":0},"citationItems":[{"id":839,"uris":["http://zotero.org/users/local/z7VYnidG/items/AE26DUAT"],"uri":["http://zotero.org/users/local/z7VYnidG/items/AE26DUAT"],"itemData":{"id":839,"type":"article-journal","abstract":"We studied red‐crowned parakeets (Cyanoramphus novaezelandiae) reintroduced onto Tiritiri Matangi Island, New Zealand from 2004 to 2006, in order to provide baseline information regarding nesting sites and nesting success of this population. We found 48 nests both in natural nesting sites and in nest boxes, in all three major habitat types on the island. Clutch size declined as the breeding season progressed, but laying date did not affect nesting success. This means that a breeding pair could fledge at least one young even from a small clutch laid late in the breeding season. Overall nesting success was 60%. Nesting success varied between breeding‐seasons. Most of the 17 nesting attempts that failed did so during incubation. Red‐crowned parakeets made use of a wide diversity of nesting sites and few sites were re‐used, which suggests that suitable nest sites were not limiting. Overall, our results indicate that red‐crowned parakeets are good candidates for reintroductions to areas lacking introduced predators, even during the early stages of revegetation.","container-title":"New Zealand Journal of Zoology","DOI":"10.1080/03014220909510133","ISSN":"0301-4223","issue":"1","note":"publisher: Taylor &amp; Francis\n_eprint: https://doi.org/10.1080/03014220909510133","page":"1-10","source":"Taylor and Francis+NEJM","title":"Nesting sites and nesting success of reintroduced red‐crowned parakeets (Cyanoramphus novaezelandiae) on Tiritiri Matangi Island, New Zealand","volume":"36","author":[{"family":"Ortiz‐Catedral","given":"Luis"},{"family":"Brunton","given":"Dianne H."}],"issued":{"date-parts":[["2009",1,1]]}}}],"schema":"https://github.com/citation-style-language/schema/raw/master/csl-citation.json"} </w:instrText>
+      </w:r>
+      <w:r>
+        <w:fldChar w:fldCharType="separate"/>
+      </w:r>
+      <w:r>
+        <w:rPr>
+          <w:rFonts w:ascii="Calibri" w:hAnsi="Calibri" w:cs="Calibri"/>
+          <w:szCs w:val="24"/>
+        </w:rPr>
+        <w:t>(Ortiz‐</w:t>
+      </w:r>
+      <w:proofErr w:type="spellStart"/>
+      <w:r>
+        <w:rPr>
+          <w:rFonts w:ascii="Calibri" w:hAnsi="Calibri" w:cs="Calibri"/>
+          <w:szCs w:val="24"/>
+        </w:rPr>
+        <w:t>Catedral</w:t>
+      </w:r>
+      <w:proofErr w:type="spellEnd"/>
+      <w:r>
+        <w:rPr>
+          <w:rFonts w:ascii="Calibri" w:hAnsi="Calibri" w:cs="Calibri"/>
+          <w:szCs w:val="24"/>
+        </w:rPr>
+        <w:t xml:space="preserve"> &amp; Brunton, 2009)</w:t>
+      </w:r>
+      <w:r>
+        <w:fldChar w:fldCharType="end"/>
+      </w:r>
+      <w:r>
+        <w:t xml:space="preserve">. The </w:t>
+      </w:r>
+      <w:proofErr w:type="spellStart"/>
+      <w:r>
+        <w:t>kākāriki</w:t>
+      </w:r>
+      <w:proofErr w:type="spellEnd"/>
+      <w:r>
+        <w:t xml:space="preserve"> </w:t>
+      </w:r>
+      <w:r>
+        <w:t>has a national conservation status of an at risk relict population</w:t>
+      </w:r>
+      <w:r>
+        <w:t xml:space="preserve"> </w:t>
+      </w:r>
+      <w:r>
+        <w:fldChar w:fldCharType="begin"/>
+      </w:r>
+      <w:r>
+        <w:instrText xml:space="preserve"> ADDIN ZOTERO_ITEM CSL_CITATION {"citationID":"DmaVaLvn","properties":{"formattedCitation":"(Robertson et al., 2016)","plainCitation":"(Robertson et al., 2016)","noteIndex":0},"citationItems":[{"id":789,"uris":["http://zotero.org/users/local/z7VYnidG/items/B7FRVGXV"],"uri":["http://zotero.org/users/local/z7VYnidG/items/B7FRVGXV"],"itemData":{"id":789,"type":"article-journal","abstract":"The second complete audit of the conservation status of the 487 taxa of birds that have been recorded in New Zealand since first human contact (about 800 years ago) was carried out. Using the same ranking criteria, the assessments made in the audit were compared with those for the 473 taxa included in the first complete audit in 2012. Since then, 15 taxa have been added to the New Zealand list, six as a result of the acceptance of new distribution records, three as newly-described recently extinct species from the Chatham Islands, six as a result of taxonomic changes, and one species has been deleted from the New Zealand list. Of 77 threatened taxa classified in 2012, the status of 22 (29%) taxa improved, mainly due to successful conservation management, while five (6%) of them moved to a more threatened status. Eight other taxa, including three not assessed in 2012, were added to the threatened categories. Overall, 71 taxa were assessed as being threatened with extinction, six fewer than in 2012, and 23 rather than 25 taxa are now classified as being Nationally Critical. A list of all 487 bird taxa and their conservation status in 2016 is presented.","language":"en","page":"27","source":"Zotero","title":"Conservation status of New Zealand birds, 2016","author":[{"family":"Robertson","given":"H A"},{"family":"Baird","given":"K"},{"family":"Dowding","given":"J E"},{"family":"Elliott","given":"G P"},{"family":"Hitchmough","given":"R A"},{"family":"Miskelly","given":"C M"},{"family":"McArthur","given":"N"},{"family":"O'Donnell","given":"C F J"},{"family":"Sagar","given":"P M"},{"family":"Scofield","given":"R P"},{"family":"Taylor","given":"G A"}],"issued":{"date-parts":[["2016"]]}}}],"schema":"https://github.com/citation-style-language/schema/raw/master/csl-citation.json"} </w:instrText>
+      </w:r>
+      <w:r>
+        <w:fldChar w:fldCharType="separate"/>
+      </w:r>
+      <w:r>
+        <w:rPr>
+          <w:rFonts w:ascii="Calibri" w:hAnsi="Calibri" w:cs="Calibri"/>
+        </w:rPr>
+        <w:t>(Robertson et al., 2016)</w:t>
+      </w:r>
+      <w:r>
+        <w:fldChar w:fldCharType="end"/>
+      </w:r>
+      <w:r>
+        <w:t>,</w:t>
+      </w:r>
+      <w:r>
+        <w:t xml:space="preserve"> and one breeding population is confirmed on </w:t>
+      </w:r>
+      <w:proofErr w:type="spellStart"/>
+      <w:r>
+        <w:t>Aeotea</w:t>
+      </w:r>
+      <w:proofErr w:type="spellEnd"/>
+      <w:r>
+        <w:t xml:space="preserve"> at the </w:t>
+      </w:r>
+      <w:proofErr w:type="spellStart"/>
+      <w:r>
+        <w:t>Okiwi</w:t>
+      </w:r>
+      <w:proofErr w:type="spellEnd"/>
+      <w:r>
+        <w:t xml:space="preserve"> site. </w:t>
+      </w:r>
+    </w:p>
+    <w:p/>
+    <w:p>
+      <w:proofErr w:type="spellStart"/>
+      <w:r>
+        <w:t>K</w:t>
+      </w:r>
+      <w:r>
+        <w:t>ererū</w:t>
+      </w:r>
+      <w:proofErr w:type="spellEnd"/>
+      <w:r>
+        <w:t xml:space="preserve"> are an endemic pigeon widespread throughout New Zealand.</w:t>
+      </w:r>
+      <w:r>
+        <w:t xml:space="preserve"> They are the fifth larges</w:t>
+      </w:r>
+      <w:r>
+        <w:t>t</w:t>
+      </w:r>
+      <w:r>
+        <w:t xml:space="preserve"> pigeon in the world and feed on fruits</w:t>
+      </w:r>
+      <w:r>
+        <w:t>,</w:t>
+      </w:r>
+      <w:r>
+        <w:t xml:space="preserve"> flowers</w:t>
+      </w:r>
+      <w:r>
+        <w:t>,</w:t>
+      </w:r>
+      <w:r>
+        <w:t xml:space="preserve"> and leaves </w:t>
+      </w:r>
+      <w:r>
+        <w:fldChar w:fldCharType="begin"/>
+      </w:r>
+      <w:r>
+        <w:instrText xml:space="preserve"> ADDIN ZOTERO_ITEM CSL_CITATION {"citationID":"eS5DPwFY","properties":{"formattedCitation":"(Wotton &amp; Kelly, 2012)","plainCitation":"(Wotton &amp; Kelly, 2012)","noteIndex":0},"citationItems":[{"id":849,"uris":["http://zotero.org/users/local/z7VYnidG/items/X5GP8CXS"],"uri":["http://zotero.org/users/local/z7VYnidG/items/X5GP8CXS"],"itemData":{"id":849,"type":"article-journal","abstract":"Aim World-wide declines in large-bodied frugivores may change seed deposition patterns dramatically if body mass influences seed dispersal-related traits, such as dispersal distance. We quantified movement patterns and seed dispersal distances by Hemiphaga novaeseelandiae (kereru), the fifth-largest surviving pigeon world-wide. We then reviewed how body mass affects seed dispersal distance among fruit-eating birds globally. Location Taranaki and Canterbury, New Zealand. Methods We radio-tracked 24 kereru, following each bird continuously for up to 8.5 h, for a total of 43 tracking-days during the peak fruiting season (February–April). We estimated seed dispersal distances for three fleshy-fruited species using a mechanistic model based on kereru movements and seed retention times. We analysed global data for volant avian frugivores to determine the effect of body mass on time spent in fruiting trees, seed retention time, and dispersal distance. Results Kereru were highly sedentary, with an average of 32 ± 39 (mean ± SD) minutes and maximum of 315 minutes between flights. Kereru flew a mean of 77 ± 159 m and maximum of 1457 m in a single flight. They dispersed 66–87% of ingested seeds away from the parent plant. Mean seed dispersal distances for Beilschmiedia tawa, Vitex lucens and Pseudopanax arboreus were 95, 98 and 61 m, respectively, with all species dispersed up to 1469 m. For all three species, 79–88% of seeds were dispersed &lt; 100 m and &lt; 1% were dispersed &gt; 1 km from the parent plant. Globally, both the mean time spent in fruiting trees and seed retention time increased with increasing frugivore body mass. However, retention time increased faster, and therefore the dispersal distance and percentage of seeds moved away from the parent increased with body mass. Main conclusions Despite sedentary behaviour, kereru disperse many seeds away from the parent plant due to their even longer gut passage time, a function of their large size. Large-bodied frugivores are disproportionately important as dispersers not only because they can swallow larger fruits, but also because they are more likely to deposit seeds away from the parent plant and at greater distances.","container-title":"Journal of Biogeography","DOI":"10.1111/jbi.12000","ISSN":"1365-2699","issue":"11","language":"en","note":"_eprint: https://onlinelibrary.wiley.com/doi/pdf/10.1111/jbi.12000","page":"1973-1983","source":"Wiley Online Library","title":"Do larger frugivores move seeds further? Body size, seed dispersal distance, and a case study of a large, sedentary pigeon","title-short":"Do larger frugivores move seeds further?","volume":"39","author":[{"family":"Wotton","given":"Debra M."},{"family":"Kelly","given":"Dave"}],"issued":{"date-parts":[["2012"]]}}}],"schema":"https://github.com/citation-style-language/schema/raw/master/csl-citation.json"} </w:instrText>
+      </w:r>
+      <w:r>
+        <w:fldChar w:fldCharType="separate"/>
+      </w:r>
+      <w:r>
+        <w:rPr>
+          <w:rFonts w:ascii="Calibri" w:hAnsi="Calibri" w:cs="Calibri"/>
+        </w:rPr>
+        <w:t>(Wotton &amp; Kelly, 2012)</w:t>
+      </w:r>
+      <w:r>
+        <w:fldChar w:fldCharType="end"/>
+      </w:r>
+      <w:r>
+        <w:t xml:space="preserve">. </w:t>
+      </w:r>
+      <w:proofErr w:type="spellStart"/>
+      <w:r>
+        <w:t>K</w:t>
+      </w:r>
+      <w:r>
+        <w:t>ererū</w:t>
+      </w:r>
+      <w:proofErr w:type="spellEnd"/>
+      <w:r>
+        <w:t xml:space="preserve"> are important seed dispersers</w:t>
+      </w:r>
+      <w:r>
+        <w:t xml:space="preserve"> feeding on at least 70 different plant species and, d</w:t>
+      </w:r>
+      <w:r>
+        <w:t>ue to their large</w:t>
+      </w:r>
+      <w:r>
+        <w:t xml:space="preserve"> size, they can swallow</w:t>
+      </w:r>
+      <w:r>
+        <w:t xml:space="preserve"> large fruits</w:t>
+      </w:r>
+      <w:r>
+        <w:t xml:space="preserve"> and have a long gut retention time</w:t>
+      </w:r>
+      <w:r>
+        <w:t xml:space="preserve"> </w:t>
+      </w:r>
+      <w:r>
+        <w:fldChar w:fldCharType="begin"/>
+      </w:r>
+      <w:r>
+        <w:instrText xml:space="preserve"> ADDIN ZOTERO_ITEM CSL_CITATION {"citationID":"ypkfkl2N","properties":{"formattedCitation":"(Clout &amp; Hay, 1989; Wotton &amp; Kelly, 2012)","plainCitation":"(Clout &amp; Hay, 1989; Wotton &amp; Kelly, 2012)","noteIndex":0},"citationItems":[{"id":856,"uris":["http://zotero.org/users/local/z7VYnidG/items/YG7B6R7A"],"uri":["http://zotero.org/users/local/z7VYnidG/items/YG7B6R7A"],"itemData":{"id":856,"type":"article-journal","abstract":"New Zealand's forest plants evolved in the absence of mammalian herbivores, but subject to the attentions of a variety of other animals. Insects are and probably were, the primary folivores, but birds may also have been important. Several extinct birds, notably moas (Dinornithidae), were herbivores, and speculation continues about their impact on the vegetation. Among existing forest birds, both kereru (Hemiphaga novaeseelandiae) and kokako (Callaeas cinerea) can significantly defoliate plants and may have had a greater impact in the past. Beneficial interactions of birds with forest plants include pollination and seed dispersal. Flower visitation by birds has already been reviewed, but the importance of frugivory and seed dispersal by birds has hitherto been given scant regard in New Zealand. About 70% of the woody plants in New Zealand forests have fruits suited for vertebrate dispersal and, of these, most are probably dispersed by birds. The recent extinction of several frugivorous forest birds (e.g., moas, piopio Turnagra capensis, huia Heterolocha acutirostris) and the decline of others (e.g., kokako) has reduced the number of potential seed dispersers, especially for large-fruited species, some of which now depend almost entirely on kereru for seed dispersal. A similar recent loss of potential seed dispersers has occurred throughout Polynesia, but consequent effects on patterns of forest regeneration are unknown.","container-title":"NEW ZEALAND JOURNAL OF ECOLOGY","language":"en","page":"7","source":"Zotero","title":"THE IMPORTANCE OF BIRDS AS BROWSERS, POLLINATORS AND SEED DISPERSERS IN NEW ZEALAND FORESTS","volume":"12","author":[{"family":"Clout","given":"M N"},{"family":"Hay","given":"J R"}],"issued":{"date-parts":[["1989"]]}}},{"id":849,"uris":["http://zotero.org/users/local/z7VYnidG/items/X5GP8CXS"],"uri":["http://zotero.org/users/local/z7VYnidG/items/X5GP8CXS"],"itemData":{"id":849,"type":"article-journal","abstract":"Aim World-wide declines in large-bodied frugivores may change seed deposition patterns dramatically if body mass influences seed dispersal-related traits, such as dispersal distance. We quantified movement patterns and seed dispersal distances by Hemiphaga novaeseelandiae (kereru), the fifth-largest surviving pigeon world-wide. We then reviewed how body mass affects seed dispersal distance among fruit-eating birds globally. Location Taranaki and Canterbury, New Zealand. Methods We radio-tracked 24 kereru, following each bird continuously for up to 8.5 h, for a total of 43 tracking-days during the peak fruiting season (February–April). We estimated seed dispersal distances for three fleshy-fruited species using a mechanistic model based on kereru movements and seed retention times. We analysed global data for volant avian frugivores to determine the effect of body mass on time spent in fruiting trees, seed retention time, and dispersal distance. Results Kereru were highly sedentary, with an average of 32 ± 39 (mean ± SD) minutes and maximum of 315 minutes between flights. Kereru flew a mean of 77 ± 159 m and maximum of 1457 m in a single flight. They dispersed 66–87% of ingested seeds away from the parent plant. Mean seed dispersal distances for Beilschmiedia tawa, Vitex lucens and Pseudopanax arboreus were 95, 98 and 61 m, respectively, with all species dispersed up to 1469 m. For all three species, 79–88% of seeds were dispersed &lt; 100 m and &lt; 1% were dispersed &gt; 1 km from the parent plant. Globally, both the mean time spent in fruiting trees and seed retention time increased with increasing frugivore body mass. However, retention time increased faster, and therefore the dispersal distance and percentage of seeds moved away from the parent increased with body mass. Main conclusions Despite sedentary behaviour, kereru disperse many seeds away from the parent plant due to their even longer gut passage time, a function of their large size. Large-bodied frugivores are disproportionately important as dispersers not only because they can swallow larger fruits, but also because they are more likely to deposit seeds away from the parent plant and at greater distances.","container-title":"Journal of Biogeography","DOI":"10.1111/jbi.12000","ISSN":"1365-2699","issue":"11","language":"en","note":"_eprint: https://onlinelibrary.wiley.com/doi/pdf/10.1111/jbi.12000","page":"1973-1983","source":"Wiley Online Library","title":"Do larger frugivores move seeds further? Body size, seed dispersal distance, and a case study of a large, sedentary pigeon","title-short":"Do larger frugivores move seeds further?","volume":"39","author":[{"family":"Wotton","given":"Debra M."},{"family":"Kelly","given":"Dave"}],"issued":{"date-parts":[["2012"]]}}}],"schema":"https://github.com/citation-style-language/schema/raw/master/csl-citation.json"} </w:instrText>
+      </w:r>
+      <w:r>
+        <w:fldChar w:fldCharType="separate"/>
+      </w:r>
+      <w:r>
+        <w:rPr>
+          <w:rFonts w:ascii="Calibri" w:hAnsi="Calibri" w:cs="Calibri"/>
+        </w:rPr>
+        <w:t>(Clout &amp; Hay, 1989; Wotton &amp; Kelly, 2012)</w:t>
+      </w:r>
+      <w:r>
+        <w:fldChar w:fldCharType="end"/>
+      </w:r>
+      <w:r>
+        <w:t xml:space="preserve">. The long gut passage time of the large birds makes it more likely that they disperse seeds </w:t>
+      </w:r>
+      <w:proofErr w:type="spellStart"/>
+      <w:r>
+        <w:t>futher</w:t>
+      </w:r>
+      <w:proofErr w:type="spellEnd"/>
+      <w:r>
+        <w:t xml:space="preserve"> from the parent plant despite the sedentary behaviour of the </w:t>
+      </w:r>
+      <w:r>
+        <w:t xml:space="preserve">kereru </w:t>
+      </w:r>
+      <w:r>
+        <w:fldChar w:fldCharType="begin"/>
+      </w:r>
+      <w:r>
+        <w:instrText xml:space="preserve"> ADDIN ZOTERO_ITEM CSL_CITATION {"citationID":"Ehravl4L","properties":{"formattedCitation":"(Wotton &amp; Kelly, 2012)","plainCitation":"(Wotton &amp; Kelly, 2012)","noteIndex":0},"citationItems":[{"id":849,"uris":["http://zotero.org/users/local/z7VYnidG/items/X5GP8CXS"],"uri":["http://zotero.org/users/local/z7VYnidG/items/X5GP8CXS"],"itemData":{"id":849,"type":"article-journal","abstract":"Aim World-wide declines in large-bodied frugivores may change seed deposition patterns dramatically if body mass influences seed dispersal-related traits, such as dispersal distance. We quantified movement patterns and seed dispersal distances by Hemiphaga novaeseelandiae (kereru), the fifth-largest surviving pigeon world-wide. We then reviewed how body mass affects seed dispersal distance among fruit-eating birds globally. Location Taranaki and Canterbury, New Zealand. Methods We radio-tracked 24 kereru, following each bird continuously for up to 8.5 h, for a total of 43 tracking-days during the peak fruiting season (February–April). We estimated seed dispersal distances for three fleshy-fruited species using a mechanistic model based on kereru movements and seed retention times. We analysed global data for volant avian frugivores to determine the effect of body mass on time spent in fruiting trees, seed retention time, and dispersal distance. Results Kereru were highly sedentary, with an average of 32 ± 39 (mean ± SD) minutes and maximum of 315 minutes between flights. Kereru flew a mean of 77 ± 159 m and maximum of 1457 m in a single flight. They dispersed 66–87% of ingested seeds away from the parent plant. Mean seed dispersal distances for Beilschmiedia tawa, Vitex lucens and Pseudopanax arboreus were 95, 98 and 61 m, respectively, with all species dispersed up to 1469 m. For all three species, 79–88% of seeds were dispersed &lt; 100 m and &lt; 1% were dispersed &gt; 1 km from the parent plant. Globally, both the mean time spent in fruiting trees and seed retention time increased with increasing frugivore body mass. However, retention time increased faster, and therefore the dispersal distance and percentage of seeds moved away from the parent increased with body mass. Main conclusions Despite sedentary behaviour, kereru disperse many seeds away from the parent plant due to their even longer gut passage time, a function of their large size. Large-bodied frugivores are disproportionately important as dispersers not only because they can swallow larger fruits, but also because they are more likely to deposit seeds away from the parent plant and at greater distances.","container-title":"Journal of Biogeography","DOI":"10.1111/jbi.12000","ISSN":"1365-2699","issue":"11","language":"en","note":"_eprint: https://onlinelibrary.wiley.com/doi/pdf/10.1111/jbi.12000","page":"1973-1983","source":"Wiley Online Library","title":"Do larger frugivores move seeds further? Body size, seed dispersal distance, and a case study of a large, sedentary pigeon","title-short":"Do larger frugivores move seeds further?","volume":"39","author":[{"family":"Wotton","given":"Debra M."},{"family":"Kelly","given":"Dave"}],"issued":{"date-parts":[["2012"]]}}}],"schema":"https://github.com/citation-style-language/schema/raw/master/csl-citation.json"} </w:instrText>
+      </w:r>
+      <w:r>
+        <w:fldChar w:fldCharType="separate"/>
+      </w:r>
+      <w:r>
+        <w:rPr>
+          <w:rFonts w:ascii="Calibri" w:hAnsi="Calibri" w:cs="Calibri"/>
+        </w:rPr>
+        <w:t>(Wotton &amp; Kelly, 2012)</w:t>
+      </w:r>
+      <w:r>
+        <w:fldChar w:fldCharType="end"/>
+      </w:r>
+      <w:r>
+        <w:t>.</w:t>
+      </w:r>
+    </w:p>
+    <w:p/>
+    <w:p>
+      <w:r>
+        <w:t xml:space="preserve">The </w:t>
+      </w:r>
+      <w:proofErr w:type="spellStart"/>
+      <w:r>
         <w:t>kākā</w:t>
       </w:r>
       <w:proofErr w:type="spellEnd"/>
       <w:r>
-        <w:t xml:space="preserve"> (</w:t>
+        <w:t xml:space="preserve"> is an endemic hole-nesting parrot common throughout Aotea</w:t>
+      </w:r>
+      <w:r>
+        <w:t>,</w:t>
+      </w:r>
+      <w:r>
+        <w:t xml:space="preserve"> although nationally classed as </w:t>
+      </w:r>
+      <w:r>
+        <w:t xml:space="preserve">an </w:t>
+      </w:r>
+      <w:r>
+        <w:t>at risk, recovering species</w:t>
+      </w:r>
+      <w:r>
+        <w:t>.</w:t>
+      </w:r>
+      <w:r>
+        <w:t xml:space="preserve"> </w:t>
+      </w:r>
+      <w:r>
+        <w:t xml:space="preserve">The </w:t>
+      </w:r>
+      <w:proofErr w:type="spellStart"/>
+      <w:r>
+        <w:t>kākā</w:t>
+      </w:r>
+      <w:proofErr w:type="spellEnd"/>
+      <w:r>
+        <w:t xml:space="preserve"> </w:t>
+      </w:r>
+      <w:r>
+        <w:t>now occup</w:t>
+      </w:r>
+      <w:r>
+        <w:t>ies</w:t>
+      </w:r>
+      <w:r>
+        <w:t xml:space="preserve"> a fraction of its former range</w:t>
+      </w:r>
+      <w:r>
+        <w:t xml:space="preserve"> due to predation and </w:t>
+      </w:r>
+      <w:r>
+        <w:t>habitat loss</w:t>
+      </w:r>
+      <w:r>
+        <w:t xml:space="preserve"> </w:t>
+      </w:r>
+      <w:r>
+        <w:fldChar w:fldCharType="begin"/>
+      </w:r>
+      <w:r>
+        <w:instrText xml:space="preserve"> ADDIN ZOTERO_ITEM CSL_CITATION {"citationID":"0SY3dAZW","properties":{"formattedCitation":"(Moorhouse et al., 2003)","plainCitation":"(Moorhouse et al., 2003)","noteIndex":0},"citationItems":[{"id":857,"uris":["http://zotero.org/users/local/z7VYnidG/items/GZM3UIWB"],"uri":["http://zotero.org/users/local/z7VYnidG/items/GZM3UIWB"],"itemData":{"id":857,"type":"article-journal","abstract":"The kaka (Nestor meridionalis) is a threatened, endemic New Zealand parrot that is declining primarily because of predation by introduced mammals. Numbers of female kaka surviving to sexual maturity more than compensated for adult female mortality at three sites with predator control but not at three unmanaged sites. Nesting success at the sites with predator control was significantly greater (</w:instrText>
+      </w:r>
+      <w:r>
+        <w:rPr>
+          <w:rFonts w:ascii="Cambria Math" w:hAnsi="Cambria Math" w:cs="Cambria Math"/>
+        </w:rPr>
+        <w:instrText>⩾</w:instrText>
+      </w:r>
+      <w:r>
+        <w:instrText>80%) than at unmanaged sites (</w:instrText>
+      </w:r>
+      <w:r>
+        <w:rPr>
+          <w:rFonts w:ascii="Cambria Math" w:hAnsi="Cambria Math" w:cs="Cambria Math"/>
+        </w:rPr>
+        <w:instrText>⩽</w:instrText>
+      </w:r>
+      <w:r>
+        <w:instrText xml:space="preserve">38%) while predation on adult females was significantly less (5% c.f. 65%). Predation was the most common cause of nesting failure at all sites. Stoats (Mustela erminea) appeared to be the main predator, although evidence of possum (Trichosurus vulpecula) predation on eggs, nestlings and nesting females was also found. These results suggest that control of stoats and possums can potentially reverse the decline of the kaka on the main islands of New Zealand.","container-title":"Biological Conservation","DOI":"10.1016/S0006-3207(02)00173-8","ISSN":"0006-3207","issue":"1","journalAbbreviation":"Biological Conservation","language":"en","page":"33-44","source":"ScienceDirect","title":"Control of introduced mammalian predators improves kaka Nestor meridionalis breeding success: reversing the decline of a threatened New Zealand parrot","title-short":"Control of introduced mammalian predators improves kaka Nestor meridionalis breeding success","volume":"110","author":[{"family":"Moorhouse","given":"Ron"},{"family":"Greene","given":"Terry"},{"family":"Dilks","given":"Peter"},{"family":"Powlesland","given":"Ralph"},{"family":"Moran","given":"Les"},{"family":"Taylor","given":"Genevieve"},{"family":"Jones","given":"Alan"},{"family":"Knegtmans","given":"Jaap"},{"family":"Wills","given":"Dave"},{"family":"Pryde","given":"Moira"},{"family":"Fraser","given":"Ian"},{"family":"August","given":"Andrew"},{"family":"August","given":"Claude"}],"issued":{"date-parts":[["2003",3,1]]}}}],"schema":"https://github.com/citation-style-language/schema/raw/master/csl-citation.json"} </w:instrText>
+      </w:r>
+      <w:r>
+        <w:fldChar w:fldCharType="separate"/>
+      </w:r>
+      <w:r>
+        <w:rPr>
+          <w:rFonts w:ascii="Calibri" w:hAnsi="Calibri" w:cs="Calibri"/>
+        </w:rPr>
+        <w:t>(Moorhouse et al., 2003)</w:t>
+      </w:r>
+      <w:r>
+        <w:fldChar w:fldCharType="end"/>
+      </w:r>
+      <w:r>
+        <w:t xml:space="preserve">. Their abundance on </w:t>
+      </w:r>
+      <w:proofErr w:type="spellStart"/>
+      <w:r>
+        <w:t>Aeotea</w:t>
+      </w:r>
+      <w:proofErr w:type="spellEnd"/>
+      <w:r>
+        <w:t xml:space="preserve"> is likely due to the absence of stoats (</w:t>
       </w:r>
       <w:r>
         <w:rPr>
           <w:i/>
           <w:iCs/>
         </w:rPr>
-        <w:t xml:space="preserve">Nestor </w:t>
-      </w:r>
-      <w:proofErr w:type="spellStart"/>
+        <w:t>M</w:t>
+      </w:r>
       <w:r>
         <w:rPr>
           <w:i/>
           <w:iCs/>
         </w:rPr>
-        <w:t>meridionalis</w:t>
-      </w:r>
-      <w:proofErr w:type="spellEnd"/>
-      <w:r>
-        <w:t xml:space="preserve">), </w:t>
-      </w:r>
-      <w:proofErr w:type="spellStart"/>
-      <w:r>
-        <w:t>kererū</w:t>
-      </w:r>
-      <w:proofErr w:type="spellEnd"/>
-      <w:r>
-        <w:t xml:space="preserve"> (</w:t>
-      </w:r>
-      <w:proofErr w:type="spellStart"/>
+        <w:t>.</w:t>
+      </w:r>
       <w:r>
         <w:rPr>
           <w:i/>
           <w:iCs/>
         </w:rPr>
-        <w:t>Hemiphaga</w:t>
-      </w:r>
-      <w:proofErr w:type="spellEnd"/>
+        <w:t xml:space="preserve"> erminea</w:t>
+      </w:r>
+      <w:r>
+        <w:t xml:space="preserve">) and Norway rats </w:t>
+      </w:r>
+      <w:r>
+        <w:t>(</w:t>
+      </w:r>
       <w:r>
         <w:rPr>
           <w:i/>
           <w:iCs/>
         </w:rPr>
-        <w:t xml:space="preserve"> </w:t>
-      </w:r>
-      <w:proofErr w:type="spellStart"/>
+        <w:t>R</w:t>
+      </w:r>
       <w:r>
         <w:rPr>
           <w:i/>
           <w:iCs/>
         </w:rPr>
-        <w:t>novaeseelandiae</w:t>
-      </w:r>
-      <w:proofErr w:type="spellEnd"/>
-      <w:r>
-        <w:t>)</w:t>
-      </w:r>
-      <w:r>
-        <w:t xml:space="preserve">, </w:t>
-      </w:r>
-      <w:proofErr w:type="spellStart"/>
-      <w:r>
-        <w:t>kākāriki</w:t>
-      </w:r>
-      <w:proofErr w:type="spellEnd"/>
-      <w:r>
-        <w:t xml:space="preserve"> (</w:t>
-      </w:r>
-      <w:proofErr w:type="spellStart"/>
+        <w:t xml:space="preserve">. </w:t>
+      </w:r>
       <w:r>
         <w:rPr>
           <w:i/>
           <w:iCs/>
         </w:rPr>
-        <w:t>Cyanoramphus</w:t>
-      </w:r>
-      <w:proofErr w:type="spellEnd"/>
-      <w:r>
-        <w:rPr>
-          <w:i/>
-          <w:iCs/>
-        </w:rPr>
-        <w:t xml:space="preserve"> </w:t>
-      </w:r>
-      <w:proofErr w:type="spellStart"/>
-      <w:r>
-        <w:rPr>
-          <w:i/>
-          <w:iCs/>
-        </w:rPr>
-        <w:t>novaezelandiae</w:t>
-      </w:r>
-      <w:proofErr w:type="spellEnd"/>
-      <w:r>
-        <w:t>), and tui (</w:t>
-      </w:r>
-      <w:proofErr w:type="spellStart"/>
-      <w:r>
-        <w:rPr>
-          <w:i/>
-          <w:iCs/>
-        </w:rPr>
-        <w:t>Prosthemadera</w:t>
-      </w:r>
-      <w:proofErr w:type="spellEnd"/>
-      <w:r>
-        <w:rPr>
-          <w:i/>
-          <w:iCs/>
-        </w:rPr>
-        <w:t xml:space="preserve"> </w:t>
-      </w:r>
-      <w:proofErr w:type="spellStart"/>
-      <w:r>
-        <w:rPr>
-          <w:i/>
-          <w:iCs/>
-        </w:rPr>
-        <w:t>novaeseelandiae</w:t>
-      </w:r>
-      <w:proofErr w:type="spellEnd"/>
-      <w:r>
-        <w:t xml:space="preserve">). </w:t>
+        <w:t>norvegicus</w:t>
+      </w:r>
+      <w:r>
+        <w:t>)</w:t>
+      </w:r>
+      <w:r>
+        <w:t>,</w:t>
+      </w:r>
+      <w:r>
+        <w:t xml:space="preserve"> to which their nests are vulnerable </w:t>
+      </w:r>
+      <w:r>
+        <w:fldChar w:fldCharType="begin"/>
+      </w:r>
+      <w:r>
+        <w:instrText xml:space="preserve"> ADDIN ZOTERO_ITEM CSL_CITATION {"citationID":"bBbxKjRb","properties":{"formattedCitation":"(Armitage, 2004)","plainCitation":"(Armitage, 2004)","noteIndex":0},"citationItems":[{"id":796,"uris":["http://zotero.org/users/local/z7VYnidG/items/ZABF2AWE"],"uri":["http://zotero.org/users/local/z7VYnidG/items/ZABF2AWE"],"itemData":{"id":796,"type":"book","call-number":"QH197.5 .G74 2004","edition":"Rev. ed","event-place":"Christchurch, N.Z","ISBN":"978-1-877257-00-1","note":"OCLC: ocm57344949","number-of-pages":"195","publisher":"Canterbury University Press","publisher-place":"Christchurch, N.Z","source":"Library of Congress ISBN","title":"Great Barrier Island","editor":[{"family":"Armitage","given":"Don"}],"issued":{"date-parts":[["2004"]]}}}],"schema":"https://github.com/citation-style-language/schema/raw/master/csl-citation.json"} </w:instrText>
+      </w:r>
+      <w:r>
+        <w:fldChar w:fldCharType="separate"/>
+      </w:r>
+      <w:r>
+        <w:rPr>
+          <w:rFonts w:ascii="Calibri" w:hAnsi="Calibri" w:cs="Calibri"/>
+        </w:rPr>
+        <w:t>(Armitage, 2004)</w:t>
+      </w:r>
+      <w:r>
+        <w:fldChar w:fldCharType="end"/>
+      </w:r>
+      <w:r>
+        <w:t>.</w:t>
       </w:r>
     </w:p>
+    <w:p/>
+    <w:p>
+      <w:r>
+        <w:t xml:space="preserve">The tui is an endemic species common across New Zealand and needs little introduction. Their distinctive calls and white throat feathers make them an easily recognisable New Zealand icon. Tui </w:t>
+      </w:r>
+      <w:r>
+        <w:lastRenderedPageBreak/>
+        <w:t xml:space="preserve">are honeyeaters feeding primarily on nectar, fruit and invertebrates </w:t>
+      </w:r>
+      <w:r>
+        <w:fldChar w:fldCharType="begin"/>
+      </w:r>
+      <w:r>
+        <w:instrText xml:space="preserve"> ADDIN ZOTERO_ITEM CSL_CITATION {"citationID":"y95hmNfc","properties":{"formattedCitation":"(Stewart &amp; Craig, 1985)","plainCitation":"(Stewart &amp; Craig, 1985)","noteIndex":0},"citationItems":[{"id":862,"uris":["http://zotero.org/users/local/z7VYnidG/items/AEX45CNZ"],"uri":["http://zotero.org/users/local/z7VYnidG/items/AEX45CNZ"],"itemData":{"id":862,"type":"article-journal","abstract":"Movements of tui (Prosthetnadera novaeseelandiae) breeding on Tiritiri Matangi Island were followed and related to changes in nectar access. The island has limited nectar sources and birds must move to gain access to nectar year round. All tui leave the island, although the extent and timing of movement varies for different individuals. Tui return for breeding but again the timing of the return varies for individuals. Nectar sources were typically concentrated in both time and space, and access was related to individual asymmetries such as sex, residential status and age. These same asymmetries also relate to the timing of individuals movements, and where individuals nest relative to nectar sources. At concentrated food sources, access was determined by an absolute social hierarchy. Although tui defend exclusive feeding territories, breeding territories are not exclusive and access to nectar is determined by distance to nest site. Such variability in spatial organisation is related to a continuum concept of social organisation.","container-title":"New Zealand Journal of Zoology","DOI":"10.1080/03014223.1985.10428315","ISSN":"0301-4223","issue":"4","note":"publisher: Taylor &amp; Francis\n_eprint: https://doi.org/10.1080/03014223.1985.10428315","page":"664-666","source":"Taylor and Francis+NEJM","title":"Movements, status, access to nectar, and spatial organisation of the tui","volume":"12","author":[{"family":"Stewart","given":"Anne M."},{"family":"Craig","given":"John L."}],"issued":{"date-parts":[["1985",10,1]]}}}],"schema":"https://github.com/citation-style-language/schema/raw/master/csl-citation.json"} </w:instrText>
+      </w:r>
+      <w:r>
+        <w:fldChar w:fldCharType="separate"/>
+      </w:r>
+      <w:r>
+        <w:rPr>
+          <w:rFonts w:ascii="Calibri" w:hAnsi="Calibri" w:cs="Calibri"/>
+        </w:rPr>
+        <w:t>(Stewart &amp; Craig, 1985)</w:t>
+      </w:r>
+      <w:r>
+        <w:fldChar w:fldCharType="end"/>
+      </w:r>
+      <w:r>
+        <w:t xml:space="preserve">. Tui have complex and calls exhibit regional variability in their song, which is similar to that of the bellbird </w:t>
+      </w:r>
+      <w:r>
+        <w:fldChar w:fldCharType="begin"/>
+      </w:r>
+      <w:r>
+        <w:instrText xml:space="preserve"> ADDIN ZOTERO_ITEM CSL_CITATION {"citationID":"Y0JXkwMW","properties":{"formattedCitation":"(Hill et al., 2013; Hill &amp; Ji, 2013)","plainCitation":"(Hill et al., 2013; Hill &amp; Ji, 2013)","noteIndex":0},"citationItems":[{"id":872,"uris":["http://zotero.org/users/local/z7VYnidG/items/PTQN6X8G"],"uri":["http://zotero.org/users/local/z7VYnidG/items/PTQN6X8G"],"itemData":{"id":872,"type":"article-journal","abstract":"Vocalisations are important for territorial defence, mate attraction, and species recognition in many songbirds. Comparative studies on the songs of birds between islands and mainland populations provide insight into the evolution of vocal communication in terms of both ecological and social factors. We compared the vocalisations of tui (Prosthemadera novaeseelandiae novaeseelandiae), an endemic honeyeater from New Zealand’s mainland, with those of a subspecies from the remote Chatham Islands (P. n. chathamensis). Song spectral variables of male long-range ‘broadcasting’ songs differed between mainland and Chatham Island tui populations. Songs recorded from five mainland populations had significantly greater syllable diversity and produced a higher percentage of trills than those from the Chatham Islands. These characteristics have been revealed in past studies as being sexually selected traits positively correlated with male genetic diversity. The acoustic adaptation hypothesis could also help to elucidate the presence of a significantly higher percentage of trill components in the songs of the mainland population, as the mainland study sites in general contained more areas of open vegetation, where trills transmit more effectively than in dense forest, which dominated the sampling sites on the Chatham Islands. Future research into the variation of tui song complexity in relation to population size, geographic isolation, and habitat structure between different mainland sites would provide further insight into links between selective pressures and vocal complexity.","container-title":"New Zealand Journal of Ecology","issue":"2","language":"en","page":"10","source":"Zotero","title":"A comparison of vocalisations between mainland tui (Prosthemadera novaeseelandiae novaeseelandiae) and Chatham Island tui (P. n. chathamensis)","volume":"37","author":[{"family":"Hill","given":"Samuel D"},{"family":"Ji","given":"Weihong"},{"family":"Parker","given":"Kevin A"},{"family":"Amiot","given":"Christophe"},{"family":"Wells","given":"Sarah J"}],"issued":{"date-parts":[["2013"]]}}},{"id":876,"uris":["http://zotero.org/users/local/z7VYnidG/items/7QU7TZPL"],"uri":["http://zotero.org/users/local/z7VYnidG/items/7QU7TZPL"],"itemData":{"id":876,"type":"article-journal","language":"en","page":"3","source":"Zotero","title":"Microgeographic variation in song phrases of tui (Prosthemadera novaeseelandiae)","author":[{"family":"Hill","given":"Samuel D"},{"family":"Ji","given":"Weihong"}],"issued":{"date-parts":[["2013",7,6]]}}}],"schema":"https://github.com/citation-style-language/schema/raw/master/csl-citation.json"} </w:instrText>
+      </w:r>
+      <w:r>
+        <w:fldChar w:fldCharType="separate"/>
+      </w:r>
+      <w:r>
+        <w:rPr>
+          <w:rFonts w:ascii="Calibri" w:hAnsi="Calibri" w:cs="Calibri"/>
+        </w:rPr>
+        <w:t>(Hill et al., 2013; Hill &amp; Ji, 2013)</w:t>
+      </w:r>
+      <w:r>
+        <w:fldChar w:fldCharType="end"/>
+      </w:r>
+      <w:r>
+        <w:t xml:space="preserve">. </w:t>
+      </w:r>
+    </w:p>
+    <w:p/>
     <w:p>
       <w:pPr>
         <w:rPr>
@@ -1533,7 +2089,7 @@
                     </pic:cNvPicPr>
                   </pic:nvPicPr>
                   <pic:blipFill rotWithShape="1">
-                    <a:blip r:embed="rId11" cstate="print">
+                    <a:blip r:embed="rId15" cstate="print">
                       <a:extLst>
                         <a:ext uri="{28A0092B-C50C-407E-A947-70E740481C1C}">
                           <a14:useLocalDpi xmlns:a14="http://schemas.microsoft.com/office/drawing/2010/main" val="0"/>
@@ -2102,7 +2658,13 @@
         <w:t>difference</w:t>
       </w:r>
       <w:r>
-        <w:t xml:space="preserve"> in species composition among sites.</w:t>
+        <w:t xml:space="preserve"> </w:t>
+      </w:r>
+      <w:r>
+        <w:t>among sites via their species composition</w:t>
+      </w:r>
+      <w:r>
+        <w:t>.</w:t>
       </w:r>
       <w:r>
         <w:t xml:space="preserve"> </w:t>
@@ -2310,7 +2872,21 @@
         <w:t>being</w:t>
       </w:r>
       <w:r>
-        <w:t xml:space="preserve"> Kaka, Tui, Grey warbler, Kingfisher and Fantail (Figure 2).</w:t>
+        <w:t xml:space="preserve"> Kaka, Tui, Grey warbler, Kingfisher and Fantail (</w:t>
+      </w:r>
+      <w:commentRangeStart w:id="2"/>
+      <w:r>
+        <w:t xml:space="preserve">Figure </w:t>
+      </w:r>
+      <w:commentRangeEnd w:id="2"/>
+      <w:r>
+        <w:rPr>
+          <w:rStyle w:val="CommentReference"/>
+        </w:rPr>
+        <w:commentReference w:id="2"/>
+      </w:r>
+      <w:r>
+        <w:t>2).</w:t>
       </w:r>
       <w:r>
         <w:t xml:space="preserve"> </w:t>
@@ -2367,7 +2943,7 @@
                     </pic:cNvPicPr>
                   </pic:nvPicPr>
                   <pic:blipFill>
-                    <a:blip r:embed="rId12" cstate="print">
+                    <a:blip r:embed="rId16" cstate="print">
                       <a:extLst>
                         <a:ext uri="{28A0092B-C50C-407E-A947-70E740481C1C}">
                           <a14:useLocalDpi xmlns:a14="http://schemas.microsoft.com/office/drawing/2010/main" val="0"/>
@@ -2535,10 +3111,7 @@
         <w:t xml:space="preserve"> </w:t>
       </w:r>
       <w:r>
-        <w:t xml:space="preserve">(Figure 3 A and B), </w:t>
-      </w:r>
-      <w:r>
-        <w:t xml:space="preserve">indicating some uniformity of the distribution among species present at each site. If </w:t>
+        <w:t xml:space="preserve">(Figure 3 A and B), indicating some uniformity of the distribution among species present at each site. If </w:t>
       </w:r>
       <w:r>
         <w:t>only a few species dominated the species count</w:t>
@@ -2662,7 +3235,7 @@
                     </pic:cNvPicPr>
                   </pic:nvPicPr>
                   <pic:blipFill>
-                    <a:blip r:embed="rId13" cstate="print">
+                    <a:blip r:embed="rId17" cstate="print">
                       <a:extLst>
                         <a:ext uri="{28A0092B-C50C-407E-A947-70E740481C1C}">
                           <a14:useLocalDpi xmlns:a14="http://schemas.microsoft.com/office/drawing/2010/main" val="0"/>
@@ -4744,7 +5317,7 @@
       <w:r>
         <w:t xml:space="preserve">Kakariki, the endemic species almost absent from the two main islands of New Zealand was observed only at the </w:t>
       </w:r>
-      <w:commentRangeStart w:id="0"/>
+      <w:commentRangeStart w:id="3"/>
       <w:proofErr w:type="spellStart"/>
       <w:r>
         <w:t>Okiwi</w:t>
@@ -4753,12 +5326,12 @@
       <w:r>
         <w:t xml:space="preserve"> site</w:t>
       </w:r>
-      <w:commentRangeEnd w:id="0"/>
+      <w:commentRangeEnd w:id="3"/>
       <w:r>
         <w:rPr>
           <w:rStyle w:val="CommentReference"/>
         </w:rPr>
-        <w:commentReference w:id="0"/>
+        <w:commentReference w:id="3"/>
       </w:r>
       <w:r>
         <w:t>.</w:t>
@@ -7619,16 +8192,16 @@
       <w:r>
         <w:t xml:space="preserve"> </w:t>
       </w:r>
-      <w:commentRangeStart w:id="1"/>
+      <w:commentRangeStart w:id="4"/>
       <w:r>
         <w:t>respectively</w:t>
       </w:r>
-      <w:commentRangeEnd w:id="1"/>
+      <w:commentRangeEnd w:id="4"/>
       <w:r>
         <w:rPr>
           <w:rStyle w:val="CommentReference"/>
         </w:rPr>
-        <w:commentReference w:id="1"/>
+        <w:commentReference w:id="4"/>
       </w:r>
       <w:r>
         <w:t>).</w:t>
@@ -7838,7 +8411,13 @@
         <w:t>l</w:t>
       </w:r>
       <w:r>
-        <w:t>imitations of the data are</w:t>
+        <w:t xml:space="preserve">imitations </w:t>
+      </w:r>
+      <w:r>
+        <w:t>in</w:t>
+      </w:r>
+      <w:r>
+        <w:t xml:space="preserve"> the data are</w:t>
       </w:r>
       <w:r>
         <w:t>:</w:t>
@@ -12907,18 +13486,7 @@
                               </w:r>
                             </w:fldSimple>
                             <w:r>
-                              <w:t xml:space="preserve">: Counts of all </w:t>
-                            </w:r>
-                            <w:proofErr w:type="gramStart"/>
-                            <w:r>
-                              <w:t xml:space="preserve">40 </w:t>
-                            </w:r>
-                            <w:r>
-                              <w:t xml:space="preserve"> species</w:t>
-                            </w:r>
-                            <w:proofErr w:type="gramEnd"/>
-                            <w:r>
-                              <w:t xml:space="preserve"> identified summed across all 16 sites.</w:t>
+                              <w:t>: Counts of all 40  species identified summed across all 16 sites.</w:t>
                             </w:r>
                           </w:p>
                         </w:txbxContent>
@@ -12966,18 +13534,7 @@
                         </w:r>
                       </w:fldSimple>
                       <w:r>
-                        <w:t xml:space="preserve">: Counts of all </w:t>
-                      </w:r>
-                      <w:proofErr w:type="gramStart"/>
-                      <w:r>
-                        <w:t xml:space="preserve">40 </w:t>
-                      </w:r>
-                      <w:r>
-                        <w:t xml:space="preserve"> species</w:t>
-                      </w:r>
-                      <w:proofErr w:type="gramEnd"/>
-                      <w:r>
-                        <w:t xml:space="preserve"> identified summed across all 16 sites.</w:t>
+                        <w:t>: Counts of all 40  species identified summed across all 16 sites.</w:t>
                       </w:r>
                     </w:p>
                   </w:txbxContent>
@@ -13110,7 +13667,7 @@
 
 <file path=word/comments.xml><?xml version="1.0" encoding="utf-8"?>
 <w:comments xmlns:wpc="http://schemas.microsoft.com/office/word/2010/wordprocessingCanvas" xmlns:cx="http://schemas.microsoft.com/office/drawing/2014/chartex" xmlns:cx1="http://schemas.microsoft.com/office/drawing/2015/9/8/chartex" xmlns:cx2="http://schemas.microsoft.com/office/drawing/2015/10/21/chartex" xmlns:cx3="http://schemas.microsoft.com/office/drawing/2016/5/9/chartex" xmlns:cx4="http://schemas.microsoft.com/office/drawing/2016/5/10/chartex" xmlns:cx5="http://schemas.microsoft.com/office/drawing/2016/5/11/chartex" xmlns:cx6="http://schemas.microsoft.com/office/drawing/2016/5/12/chartex" xmlns:cx7="http://schemas.microsoft.com/office/drawing/2016/5/13/chartex" xmlns:cx8="http://schemas.microsoft.com/office/drawing/2016/5/14/chartex" xmlns:mc="http://schemas.openxmlformats.org/markup-compatibility/2006" xmlns:aink="http://schemas.microsoft.com/office/drawing/2016/ink" xmlns:am3d="http://schemas.microsoft.com/office/drawing/2017/model3d" xmlns:o="urn:schemas-microsoft-com:office:office" xmlns:r="http://schemas.openxmlformats.org/officeDocument/2006/relationships" xmlns:m="http://schemas.openxmlformats.org/officeDocument/2006/math" xmlns:v="urn:schemas-microsoft-com:vml" xmlns:wp14="http://schemas.microsoft.com/office/word/2010/wordprocessingDrawing" xmlns:wp="http://schemas.openxmlformats.org/drawingml/2006/wordprocessingDrawing" xmlns:w10="urn:schemas-microsoft-com:office:word" xmlns:w="http://schemas.openxmlformats.org/wordprocessingml/2006/main" xmlns:w14="http://schemas.microsoft.com/office/word/2010/wordml" xmlns:w15="http://schemas.microsoft.com/office/word/2012/wordml" xmlns:w16cex="http://schemas.microsoft.com/office/word/2018/wordml/cex" xmlns:w16cid="http://schemas.microsoft.com/office/word/2016/wordml/cid" xmlns:w16="http://schemas.microsoft.com/office/word/2018/wordml" xmlns:w16se="http://schemas.microsoft.com/office/word/2015/wordml/symex" xmlns:wpg="http://schemas.microsoft.com/office/word/2010/wordprocessingGroup" xmlns:wpi="http://schemas.microsoft.com/office/word/2010/wordprocessingInk" xmlns:wne="http://schemas.microsoft.com/office/word/2006/wordml" xmlns:wps="http://schemas.microsoft.com/office/word/2010/wordprocessingShape" mc:Ignorable="w14 w15 w16se w16cid w16 w16cex wp14">
-  <w:comment w:id="0" w:author="Quinn Asena" w:date="2021-06-23T21:43:00Z" w:initials="QA">
+  <w:comment w:id="0" w:author="Quinn Asena" w:date="2021-06-24T15:22:00Z" w:initials="QA">
     <w:p>
       <w:pPr>
         <w:pStyle w:val="CommentText"/>
@@ -13122,11 +13679,81 @@
         <w:annotationRef/>
       </w:r>
       <w:r>
-        <w:t>You mentioned some possible reasons for this</w:t>
+        <w:t>Necessary to include</w:t>
+      </w:r>
+      <w:r>
+        <w:t xml:space="preserve"> a summary</w:t>
+      </w:r>
+      <w:r>
+        <w:t>?</w:t>
       </w:r>
     </w:p>
   </w:comment>
-  <w:comment w:id="1" w:author="Quinn Asena" w:date="2021-06-23T21:58:00Z" w:initials="QA">
+  <w:comment w:id="1" w:author="Quinn Asena" w:date="2021-06-24T17:34:00Z" w:initials="QA">
+    <w:p>
+      <w:pPr>
+        <w:pStyle w:val="CommentText"/>
+      </w:pPr>
+      <w:r>
+        <w:rPr>
+          <w:rStyle w:val="CommentReference"/>
+        </w:rPr>
+        <w:annotationRef/>
+      </w:r>
+      <w:r>
+        <w:t xml:space="preserve">I’m not sure why these four species are key target species above any of the others like </w:t>
+      </w:r>
+      <w:proofErr w:type="spellStart"/>
+      <w:r>
+        <w:t>pateke</w:t>
+      </w:r>
+      <w:proofErr w:type="spellEnd"/>
+      <w:r>
+        <w:t xml:space="preserve">? Could maybe use a line like: Kereru and tui are charismatic </w:t>
+      </w:r>
+      <w:proofErr w:type="spellStart"/>
+      <w:r>
+        <w:t>spp</w:t>
+      </w:r>
+      <w:proofErr w:type="spellEnd"/>
+      <w:r>
+        <w:t xml:space="preserve"> and kaka and kakariki are uncommon?</w:t>
+      </w:r>
+    </w:p>
+  </w:comment>
+  <w:comment w:id="2" w:author="Quinn Asena" w:date="2021-06-24T18:25:00Z" w:initials="QA">
+    <w:p>
+      <w:pPr>
+        <w:pStyle w:val="CommentText"/>
+      </w:pPr>
+      <w:r>
+        <w:rPr>
+          <w:rStyle w:val="CommentReference"/>
+        </w:rPr>
+        <w:annotationRef/>
+      </w:r>
+      <w:r>
+        <w:t>Maybe replace with fig in appendix? Was just very large.</w:t>
+      </w:r>
+    </w:p>
+  </w:comment>
+  <w:comment w:id="3" w:author="Quinn Asena" w:date="2021-06-23T21:43:00Z" w:initials="QA">
+    <w:p>
+      <w:pPr>
+        <w:pStyle w:val="CommentText"/>
+      </w:pPr>
+      <w:r>
+        <w:rPr>
+          <w:rStyle w:val="CommentReference"/>
+        </w:rPr>
+        <w:annotationRef/>
+      </w:r>
+      <w:r>
+        <w:t>You mentioned some possible reasons for this</w:t>
+      </w:r>
+    </w:p>
+  </w:comment>
+  <w:comment w:id="4" w:author="Quinn Asena" w:date="2021-06-23T21:58:00Z" w:initials="QA">
     <w:p>
       <w:pPr>
         <w:pStyle w:val="CommentText"/>
@@ -13147,6 +13774,9 @@
 
 <file path=word/commentsExtended.xml><?xml version="1.0" encoding="utf-8"?>
 <w15:commentsEx xmlns:wpc="http://schemas.microsoft.com/office/word/2010/wordprocessingCanvas" xmlns:cx="http://schemas.microsoft.com/office/drawing/2014/chartex" xmlns:cx1="http://schemas.microsoft.com/office/drawing/2015/9/8/chartex" xmlns:cx2="http://schemas.microsoft.com/office/drawing/2015/10/21/chartex" xmlns:cx3="http://schemas.microsoft.com/office/drawing/2016/5/9/chartex" xmlns:cx4="http://schemas.microsoft.com/office/drawing/2016/5/10/chartex" xmlns:cx5="http://schemas.microsoft.com/office/drawing/2016/5/11/chartex" xmlns:cx6="http://schemas.microsoft.com/office/drawing/2016/5/12/chartex" xmlns:cx7="http://schemas.microsoft.com/office/drawing/2016/5/13/chartex" xmlns:cx8="http://schemas.microsoft.com/office/drawing/2016/5/14/chartex" xmlns:mc="http://schemas.openxmlformats.org/markup-compatibility/2006" xmlns:aink="http://schemas.microsoft.com/office/drawing/2016/ink" xmlns:am3d="http://schemas.microsoft.com/office/drawing/2017/model3d" xmlns:o="urn:schemas-microsoft-com:office:office" xmlns:r="http://schemas.openxmlformats.org/officeDocument/2006/relationships" xmlns:m="http://schemas.openxmlformats.org/officeDocument/2006/math" xmlns:v="urn:schemas-microsoft-com:vml" xmlns:wp14="http://schemas.microsoft.com/office/word/2010/wordprocessingDrawing" xmlns:wp="http://schemas.openxmlformats.org/drawingml/2006/wordprocessingDrawing" xmlns:w10="urn:schemas-microsoft-com:office:word" xmlns:w="http://schemas.openxmlformats.org/wordprocessingml/2006/main" xmlns:w14="http://schemas.microsoft.com/office/word/2010/wordml" xmlns:w15="http://schemas.microsoft.com/office/word/2012/wordml" xmlns:w16cex="http://schemas.microsoft.com/office/word/2018/wordml/cex" xmlns:w16cid="http://schemas.microsoft.com/office/word/2016/wordml/cid" xmlns:w16="http://schemas.microsoft.com/office/word/2018/wordml" xmlns:w16se="http://schemas.microsoft.com/office/word/2015/wordml/symex" xmlns:wpg="http://schemas.microsoft.com/office/word/2010/wordprocessingGroup" xmlns:wpi="http://schemas.microsoft.com/office/word/2010/wordprocessingInk" xmlns:wne="http://schemas.microsoft.com/office/word/2006/wordml" xmlns:wps="http://schemas.microsoft.com/office/word/2010/wordprocessingShape" mc:Ignorable="w14 w15 w16se w16cid w16 w16cex wp14">
+  <w15:commentEx w15:paraId="42C590F9" w15:done="0"/>
+  <w15:commentEx w15:paraId="79A48190" w15:done="0"/>
+  <w15:commentEx w15:paraId="56B237F0" w15:done="0"/>
   <w15:commentEx w15:paraId="3749D5FC" w15:done="0"/>
   <w15:commentEx w15:paraId="314C2B0B" w15:done="0"/>
 </w15:commentsEx>
@@ -13154,6 +13784,9 @@
 
 <file path=word/commentsExtensible.xml><?xml version="1.0" encoding="utf-8"?>
 <w16cex:commentsExtensible xmlns:wpc="http://schemas.microsoft.com/office/word/2010/wordprocessingCanvas" xmlns:cx="http://schemas.microsoft.com/office/drawing/2014/chartex" xmlns:cx1="http://schemas.microsoft.com/office/drawing/2015/9/8/chartex" xmlns:cx2="http://schemas.microsoft.com/office/drawing/2015/10/21/chartex" xmlns:cx3="http://schemas.microsoft.com/office/drawing/2016/5/9/chartex" xmlns:cx4="http://schemas.microsoft.com/office/drawing/2016/5/10/chartex" xmlns:cx5="http://schemas.microsoft.com/office/drawing/2016/5/11/chartex" xmlns:cx6="http://schemas.microsoft.com/office/drawing/2016/5/12/chartex" xmlns:cx7="http://schemas.microsoft.com/office/drawing/2016/5/13/chartex" xmlns:cx8="http://schemas.microsoft.com/office/drawing/2016/5/14/chartex" xmlns:mc="http://schemas.openxmlformats.org/markup-compatibility/2006" xmlns:aink="http://schemas.microsoft.com/office/drawing/2016/ink" xmlns:am3d="http://schemas.microsoft.com/office/drawing/2017/model3d" xmlns:o="urn:schemas-microsoft-com:office:office" xmlns:r="http://schemas.openxmlformats.org/officeDocument/2006/relationships" xmlns:m="http://schemas.openxmlformats.org/officeDocument/2006/math" xmlns:v="urn:schemas-microsoft-com:vml" xmlns:wp14="http://schemas.microsoft.com/office/word/2010/wordprocessingDrawing" xmlns:wp="http://schemas.openxmlformats.org/drawingml/2006/wordprocessingDrawing" xmlns:w10="urn:schemas-microsoft-com:office:word" xmlns:w="http://schemas.openxmlformats.org/wordprocessingml/2006/main" xmlns:w14="http://schemas.microsoft.com/office/word/2010/wordml" xmlns:w15="http://schemas.microsoft.com/office/word/2012/wordml" xmlns:w16cex="http://schemas.microsoft.com/office/word/2018/wordml/cex" xmlns:w16cid="http://schemas.microsoft.com/office/word/2016/wordml/cid" xmlns:w16="http://schemas.microsoft.com/office/word/2018/wordml" xmlns:w16se="http://schemas.microsoft.com/office/word/2015/wordml/symex" xmlns:wpg="http://schemas.microsoft.com/office/word/2010/wordprocessingGroup" xmlns:wpi="http://schemas.microsoft.com/office/word/2010/wordprocessingInk" xmlns:wne="http://schemas.microsoft.com/office/word/2006/wordml" xmlns:wps="http://schemas.microsoft.com/office/word/2010/wordprocessingShape" mc:Ignorable="w14 w15 w16se w16cid w16 w16cex wp14">
+  <w16cex:commentExtensible w16cex:durableId="247F21BA" w16cex:dateUtc="2021-06-24T03:22:00Z"/>
+  <w16cex:commentExtensible w16cex:durableId="247F40B1" w16cex:dateUtc="2021-06-24T05:34:00Z"/>
+  <w16cex:commentExtensible w16cex:durableId="247F4CAD" w16cex:dateUtc="2021-06-24T06:25:00Z"/>
   <w16cex:commentExtensible w16cex:durableId="247E2977" w16cex:dateUtc="2021-06-23T09:43:00Z"/>
   <w16cex:commentExtensible w16cex:durableId="247E2D22" w16cex:dateUtc="2021-06-23T09:58:00Z"/>
 </w16cex:commentsExtensible>
@@ -13161,6 +13794,9 @@
 
 <file path=word/commentsIds.xml><?xml version="1.0" encoding="utf-8"?>
 <w16cid:commentsIds xmlns:wpc="http://schemas.microsoft.com/office/word/2010/wordprocessingCanvas" xmlns:cx="http://schemas.microsoft.com/office/drawing/2014/chartex" xmlns:cx1="http://schemas.microsoft.com/office/drawing/2015/9/8/chartex" xmlns:cx2="http://schemas.microsoft.com/office/drawing/2015/10/21/chartex" xmlns:cx3="http://schemas.microsoft.com/office/drawing/2016/5/9/chartex" xmlns:cx4="http://schemas.microsoft.com/office/drawing/2016/5/10/chartex" xmlns:cx5="http://schemas.microsoft.com/office/drawing/2016/5/11/chartex" xmlns:cx6="http://schemas.microsoft.com/office/drawing/2016/5/12/chartex" xmlns:cx7="http://schemas.microsoft.com/office/drawing/2016/5/13/chartex" xmlns:cx8="http://schemas.microsoft.com/office/drawing/2016/5/14/chartex" xmlns:mc="http://schemas.openxmlformats.org/markup-compatibility/2006" xmlns:aink="http://schemas.microsoft.com/office/drawing/2016/ink" xmlns:am3d="http://schemas.microsoft.com/office/drawing/2017/model3d" xmlns:o="urn:schemas-microsoft-com:office:office" xmlns:r="http://schemas.openxmlformats.org/officeDocument/2006/relationships" xmlns:m="http://schemas.openxmlformats.org/officeDocument/2006/math" xmlns:v="urn:schemas-microsoft-com:vml" xmlns:wp14="http://schemas.microsoft.com/office/word/2010/wordprocessingDrawing" xmlns:wp="http://schemas.openxmlformats.org/drawingml/2006/wordprocessingDrawing" xmlns:w10="urn:schemas-microsoft-com:office:word" xmlns:w="http://schemas.openxmlformats.org/wordprocessingml/2006/main" xmlns:w14="http://schemas.microsoft.com/office/word/2010/wordml" xmlns:w15="http://schemas.microsoft.com/office/word/2012/wordml" xmlns:w16cex="http://schemas.microsoft.com/office/word/2018/wordml/cex" xmlns:w16cid="http://schemas.microsoft.com/office/word/2016/wordml/cid" xmlns:w16="http://schemas.microsoft.com/office/word/2018/wordml" xmlns:w16se="http://schemas.microsoft.com/office/word/2015/wordml/symex" xmlns:wpg="http://schemas.microsoft.com/office/word/2010/wordprocessingGroup" xmlns:wpi="http://schemas.microsoft.com/office/word/2010/wordprocessingInk" xmlns:wne="http://schemas.microsoft.com/office/word/2006/wordml" xmlns:wps="http://schemas.microsoft.com/office/word/2010/wordprocessingShape" mc:Ignorable="w14 w15 w16se w16cid w16 w16cex wp14">
+  <w16cid:commentId w16cid:paraId="42C590F9" w16cid:durableId="247F21BA"/>
+  <w16cid:commentId w16cid:paraId="79A48190" w16cid:durableId="247F40B1"/>
+  <w16cid:commentId w16cid:paraId="56B237F0" w16cid:durableId="247F4CAD"/>
   <w16cid:commentId w16cid:paraId="3749D5FC" w16cid:durableId="247E2977"/>
   <w16cid:commentId w16cid:paraId="314C2B0B" w16cid:durableId="247E2D22"/>
 </w16cid:commentsIds>
@@ -15432,12 +16068,6 @@
 </file>
 
 <file path=customXml/item1.xml><?xml version="1.0" encoding="utf-8"?>
-<p:properties xmlns:p="http://schemas.microsoft.com/office/2006/metadata/properties" xmlns:xsi="http://www.w3.org/2001/XMLSchema-instance" xmlns:pc="http://schemas.microsoft.com/office/infopath/2007/PartnerControls">
-  <documentManagement/>
-</p:properties>
-</file>
-
-<file path=customXml/item2.xml><?xml version="1.0" encoding="utf-8"?>
 <?mso-contentType ?>
 <FormTemplates xmlns="http://schemas.microsoft.com/sharepoint/v3/contenttype/forms">
   <Display>DocumentLibraryForm</Display>
@@ -15446,7 +16076,17 @@
 </FormTemplates>
 </file>
 
+<file path=customXml/item2.xml><?xml version="1.0" encoding="utf-8"?>
+<p:properties xmlns:p="http://schemas.microsoft.com/office/2006/metadata/properties" xmlns:xsi="http://www.w3.org/2001/XMLSchema-instance" xmlns:pc="http://schemas.microsoft.com/office/infopath/2007/PartnerControls">
+  <documentManagement/>
+</p:properties>
+</file>
+
 <file path=customXml/item3.xml><?xml version="1.0" encoding="utf-8"?>
+<b:Sources xmlns:b="http://schemas.openxmlformats.org/officeDocument/2006/bibliography" xmlns="http://schemas.openxmlformats.org/officeDocument/2006/bibliography" SelectedStyle="\APASixthEditionOfficeOnline.xsl" StyleName="APA" Version="6"/>
+</file>
+
+<file path=customXml/item4.xml><?xml version="1.0" encoding="utf-8"?>
 <ct:contentTypeSchema xmlns:ct="http://schemas.microsoft.com/office/2006/metadata/contentType" xmlns:ma="http://schemas.microsoft.com/office/2006/metadata/properties/metaAttributes" ct:_="" ma:_="" ma:contentTypeName="Document" ma:contentTypeID="0x010100732193B7BAA3624DBB5F395413318B18" ma:contentTypeVersion="0" ma:contentTypeDescription="Create a new document." ma:contentTypeScope="" ma:versionID="3fa322ce476e425440fbfc2406c470c9">
   <xsd:schema xmlns:xsd="http://www.w3.org/2001/XMLSchema" xmlns:xs="http://www.w3.org/2001/XMLSchema" xmlns:p="http://schemas.microsoft.com/office/2006/metadata/properties" targetNamespace="http://schemas.microsoft.com/office/2006/metadata/properties" ma:root="true" ma:fieldsID="c9356ff9527fe5ac3b5c739b9d4a8afe">
     <xsd:element name="properties">
@@ -15560,11 +16200,15 @@
 </ct:contentTypeSchema>
 </file>
 
-<file path=customXml/item4.xml><?xml version="1.0" encoding="utf-8"?>
-<b:Sources xmlns:b="http://schemas.openxmlformats.org/officeDocument/2006/bibliography" xmlns="http://schemas.openxmlformats.org/officeDocument/2006/bibliography" SelectedStyle="\APASixthEditionOfficeOnline.xsl" StyleName="APA" Version="6"/>
+<file path=customXml/itemProps1.xml><?xml version="1.0" encoding="utf-8"?>
+<ds:datastoreItem xmlns:ds="http://schemas.openxmlformats.org/officeDocument/2006/customXml" ds:itemID="{1249B802-FB07-4956-85FF-F860D9C07B14}">
+  <ds:schemaRefs>
+    <ds:schemaRef ds:uri="http://schemas.microsoft.com/sharepoint/v3/contenttype/forms"/>
+  </ds:schemaRefs>
+</ds:datastoreItem>
 </file>
 
-<file path=customXml/itemProps1.xml><?xml version="1.0" encoding="utf-8"?>
+<file path=customXml/itemProps2.xml><?xml version="1.0" encoding="utf-8"?>
 <ds:datastoreItem xmlns:ds="http://schemas.openxmlformats.org/officeDocument/2006/customXml" ds:itemID="{B17E5A38-809B-47D8-8C0F-B98733FE8931}">
   <ds:schemaRefs>
     <ds:schemaRef ds:uri="http://schemas.microsoft.com/office/2006/metadata/properties"/>
@@ -15573,15 +16217,15 @@
 </ds:datastoreItem>
 </file>
 
-<file path=customXml/itemProps2.xml><?xml version="1.0" encoding="utf-8"?>
-<ds:datastoreItem xmlns:ds="http://schemas.openxmlformats.org/officeDocument/2006/customXml" ds:itemID="{1249B802-FB07-4956-85FF-F860D9C07B14}">
+<file path=customXml/itemProps3.xml><?xml version="1.0" encoding="utf-8"?>
+<ds:datastoreItem xmlns:ds="http://schemas.openxmlformats.org/officeDocument/2006/customXml" ds:itemID="{12717B95-6409-4F02-BABB-B64E99B8949C}">
   <ds:schemaRefs>
-    <ds:schemaRef ds:uri="http://schemas.microsoft.com/sharepoint/v3/contenttype/forms"/>
+    <ds:schemaRef ds:uri="http://schemas.openxmlformats.org/officeDocument/2006/bibliography"/>
   </ds:schemaRefs>
 </ds:datastoreItem>
 </file>
 
-<file path=customXml/itemProps3.xml><?xml version="1.0" encoding="utf-8"?>
+<file path=customXml/itemProps4.xml><?xml version="1.0" encoding="utf-8"?>
 <ds:datastoreItem xmlns:ds="http://schemas.openxmlformats.org/officeDocument/2006/customXml" ds:itemID="{5D990F60-8719-4B19-AE0A-EB4079ADCD59}">
   <ds:schemaRefs>
     <ds:schemaRef ds:uri="http://schemas.microsoft.com/office/2006/metadata/contentType"/>
@@ -15595,12 +16239,4 @@
     <ds:schemaRef ds:uri="http://schemas.microsoft.com/office/infopath/2007/PartnerControls"/>
   </ds:schemaRefs>
 </ds:datastoreItem>
-</file>
-
-<file path=customXml/itemProps4.xml><?xml version="1.0" encoding="utf-8"?>
-<ds:datastoreItem xmlns:ds="http://schemas.openxmlformats.org/officeDocument/2006/customXml" ds:itemID="{12717B95-6409-4F02-BABB-B64E99B8949C}">
-  <ds:schemaRefs>
-    <ds:schemaRef ds:uri="http://schemas.openxmlformats.org/officeDocument/2006/bibliography"/>
-  </ds:schemaRefs>
-</ds:datastoreItem>
 </file>
</xml_diff>

<commit_message>
written part of discussion
</commit_message>
<xml_diff>
--- a/abc_repot_2020_qa.docx
+++ b/abc_repot_2020_qa.docx
@@ -20,7 +20,6 @@
         <w:commentReference w:id="0"/>
       </w:r>
     </w:p>
-    <w:p/>
     <w:p>
       <w:pPr>
         <w:pStyle w:val="Heading1"/>
@@ -29,7 +28,6 @@
         <w:t>1 – Introduction</w:t>
       </w:r>
     </w:p>
-    <w:p/>
     <w:p>
       <w:r>
         <w:t xml:space="preserve">This report presents the second in a series </w:t>
@@ -74,7 +72,7 @@
     <w:p/>
     <w:p>
       <w:pPr>
-        <w:pStyle w:val="Heading1"/>
+        <w:pStyle w:val="Heading2"/>
       </w:pPr>
       <w:r>
         <w:t>1.</w:t>
@@ -353,7 +351,7 @@
     </w:p>
     <w:p>
       <w:pPr>
-        <w:pStyle w:val="Heading1"/>
+        <w:pStyle w:val="Heading2"/>
       </w:pPr>
       <w:r>
         <w:t>1.</w:t>
@@ -931,11 +929,7 @@
       </w:r>
       <w:proofErr w:type="spellEnd"/>
       <w:r>
-        <w:t xml:space="preserve"> predator-free island in 1994, and a number of bird species, including the tomtit and kakariki </w:t>
-      </w:r>
-      <w:r>
-        <w:lastRenderedPageBreak/>
-        <w:t xml:space="preserve">are at risk of local extinction </w:t>
+        <w:t xml:space="preserve"> predator-free island in 1994, and a number of bird species, including the tomtit and kakariki are at risk of local extinction </w:t>
       </w:r>
       <w:r>
         <w:fldChar w:fldCharType="begin"/>
@@ -1002,7 +996,11 @@
       </w:r>
       <w:proofErr w:type="spellEnd"/>
       <w:r>
-        <w:t>) and dogs</w:t>
+        <w:t xml:space="preserve">) and </w:t>
+      </w:r>
+      <w:r>
+        <w:lastRenderedPageBreak/>
+        <w:t>dogs</w:t>
       </w:r>
       <w:r>
         <w:t xml:space="preserve"> </w:t>
@@ -1082,13 +1080,710 @@
     </w:p>
     <w:p>
       <w:pPr>
-        <w:pStyle w:val="Heading1"/>
+        <w:pStyle w:val="Heading2"/>
       </w:pPr>
       <w:r>
         <w:t>1.</w:t>
       </w:r>
       <w:r>
         <w:t>3</w:t>
+      </w:r>
+      <w:r>
+        <w:t xml:space="preserve"> </w:t>
+      </w:r>
+      <w:r>
+        <w:t xml:space="preserve">– </w:t>
+      </w:r>
+      <w:commentRangeStart w:id="1"/>
+      <w:r>
+        <w:t xml:space="preserve">Key </w:t>
+      </w:r>
+      <w:commentRangeEnd w:id="1"/>
+      <w:r>
+        <w:rPr>
+          <w:rStyle w:val="CommentReference"/>
+          <w:rFonts w:asciiTheme="minorHAnsi" w:eastAsiaTheme="minorEastAsia" w:hAnsiTheme="minorHAnsi" w:cstheme="minorBidi"/>
+          <w:color w:val="auto"/>
+        </w:rPr>
+        <w:commentReference w:id="1"/>
+      </w:r>
+      <w:r>
+        <w:t>t</w:t>
+      </w:r>
+      <w:r>
+        <w:t>arget species</w:t>
+      </w:r>
+    </w:p>
+    <w:p>
+      <w:r>
+        <w:t>For species have been identified by st</w:t>
+      </w:r>
+      <w:r>
+        <w:t>ake</w:t>
+      </w:r>
+      <w:r>
+        <w:t xml:space="preserve">holders of </w:t>
+      </w:r>
+      <w:proofErr w:type="spellStart"/>
+      <w:r>
+        <w:t>Aeotea</w:t>
+      </w:r>
+      <w:proofErr w:type="spellEnd"/>
+      <w:r>
+        <w:t xml:space="preserve"> as key target species for the ABC</w:t>
+      </w:r>
+      <w:r>
+        <w:t xml:space="preserve"> </w:t>
+      </w:r>
+      <w:r>
+        <w:fldChar w:fldCharType="begin"/>
+      </w:r>
+      <w:r>
+        <w:instrText xml:space="preserve"> ADDIN ZOTERO_ITEM CSL_CITATION {"citationID":"OtusJiCS","properties":{"formattedCitation":"(Simmonds, 2020)","plainCitation":"(Simmonds, 2020)","noteIndex":0},"citationItems":[{"id":795,"uris":["http://zotero.org/users/local/z7VYnidG/items/GEEMVTIX"],"uri":["http://zotero.org/users/local/z7VYnidG/items/GEEMVTIX"],"itemData":{"id":795,"type":"report","title":"Aotea Bird Count Results of the December 2019 survey","URL":"https://www.gbiet.org/bird-count","author":[{"family":"Simmonds","given":"Serena"}],"issued":{"date-parts":[["2020",7]]}}}],"schema":"https://github.com/citation-style-language/schema/raw/master/csl-citation.json"} </w:instrText>
+      </w:r>
+      <w:r>
+        <w:fldChar w:fldCharType="separate"/>
+      </w:r>
+      <w:r>
+        <w:rPr>
+          <w:rFonts w:ascii="Calibri" w:hAnsi="Calibri" w:cs="Calibri"/>
+        </w:rPr>
+        <w:t>(Simmonds, 2020)</w:t>
+      </w:r>
+      <w:r>
+        <w:fldChar w:fldCharType="end"/>
+      </w:r>
+      <w:r>
+        <w:t xml:space="preserve">. These are the: </w:t>
+      </w:r>
+      <w:proofErr w:type="spellStart"/>
+      <w:r>
+        <w:t>kākā</w:t>
+      </w:r>
+      <w:proofErr w:type="spellEnd"/>
+      <w:r>
+        <w:t xml:space="preserve"> (</w:t>
+      </w:r>
+      <w:r>
+        <w:rPr>
+          <w:i/>
+          <w:iCs/>
+        </w:rPr>
+        <w:t xml:space="preserve">Nestor </w:t>
+      </w:r>
+      <w:proofErr w:type="spellStart"/>
+      <w:r>
+        <w:rPr>
+          <w:i/>
+          <w:iCs/>
+        </w:rPr>
+        <w:t>meridionalis</w:t>
+      </w:r>
+      <w:proofErr w:type="spellEnd"/>
+      <w:r>
+        <w:t xml:space="preserve">), </w:t>
+      </w:r>
+      <w:proofErr w:type="spellStart"/>
+      <w:r>
+        <w:t>kererū</w:t>
+      </w:r>
+      <w:proofErr w:type="spellEnd"/>
+      <w:r>
+        <w:t xml:space="preserve"> (</w:t>
+      </w:r>
+      <w:proofErr w:type="spellStart"/>
+      <w:r>
+        <w:rPr>
+          <w:i/>
+          <w:iCs/>
+        </w:rPr>
+        <w:t>Hemiphaga</w:t>
+      </w:r>
+      <w:proofErr w:type="spellEnd"/>
+      <w:r>
+        <w:rPr>
+          <w:i/>
+          <w:iCs/>
+        </w:rPr>
+        <w:t xml:space="preserve"> </w:t>
+      </w:r>
+      <w:proofErr w:type="spellStart"/>
+      <w:r>
+        <w:rPr>
+          <w:i/>
+          <w:iCs/>
+        </w:rPr>
+        <w:t>novaeseelandiae</w:t>
+      </w:r>
+      <w:proofErr w:type="spellEnd"/>
+      <w:r>
+        <w:t>)</w:t>
+      </w:r>
+      <w:r>
+        <w:t xml:space="preserve">, </w:t>
+      </w:r>
+      <w:proofErr w:type="spellStart"/>
+      <w:r>
+        <w:t>kākāriki</w:t>
+      </w:r>
+      <w:proofErr w:type="spellEnd"/>
+      <w:r>
+        <w:t xml:space="preserve"> (</w:t>
+      </w:r>
+      <w:proofErr w:type="spellStart"/>
+      <w:r>
+        <w:rPr>
+          <w:i/>
+          <w:iCs/>
+        </w:rPr>
+        <w:t>Cyanoramphus</w:t>
+      </w:r>
+      <w:proofErr w:type="spellEnd"/>
+      <w:r>
+        <w:rPr>
+          <w:i/>
+          <w:iCs/>
+        </w:rPr>
+        <w:t xml:space="preserve"> </w:t>
+      </w:r>
+      <w:proofErr w:type="spellStart"/>
+      <w:r>
+        <w:rPr>
+          <w:i/>
+          <w:iCs/>
+        </w:rPr>
+        <w:t>novaezelandiae</w:t>
+      </w:r>
+      <w:proofErr w:type="spellEnd"/>
+      <w:r>
+        <w:t>), and tui (</w:t>
+      </w:r>
+      <w:proofErr w:type="spellStart"/>
+      <w:r>
+        <w:rPr>
+          <w:i/>
+          <w:iCs/>
+        </w:rPr>
+        <w:t>Prosthemadera</w:t>
+      </w:r>
+      <w:proofErr w:type="spellEnd"/>
+      <w:r>
+        <w:rPr>
+          <w:i/>
+          <w:iCs/>
+        </w:rPr>
+        <w:t xml:space="preserve"> </w:t>
+      </w:r>
+      <w:proofErr w:type="spellStart"/>
+      <w:r>
+        <w:rPr>
+          <w:i/>
+          <w:iCs/>
+        </w:rPr>
+        <w:t>novaeseelandiae</w:t>
+      </w:r>
+      <w:proofErr w:type="spellEnd"/>
+      <w:r>
+        <w:t xml:space="preserve">). </w:t>
+      </w:r>
+    </w:p>
+    <w:p/>
+    <w:p>
+      <w:proofErr w:type="spellStart"/>
+      <w:r>
+        <w:t>K</w:t>
+      </w:r>
+      <w:r>
+        <w:t>ākāriki</w:t>
+      </w:r>
+      <w:proofErr w:type="spellEnd"/>
+      <w:r>
+        <w:t xml:space="preserve"> </w:t>
+      </w:r>
+      <w:r>
+        <w:t xml:space="preserve">is a small endemic parrot once common throughout New Zealand but now almost absent from the two main islands </w:t>
+      </w:r>
+      <w:r>
+        <w:fldChar w:fldCharType="begin"/>
+      </w:r>
+      <w:r>
+        <w:instrText xml:space="preserve"> ADDIN ZOTERO_ITEM CSL_CITATION {"citationID":"Y0RRmxPG","properties":{"formattedCitation":"(Ortiz\\uc0\\u8208{}Catedral &amp; Brunton, 2009)","plainCitation":"(Ortiz‐Catedral &amp; Brunton, 2009)","noteIndex":0},"citationItems":[{"id":839,"uris":["http://zotero.org/users/local/z7VYnidG/items/AE26DUAT"],"uri":["http://zotero.org/users/local/z7VYnidG/items/AE26DUAT"],"itemData":{"id":839,"type":"article-journal","abstract":"We studied red‐crowned parakeets (Cyanoramphus novaezelandiae) reintroduced onto Tiritiri Matangi Island, New Zealand from 2004 to 2006, in order to provide baseline information regarding nesting sites and nesting success of this population. We found 48 nests both in natural nesting sites and in nest boxes, in all three major habitat types on the island. Clutch size declined as the breeding season progressed, but laying date did not affect nesting success. This means that a breeding pair could fledge at least one young even from a small clutch laid late in the breeding season. Overall nesting success was 60%. Nesting success varied between breeding‐seasons. Most of the 17 nesting attempts that failed did so during incubation. Red‐crowned parakeets made use of a wide diversity of nesting sites and few sites were re‐used, which suggests that suitable nest sites were not limiting. Overall, our results indicate that red‐crowned parakeets are good candidates for reintroductions to areas lacking introduced predators, even during the early stages of revegetation.","container-title":"New Zealand Journal of Zoology","DOI":"10.1080/03014220909510133","ISSN":"0301-4223","issue":"1","note":"publisher: Taylor &amp; Francis\n_eprint: https://doi.org/10.1080/03014220909510133","page":"1-10","source":"Taylor and Francis+NEJM","title":"Nesting sites and nesting success of reintroduced red‐crowned parakeets (Cyanoramphus novaezelandiae) on Tiritiri Matangi Island, New Zealand","volume":"36","author":[{"family":"Ortiz‐Catedral","given":"Luis"},{"family":"Brunton","given":"Dianne H."}],"issued":{"date-parts":[["2009",1,1]]}}}],"schema":"https://github.com/citation-style-language/schema/raw/master/csl-citation.json"} </w:instrText>
+      </w:r>
+      <w:r>
+        <w:fldChar w:fldCharType="separate"/>
+      </w:r>
+      <w:r>
+        <w:rPr>
+          <w:rFonts w:ascii="Calibri" w:hAnsi="Calibri" w:cs="Calibri"/>
+          <w:szCs w:val="24"/>
+        </w:rPr>
+        <w:t>(Ortiz‐</w:t>
+      </w:r>
+      <w:proofErr w:type="spellStart"/>
+      <w:r>
+        <w:rPr>
+          <w:rFonts w:ascii="Calibri" w:hAnsi="Calibri" w:cs="Calibri"/>
+          <w:szCs w:val="24"/>
+        </w:rPr>
+        <w:t>Catedral</w:t>
+      </w:r>
+      <w:proofErr w:type="spellEnd"/>
+      <w:r>
+        <w:rPr>
+          <w:rFonts w:ascii="Calibri" w:hAnsi="Calibri" w:cs="Calibri"/>
+          <w:szCs w:val="24"/>
+        </w:rPr>
+        <w:t xml:space="preserve"> &amp; Brunton, 2009)</w:t>
+      </w:r>
+      <w:r>
+        <w:fldChar w:fldCharType="end"/>
+      </w:r>
+      <w:r>
+        <w:t xml:space="preserve">. The </w:t>
+      </w:r>
+      <w:proofErr w:type="spellStart"/>
+      <w:r>
+        <w:t>kākāriki</w:t>
+      </w:r>
+      <w:proofErr w:type="spellEnd"/>
+      <w:r>
+        <w:t xml:space="preserve"> </w:t>
+      </w:r>
+      <w:r>
+        <w:t>has a national conservation status of an at risk relict population</w:t>
+      </w:r>
+      <w:r>
+        <w:t xml:space="preserve"> </w:t>
+      </w:r>
+      <w:r>
+        <w:fldChar w:fldCharType="begin"/>
+      </w:r>
+      <w:r>
+        <w:instrText xml:space="preserve"> ADDIN ZOTERO_ITEM CSL_CITATION {"citationID":"DmaVaLvn","properties":{"formattedCitation":"(Robertson et al., 2016)","plainCitation":"(Robertson et al., 2016)","noteIndex":0},"citationItems":[{"id":789,"uris":["http://zotero.org/users/local/z7VYnidG/items/B7FRVGXV"],"uri":["http://zotero.org/users/local/z7VYnidG/items/B7FRVGXV"],"itemData":{"id":789,"type":"article-journal","abstract":"The second complete audit of the conservation status of the 487 taxa of birds that have been recorded in New Zealand since first human contact (about 800 years ago) was carried out. Using the same ranking criteria, the assessments made in the audit were compared with those for the 473 taxa included in the first complete audit in 2012. Since then, 15 taxa have been added to the New Zealand list, six as a result of the acceptance of new distribution records, three as newly-described recently extinct species from the Chatham Islands, six as a result of taxonomic changes, and one species has been deleted from the New Zealand list. Of 77 threatened taxa classified in 2012, the status of 22 (29%) taxa improved, mainly due to successful conservation management, while five (6%) of them moved to a more threatened status. Eight other taxa, including three not assessed in 2012, were added to the threatened categories. Overall, 71 taxa were assessed as being threatened with extinction, six fewer than in 2012, and 23 rather than 25 taxa are now classified as being Nationally Critical. A list of all 487 bird taxa and their conservation status in 2016 is presented.","language":"en","page":"27","source":"Zotero","title":"Conservation status of New Zealand birds, 2016","author":[{"family":"Robertson","given":"H A"},{"family":"Baird","given":"K"},{"family":"Dowding","given":"J E"},{"family":"Elliott","given":"G P"},{"family":"Hitchmough","given":"R A"},{"family":"Miskelly","given":"C M"},{"family":"McArthur","given":"N"},{"family":"O'Donnell","given":"C F J"},{"family":"Sagar","given":"P M"},{"family":"Scofield","given":"R P"},{"family":"Taylor","given":"G A"}],"issued":{"date-parts":[["2016"]]}}}],"schema":"https://github.com/citation-style-language/schema/raw/master/csl-citation.json"} </w:instrText>
+      </w:r>
+      <w:r>
+        <w:fldChar w:fldCharType="separate"/>
+      </w:r>
+      <w:r>
+        <w:rPr>
+          <w:rFonts w:ascii="Calibri" w:hAnsi="Calibri" w:cs="Calibri"/>
+        </w:rPr>
+        <w:t>(Robertson et al., 2016)</w:t>
+      </w:r>
+      <w:r>
+        <w:fldChar w:fldCharType="end"/>
+      </w:r>
+      <w:r>
+        <w:t>,</w:t>
+      </w:r>
+      <w:r>
+        <w:t xml:space="preserve"> and one breeding population is confirmed on </w:t>
+      </w:r>
+      <w:proofErr w:type="spellStart"/>
+      <w:r>
+        <w:t>Aeotea</w:t>
+      </w:r>
+      <w:proofErr w:type="spellEnd"/>
+      <w:r>
+        <w:t xml:space="preserve"> at the </w:t>
+      </w:r>
+      <w:proofErr w:type="spellStart"/>
+      <w:r>
+        <w:t>Okiwi</w:t>
+      </w:r>
+      <w:proofErr w:type="spellEnd"/>
+      <w:r>
+        <w:t xml:space="preserve"> site. </w:t>
+      </w:r>
+    </w:p>
+    <w:p/>
+    <w:p>
+      <w:proofErr w:type="spellStart"/>
+      <w:r>
+        <w:t>K</w:t>
+      </w:r>
+      <w:r>
+        <w:t>ererū</w:t>
+      </w:r>
+      <w:proofErr w:type="spellEnd"/>
+      <w:r>
+        <w:t xml:space="preserve"> are an endemic pigeon widespread throughout New Zealand.</w:t>
+      </w:r>
+      <w:r>
+        <w:t xml:space="preserve"> They are the fifth larges</w:t>
+      </w:r>
+      <w:r>
+        <w:t>t</w:t>
+      </w:r>
+      <w:r>
+        <w:t xml:space="preserve"> pigeon in the world and feed on fruits</w:t>
+      </w:r>
+      <w:r>
+        <w:t>,</w:t>
+      </w:r>
+      <w:r>
+        <w:t xml:space="preserve"> flowers</w:t>
+      </w:r>
+      <w:r>
+        <w:t>,</w:t>
+      </w:r>
+      <w:r>
+        <w:t xml:space="preserve"> and leaves </w:t>
+      </w:r>
+      <w:r>
+        <w:fldChar w:fldCharType="begin"/>
+      </w:r>
+      <w:r>
+        <w:instrText xml:space="preserve"> ADDIN ZOTERO_ITEM CSL_CITATION {"citationID":"eS5DPwFY","properties":{"formattedCitation":"(Wotton &amp; Kelly, 2012)","plainCitation":"(Wotton &amp; Kelly, 2012)","noteIndex":0},"citationItems":[{"id":849,"uris":["http://zotero.org/users/local/z7VYnidG/items/X5GP8CXS"],"uri":["http://zotero.org/users/local/z7VYnidG/items/X5GP8CXS"],"itemData":{"id":849,"type":"article-journal","abstract":"Aim World-wide declines in large-bodied frugivores may change seed deposition patterns dramatically if body mass influences seed dispersal-related traits, such as dispersal distance. We quantified movement patterns and seed dispersal distances by Hemiphaga novaeseelandiae (kereru), the fifth-largest surviving pigeon world-wide. We then reviewed how body mass affects seed dispersal distance among fruit-eating birds globally. Location Taranaki and Canterbury, New Zealand. Methods We radio-tracked 24 kereru, following each bird continuously for up to 8.5 h, for a total of 43 tracking-days during the peak fruiting season (February–April). We estimated seed dispersal distances for three fleshy-fruited species using a mechanistic model based on kereru movements and seed retention times. We analysed global data for volant avian frugivores to determine the effect of body mass on time spent in fruiting trees, seed retention time, and dispersal distance. Results Kereru were highly sedentary, with an average of 32 ± 39 (mean ± SD) minutes and maximum of 315 minutes between flights. Kereru flew a mean of 77 ± 159 m and maximum of 1457 m in a single flight. They dispersed 66–87% of ingested seeds away from the parent plant. Mean seed dispersal distances for Beilschmiedia tawa, Vitex lucens and Pseudopanax arboreus were 95, 98 and 61 m, respectively, with all species dispersed up to 1469 m. For all three species, 79–88% of seeds were dispersed &lt; 100 m and &lt; 1% were dispersed &gt; 1 km from the parent plant. Globally, both the mean time spent in fruiting trees and seed retention time increased with increasing frugivore body mass. However, retention time increased faster, and therefore the dispersal distance and percentage of seeds moved away from the parent increased with body mass. Main conclusions Despite sedentary behaviour, kereru disperse many seeds away from the parent plant due to their even longer gut passage time, a function of their large size. Large-bodied frugivores are disproportionately important as dispersers not only because they can swallow larger fruits, but also because they are more likely to deposit seeds away from the parent plant and at greater distances.","container-title":"Journal of Biogeography","DOI":"10.1111/jbi.12000","ISSN":"1365-2699","issue":"11","language":"en","note":"_eprint: https://onlinelibrary.wiley.com/doi/pdf/10.1111/jbi.12000","page":"1973-1983","source":"Wiley Online Library","title":"Do larger frugivores move seeds further? Body size, seed dispersal distance, and a case study of a large, sedentary pigeon","title-short":"Do larger frugivores move seeds further?","volume":"39","author":[{"family":"Wotton","given":"Debra M."},{"family":"Kelly","given":"Dave"}],"issued":{"date-parts":[["2012"]]}}}],"schema":"https://github.com/citation-style-language/schema/raw/master/csl-citation.json"} </w:instrText>
+      </w:r>
+      <w:r>
+        <w:fldChar w:fldCharType="separate"/>
+      </w:r>
+      <w:r>
+        <w:rPr>
+          <w:rFonts w:ascii="Calibri" w:hAnsi="Calibri" w:cs="Calibri"/>
+        </w:rPr>
+        <w:t>(Wotton &amp; Kelly, 2012)</w:t>
+      </w:r>
+      <w:r>
+        <w:fldChar w:fldCharType="end"/>
+      </w:r>
+      <w:r>
+        <w:t xml:space="preserve">. </w:t>
+      </w:r>
+      <w:proofErr w:type="spellStart"/>
+      <w:r>
+        <w:t>K</w:t>
+      </w:r>
+      <w:r>
+        <w:t>ererū</w:t>
+      </w:r>
+      <w:proofErr w:type="spellEnd"/>
+      <w:r>
+        <w:t xml:space="preserve"> are important seed dispersers</w:t>
+      </w:r>
+      <w:r>
+        <w:t xml:space="preserve"> feeding on at least 70 different plant species and, d</w:t>
+      </w:r>
+      <w:r>
+        <w:t>ue to their large</w:t>
+      </w:r>
+      <w:r>
+        <w:t xml:space="preserve"> size, they can swallow</w:t>
+      </w:r>
+      <w:r>
+        <w:t xml:space="preserve"> large fruits</w:t>
+      </w:r>
+      <w:r>
+        <w:t xml:space="preserve"> and have a long gut retention time</w:t>
+      </w:r>
+      <w:r>
+        <w:t xml:space="preserve"> </w:t>
+      </w:r>
+      <w:r>
+        <w:fldChar w:fldCharType="begin"/>
+      </w:r>
+      <w:r>
+        <w:instrText xml:space="preserve"> ADDIN ZOTERO_ITEM CSL_CITATION {"citationID":"ypkfkl2N","properties":{"formattedCitation":"(Clout &amp; Hay, 1989; Wotton &amp; Kelly, 2012)","plainCitation":"(Clout &amp; Hay, 1989; Wotton &amp; Kelly, 2012)","noteIndex":0},"citationItems":[{"id":856,"uris":["http://zotero.org/users/local/z7VYnidG/items/YG7B6R7A"],"uri":["http://zotero.org/users/local/z7VYnidG/items/YG7B6R7A"],"itemData":{"id":856,"type":"article-journal","abstract":"New Zealand's forest plants evolved in the absence of mammalian herbivores, but subject to the attentions of a variety of other animals. Insects are and probably were, the primary folivores, but birds may also have been important. Several extinct birds, notably moas (Dinornithidae), were herbivores, and speculation continues about their impact on the vegetation. Among existing forest birds, both kereru (Hemiphaga novaeseelandiae) and kokako (Callaeas cinerea) can significantly defoliate plants and may have had a greater impact in the past. Beneficial interactions of birds with forest plants include pollination and seed dispersal. Flower visitation by birds has already been reviewed, but the importance of frugivory and seed dispersal by birds has hitherto been given scant regard in New Zealand. About 70% of the woody plants in New Zealand forests have fruits suited for vertebrate dispersal and, of these, most are probably dispersed by birds. The recent extinction of several frugivorous forest birds (e.g., moas, piopio Turnagra capensis, huia Heterolocha acutirostris) and the decline of others (e.g., kokako) has reduced the number of potential seed dispersers, especially for large-fruited species, some of which now depend almost entirely on kereru for seed dispersal. A similar recent loss of potential seed dispersers has occurred throughout Polynesia, but consequent effects on patterns of forest regeneration are unknown.","container-title":"NEW ZEALAND JOURNAL OF ECOLOGY","language":"en","page":"7","source":"Zotero","title":"THE IMPORTANCE OF BIRDS AS BROWSERS, POLLINATORS AND SEED DISPERSERS IN NEW ZEALAND FORESTS","volume":"12","author":[{"family":"Clout","given":"M N"},{"family":"Hay","given":"J R"}],"issued":{"date-parts":[["1989"]]}}},{"id":849,"uris":["http://zotero.org/users/local/z7VYnidG/items/X5GP8CXS"],"uri":["http://zotero.org/users/local/z7VYnidG/items/X5GP8CXS"],"itemData":{"id":849,"type":"article-journal","abstract":"Aim World-wide declines in large-bodied frugivores may change seed deposition patterns dramatically if body mass influences seed dispersal-related traits, such as dispersal distance. We quantified movement patterns and seed dispersal distances by Hemiphaga novaeseelandiae (kereru), the fifth-largest surviving pigeon world-wide. We then reviewed how body mass affects seed dispersal distance among fruit-eating birds globally. Location Taranaki and Canterbury, New Zealand. Methods We radio-tracked 24 kereru, following each bird continuously for up to 8.5 h, for a total of 43 tracking-days during the peak fruiting season (February–April). We estimated seed dispersal distances for three fleshy-fruited species using a mechanistic model based on kereru movements and seed retention times. We analysed global data for volant avian frugivores to determine the effect of body mass on time spent in fruiting trees, seed retention time, and dispersal distance. Results Kereru were highly sedentary, with an average of 32 ± 39 (mean ± SD) minutes and maximum of 315 minutes between flights. Kereru flew a mean of 77 ± 159 m and maximum of 1457 m in a single flight. They dispersed 66–87% of ingested seeds away from the parent plant. Mean seed dispersal distances for Beilschmiedia tawa, Vitex lucens and Pseudopanax arboreus were 95, 98 and 61 m, respectively, with all species dispersed up to 1469 m. For all three species, 79–88% of seeds were dispersed &lt; 100 m and &lt; 1% were dispersed &gt; 1 km from the parent plant. Globally, both the mean time spent in fruiting trees and seed retention time increased with increasing frugivore body mass. However, retention time increased faster, and therefore the dispersal distance and percentage of seeds moved away from the parent increased with body mass. Main conclusions Despite sedentary behaviour, kereru disperse many seeds away from the parent plant due to their even longer gut passage time, a function of their large size. Large-bodied frugivores are disproportionately important as dispersers not only because they can swallow larger fruits, but also because they are more likely to deposit seeds away from the parent plant and at greater distances.","container-title":"Journal of Biogeography","DOI":"10.1111/jbi.12000","ISSN":"1365-2699","issue":"11","language":"en","note":"_eprint: https://onlinelibrary.wiley.com/doi/pdf/10.1111/jbi.12000","page":"1973-1983","source":"Wiley Online Library","title":"Do larger frugivores move seeds further? Body size, seed dispersal distance, and a case study of a large, sedentary pigeon","title-short":"Do larger frugivores move seeds further?","volume":"39","author":[{"family":"Wotton","given":"Debra M."},{"family":"Kelly","given":"Dave"}],"issued":{"date-parts":[["2012"]]}}}],"schema":"https://github.com/citation-style-language/schema/raw/master/csl-citation.json"} </w:instrText>
+      </w:r>
+      <w:r>
+        <w:fldChar w:fldCharType="separate"/>
+      </w:r>
+      <w:r>
+        <w:rPr>
+          <w:rFonts w:ascii="Calibri" w:hAnsi="Calibri" w:cs="Calibri"/>
+        </w:rPr>
+        <w:t>(Clout &amp; Hay, 1989; Wotton &amp; Kelly, 2012)</w:t>
+      </w:r>
+      <w:r>
+        <w:fldChar w:fldCharType="end"/>
+      </w:r>
+      <w:r>
+        <w:t xml:space="preserve">. The long gut passage time of the large birds makes it more likely that they disperse seeds </w:t>
+      </w:r>
+      <w:proofErr w:type="spellStart"/>
+      <w:r>
+        <w:t>futher</w:t>
+      </w:r>
+      <w:proofErr w:type="spellEnd"/>
+      <w:r>
+        <w:t xml:space="preserve"> from the parent plant despite the sedentary behaviour of the </w:t>
+      </w:r>
+      <w:r>
+        <w:t xml:space="preserve">kereru </w:t>
+      </w:r>
+      <w:r>
+        <w:fldChar w:fldCharType="begin"/>
+      </w:r>
+      <w:r>
+        <w:instrText xml:space="preserve"> ADDIN ZOTERO_ITEM CSL_CITATION {"citationID":"Ehravl4L","properties":{"formattedCitation":"(Wotton &amp; Kelly, 2012)","plainCitation":"(Wotton &amp; Kelly, 2012)","noteIndex":0},"citationItems":[{"id":849,"uris":["http://zotero.org/users/local/z7VYnidG/items/X5GP8CXS"],"uri":["http://zotero.org/users/local/z7VYnidG/items/X5GP8CXS"],"itemData":{"id":849,"type":"article-journal","abstract":"Aim World-wide declines in large-bodied frugivores may change seed deposition patterns dramatically if body mass influences seed dispersal-related traits, such as dispersal distance. We quantified movement patterns and seed dispersal distances by Hemiphaga novaeseelandiae (kereru), the fifth-largest surviving pigeon world-wide. We then reviewed how body mass affects seed dispersal distance among fruit-eating birds globally. Location Taranaki and Canterbury, New Zealand. Methods We radio-tracked 24 kereru, following each bird continuously for up to 8.5 h, for a total of 43 tracking-days during the peak fruiting season (February–April). We estimated seed dispersal distances for three fleshy-fruited species using a mechanistic model based on kereru movements and seed retention times. We analysed global data for volant avian frugivores to determine the effect of body mass on time spent in fruiting trees, seed retention time, and dispersal distance. Results Kereru were highly sedentary, with an average of 32 ± 39 (mean ± SD) minutes and maximum of 315 minutes between flights. Kereru flew a mean of 77 ± 159 m and maximum of 1457 m in a single flight. They dispersed 66–87% of ingested seeds away from the parent plant. Mean seed dispersal distances for Beilschmiedia tawa, Vitex lucens and Pseudopanax arboreus were 95, 98 and 61 m, respectively, with all species dispersed up to 1469 m. For all three species, 79–88% of seeds were dispersed &lt; 100 m and &lt; 1% were dispersed &gt; 1 km from the parent plant. Globally, both the mean time spent in fruiting trees and seed retention time increased with increasing frugivore body mass. However, retention time increased faster, and therefore the dispersal distance and percentage of seeds moved away from the parent increased with body mass. Main conclusions Despite sedentary behaviour, kereru disperse many seeds away from the parent plant due to their even longer gut passage time, a function of their large size. Large-bodied frugivores are disproportionately important as dispersers not only because they can swallow larger fruits, but also because they are more likely to deposit seeds away from the parent plant and at greater distances.","container-title":"Journal of Biogeography","DOI":"10.1111/jbi.12000","ISSN":"1365-2699","issue":"11","language":"en","note":"_eprint: https://onlinelibrary.wiley.com/doi/pdf/10.1111/jbi.12000","page":"1973-1983","source":"Wiley Online Library","title":"Do larger frugivores move seeds further? Body size, seed dispersal distance, and a case study of a large, sedentary pigeon","title-short":"Do larger frugivores move seeds further?","volume":"39","author":[{"family":"Wotton","given":"Debra M."},{"family":"Kelly","given":"Dave"}],"issued":{"date-parts":[["2012"]]}}}],"schema":"https://github.com/citation-style-language/schema/raw/master/csl-citation.json"} </w:instrText>
+      </w:r>
+      <w:r>
+        <w:fldChar w:fldCharType="separate"/>
+      </w:r>
+      <w:r>
+        <w:rPr>
+          <w:rFonts w:ascii="Calibri" w:hAnsi="Calibri" w:cs="Calibri"/>
+        </w:rPr>
+        <w:t>(Wotton &amp; Kelly, 2012)</w:t>
+      </w:r>
+      <w:r>
+        <w:fldChar w:fldCharType="end"/>
+      </w:r>
+      <w:r>
+        <w:t>.</w:t>
+      </w:r>
+    </w:p>
+    <w:p/>
+    <w:p>
+      <w:r>
+        <w:t xml:space="preserve">The </w:t>
+      </w:r>
+      <w:proofErr w:type="spellStart"/>
+      <w:r>
+        <w:t>kākā</w:t>
+      </w:r>
+      <w:proofErr w:type="spellEnd"/>
+      <w:r>
+        <w:t xml:space="preserve"> is an endemic hole-nesting parrot common throughout Aotea</w:t>
+      </w:r>
+      <w:r>
+        <w:t>,</w:t>
+      </w:r>
+      <w:r>
+        <w:t xml:space="preserve"> although nationally classed as </w:t>
+      </w:r>
+      <w:r>
+        <w:t xml:space="preserve">an </w:t>
+      </w:r>
+      <w:r>
+        <w:t>at risk, recovering species</w:t>
+      </w:r>
+      <w:r>
+        <w:t>.</w:t>
+      </w:r>
+      <w:r>
+        <w:t xml:space="preserve"> </w:t>
+      </w:r>
+      <w:r>
+        <w:t xml:space="preserve">The </w:t>
+      </w:r>
+      <w:proofErr w:type="spellStart"/>
+      <w:r>
+        <w:t>kākā</w:t>
+      </w:r>
+      <w:proofErr w:type="spellEnd"/>
+      <w:r>
+        <w:t xml:space="preserve"> </w:t>
+      </w:r>
+      <w:r>
+        <w:t>now occup</w:t>
+      </w:r>
+      <w:r>
+        <w:t>ies</w:t>
+      </w:r>
+      <w:r>
+        <w:t xml:space="preserve"> a fraction of its former range</w:t>
+      </w:r>
+      <w:r>
+        <w:t xml:space="preserve"> due to predation and </w:t>
+      </w:r>
+      <w:r>
+        <w:t>habitat loss</w:t>
+      </w:r>
+      <w:r>
+        <w:t xml:space="preserve"> </w:t>
+      </w:r>
+      <w:r>
+        <w:fldChar w:fldCharType="begin"/>
+      </w:r>
+      <w:r>
+        <w:instrText xml:space="preserve"> ADDIN ZOTERO_ITEM CSL_CITATION {"citationID":"0SY3dAZW","properties":{"formattedCitation":"(Moorhouse et al., 2003)","plainCitation":"(Moorhouse et al., 2003)","noteIndex":0},"citationItems":[{"id":857,"uris":["http://zotero.org/users/local/z7VYnidG/items/GZM3UIWB"],"uri":["http://zotero.org/users/local/z7VYnidG/items/GZM3UIWB"],"itemData":{"id":857,"type":"article-journal","abstract":"The kaka (Nestor meridionalis) is a threatened, endemic New Zealand parrot that is declining primarily because of predation by introduced mammals. Numbers of female kaka surviving to sexual maturity more than compensated for adult female mortality at three sites with predator control but not at three unmanaged sites. Nesting success at the sites with predator control was significantly greater (</w:instrText>
+      </w:r>
+      <w:r>
+        <w:rPr>
+          <w:rFonts w:ascii="Cambria Math" w:hAnsi="Cambria Math" w:cs="Cambria Math"/>
+        </w:rPr>
+        <w:instrText>⩾</w:instrText>
+      </w:r>
+      <w:r>
+        <w:instrText>80%) than at unmanaged sites (</w:instrText>
+      </w:r>
+      <w:r>
+        <w:rPr>
+          <w:rFonts w:ascii="Cambria Math" w:hAnsi="Cambria Math" w:cs="Cambria Math"/>
+        </w:rPr>
+        <w:instrText>⩽</w:instrText>
+      </w:r>
+      <w:r>
+        <w:instrText xml:space="preserve">38%) while predation on adult females was significantly less (5% c.f. 65%). Predation was the most common cause of nesting failure at all sites. Stoats (Mustela erminea) appeared to be the main predator, although evidence of possum (Trichosurus vulpecula) predation on eggs, nestlings and nesting females was also found. These results suggest that control of stoats and possums can potentially reverse the decline of the kaka on the main islands of New Zealand.","container-title":"Biological Conservation","DOI":"10.1016/S0006-3207(02)00173-8","ISSN":"0006-3207","issue":"1","journalAbbreviation":"Biological Conservation","language":"en","page":"33-44","source":"ScienceDirect","title":"Control of introduced mammalian predators improves kaka Nestor meridionalis breeding success: reversing the decline of a threatened New Zealand parrot","title-short":"Control of introduced mammalian predators improves kaka Nestor meridionalis breeding success","volume":"110","author":[{"family":"Moorhouse","given":"Ron"},{"family":"Greene","given":"Terry"},{"family":"Dilks","given":"Peter"},{"family":"Powlesland","given":"Ralph"},{"family":"Moran","given":"Les"},{"family":"Taylor","given":"Genevieve"},{"family":"Jones","given":"Alan"},{"family":"Knegtmans","given":"Jaap"},{"family":"Wills","given":"Dave"},{"family":"Pryde","given":"Moira"},{"family":"Fraser","given":"Ian"},{"family":"August","given":"Andrew"},{"family":"August","given":"Claude"}],"issued":{"date-parts":[["2003",3,1]]}}}],"schema":"https://github.com/citation-style-language/schema/raw/master/csl-citation.json"} </w:instrText>
+      </w:r>
+      <w:r>
+        <w:fldChar w:fldCharType="separate"/>
+      </w:r>
+      <w:r>
+        <w:rPr>
+          <w:rFonts w:ascii="Calibri" w:hAnsi="Calibri" w:cs="Calibri"/>
+        </w:rPr>
+        <w:t>(Moorhouse et al., 2003)</w:t>
+      </w:r>
+      <w:r>
+        <w:fldChar w:fldCharType="end"/>
+      </w:r>
+      <w:r>
+        <w:t xml:space="preserve">. Their abundance on </w:t>
+      </w:r>
+      <w:proofErr w:type="spellStart"/>
+      <w:r>
+        <w:t>Aeotea</w:t>
+      </w:r>
+      <w:proofErr w:type="spellEnd"/>
+      <w:r>
+        <w:t xml:space="preserve"> is likely due to the absence of stoats (</w:t>
+      </w:r>
+      <w:r>
+        <w:rPr>
+          <w:i/>
+          <w:iCs/>
+        </w:rPr>
+        <w:t>M</w:t>
+      </w:r>
+      <w:r>
+        <w:rPr>
+          <w:i/>
+          <w:iCs/>
+        </w:rPr>
+        <w:t>.</w:t>
+      </w:r>
+      <w:r>
+        <w:rPr>
+          <w:i/>
+          <w:iCs/>
+        </w:rPr>
+        <w:t xml:space="preserve"> erminea</w:t>
+      </w:r>
+      <w:r>
+        <w:t xml:space="preserve">) and Norway rats </w:t>
+      </w:r>
+      <w:r>
+        <w:t>(</w:t>
+      </w:r>
+      <w:r>
+        <w:rPr>
+          <w:i/>
+          <w:iCs/>
+        </w:rPr>
+        <w:t>R</w:t>
+      </w:r>
+      <w:r>
+        <w:rPr>
+          <w:i/>
+          <w:iCs/>
+        </w:rPr>
+        <w:t xml:space="preserve">. </w:t>
+      </w:r>
+      <w:r>
+        <w:rPr>
+          <w:i/>
+          <w:iCs/>
+        </w:rPr>
+        <w:t>norvegicus</w:t>
+      </w:r>
+      <w:r>
+        <w:t>)</w:t>
+      </w:r>
+      <w:r>
+        <w:t>,</w:t>
+      </w:r>
+      <w:r>
+        <w:t xml:space="preserve"> to which their nests are vulnerable </w:t>
+      </w:r>
+      <w:r>
+        <w:fldChar w:fldCharType="begin"/>
+      </w:r>
+      <w:r>
+        <w:instrText xml:space="preserve"> ADDIN ZOTERO_ITEM CSL_CITATION {"citationID":"bBbxKjRb","properties":{"formattedCitation":"(Armitage, 2004)","plainCitation":"(Armitage, 2004)","noteIndex":0},"citationItems":[{"id":796,"uris":["http://zotero.org/users/local/z7VYnidG/items/ZABF2AWE"],"uri":["http://zotero.org/users/local/z7VYnidG/items/ZABF2AWE"],"itemData":{"id":796,"type":"book","call-number":"QH197.5 .G74 2004","edition":"Rev. ed","event-place":"Christchurch, N.Z","ISBN":"978-1-877257-00-1","note":"OCLC: ocm57344949","number-of-pages":"195","publisher":"Canterbury University Press","publisher-place":"Christchurch, N.Z","source":"Library of Congress ISBN","title":"Great Barrier Island","editor":[{"family":"Armitage","given":"Don"}],"issued":{"date-parts":[["2004"]]}}}],"schema":"https://github.com/citation-style-language/schema/raw/master/csl-citation.json"} </w:instrText>
+      </w:r>
+      <w:r>
+        <w:fldChar w:fldCharType="separate"/>
+      </w:r>
+      <w:r>
+        <w:rPr>
+          <w:rFonts w:ascii="Calibri" w:hAnsi="Calibri" w:cs="Calibri"/>
+        </w:rPr>
+        <w:t>(Armitage, 2004)</w:t>
+      </w:r>
+      <w:r>
+        <w:fldChar w:fldCharType="end"/>
+      </w:r>
+      <w:r>
+        <w:t>.</w:t>
+      </w:r>
+    </w:p>
+    <w:p/>
+    <w:p>
+      <w:r>
+        <w:t xml:space="preserve">The tui is an endemic species common across New Zealand and needs little introduction. Their distinctive calls and white throat feathers make them an easily recognisable New Zealand icon. Tui are honeyeaters feeding primarily on nectar, fruit and invertebrates </w:t>
+      </w:r>
+      <w:r>
+        <w:fldChar w:fldCharType="begin"/>
+      </w:r>
+      <w:r>
+        <w:instrText xml:space="preserve"> ADDIN ZOTERO_ITEM CSL_CITATION {"citationID":"y95hmNfc","properties":{"formattedCitation":"(Stewart &amp; Craig, 1985)","plainCitation":"(Stewart &amp; Craig, 1985)","noteIndex":0},"citationItems":[{"id":862,"uris":["http://zotero.org/users/local/z7VYnidG/items/AEX45CNZ"],"uri":["http://zotero.org/users/local/z7VYnidG/items/AEX45CNZ"],"itemData":{"id":862,"type":"article-journal","abstract":"Movements of tui (Prosthetnadera novaeseelandiae) breeding on Tiritiri Matangi Island were followed and related to changes in nectar access. The island has limited nectar sources and birds must move to gain access to nectar year round. All tui leave the island, although the extent and timing of movement varies for different individuals. Tui return for breeding but again the timing of the return varies for individuals. Nectar sources were typically concentrated in both time and space, and access was related to individual asymmetries such as sex, residential status and age. These same asymmetries also relate to the timing of individuals movements, and where individuals nest relative to nectar sources. At concentrated food sources, access was determined by an absolute social hierarchy. Although tui defend exclusive feeding territories, breeding territories are not exclusive and access to nectar is determined by distance to nest site. Such variability in spatial organisation is related to a continuum concept of social organisation.","container-title":"New Zealand Journal of Zoology","DOI":"10.1080/03014223.1985.10428315","ISSN":"0301-4223","issue":"4","note":"publisher: Taylor &amp; Francis\n_eprint: https://doi.org/10.1080/03014223.1985.10428315","page":"664-666","source":"Taylor and Francis+NEJM","title":"Movements, status, access to nectar, and spatial organisation of the tui","volume":"12","author":[{"family":"Stewart","given":"Anne M."},{"family":"Craig","given":"John L."}],"issued":{"date-parts":[["1985",10,1]]}}}],"schema":"https://github.com/citation-style-language/schema/raw/master/csl-citation.json"} </w:instrText>
+      </w:r>
+      <w:r>
+        <w:fldChar w:fldCharType="separate"/>
+      </w:r>
+      <w:r>
+        <w:rPr>
+          <w:rFonts w:ascii="Calibri" w:hAnsi="Calibri" w:cs="Calibri"/>
+        </w:rPr>
+        <w:t>(Stewart &amp; Craig, 1985)</w:t>
+      </w:r>
+      <w:r>
+        <w:fldChar w:fldCharType="end"/>
+      </w:r>
+      <w:r>
+        <w:t xml:space="preserve">. Tui have complex and calls </w:t>
+      </w:r>
+      <w:r>
+        <w:t xml:space="preserve">and </w:t>
+      </w:r>
+      <w:r>
+        <w:t xml:space="preserve">exhibit regional variability in their song, which is similar to that of the bellbird </w:t>
+      </w:r>
+      <w:r>
+        <w:fldChar w:fldCharType="begin"/>
+      </w:r>
+      <w:r>
+        <w:instrText xml:space="preserve"> ADDIN ZOTERO_ITEM CSL_CITATION {"citationID":"Y0JXkwMW","properties":{"formattedCitation":"(Hill et al., 2013; Hill &amp; Ji, 2013)","plainCitation":"(Hill et al., 2013; Hill &amp; Ji, 2013)","noteIndex":0},"citationItems":[{"id":872,"uris":["http://zotero.org/users/local/z7VYnidG/items/PTQN6X8G"],"uri":["http://zotero.org/users/local/z7VYnidG/items/PTQN6X8G"],"itemData":{"id":872,"type":"article-journal","abstract":"Vocalisations are important for territorial defence, mate attraction, and species recognition in many songbirds. Comparative studies on the songs of birds between islands and mainland populations provide insight into the evolution of vocal communication in terms of both ecological and social factors. We compared the vocalisations of tui (Prosthemadera novaeseelandiae novaeseelandiae), an endemic honeyeater from New Zealand’s mainland, with those of a subspecies from the remote Chatham Islands (P. n. chathamensis). Song spectral variables of male long-range ‘broadcasting’ songs differed between mainland and Chatham Island tui populations. Songs recorded from five mainland populations had significantly greater syllable diversity and produced a higher percentage of trills than those from the Chatham Islands. These characteristics have been revealed in past studies as being sexually selected traits positively correlated with male genetic diversity. The acoustic adaptation hypothesis could also help to elucidate the presence of a significantly higher percentage of trill components in the songs of the mainland population, as the mainland study sites in general contained more areas of open vegetation, where trills transmit more effectively than in dense forest, which dominated the sampling sites on the Chatham Islands. Future research into the variation of tui song complexity in relation to population size, geographic isolation, and habitat structure between different mainland sites would provide further insight into links between selective pressures and vocal complexity.","container-title":"New Zealand Journal of Ecology","issue":"2","language":"en","page":"10","source":"Zotero","title":"A comparison of vocalisations between mainland tui (Prosthemadera novaeseelandiae novaeseelandiae) and Chatham Island tui (P. n. chathamensis)","volume":"37","author":[{"family":"Hill","given":"Samuel D"},{"family":"Ji","given":"Weihong"},{"family":"Parker","given":"Kevin A"},{"family":"Amiot","given":"Christophe"},{"family":"Wells","given":"Sarah J"}],"issued":{"date-parts":[["2013"]]}}},{"id":876,"uris":["http://zotero.org/users/local/z7VYnidG/items/7QU7TZPL"],"uri":["http://zotero.org/users/local/z7VYnidG/items/7QU7TZPL"],"itemData":{"id":876,"type":"article-journal","language":"en","page":"3","source":"Zotero","title":"Microgeographic variation in song phrases of tui (Prosthemadera novaeseelandiae)","author":[{"family":"Hill","given":"Samuel D"},{"family":"Ji","given":"Weihong"}],"issued":{"date-parts":[["2013",7,6]]}}}],"schema":"https://github.com/citation-style-language/schema/raw/master/csl-citation.json"} </w:instrText>
+      </w:r>
+      <w:r>
+        <w:fldChar w:fldCharType="separate"/>
+      </w:r>
+      <w:r>
+        <w:rPr>
+          <w:rFonts w:ascii="Calibri" w:hAnsi="Calibri" w:cs="Calibri"/>
+        </w:rPr>
+        <w:t>(Hill et al., 2013; Hill &amp; Ji, 2013)</w:t>
+      </w:r>
+      <w:r>
+        <w:fldChar w:fldCharType="end"/>
+      </w:r>
+      <w:r>
+        <w:t xml:space="preserve">. </w:t>
+      </w:r>
+    </w:p>
+    <w:p/>
+    <w:p>
+      <w:pPr>
+        <w:pStyle w:val="Heading2"/>
+      </w:pPr>
+      <w:r>
+        <w:t>1.</w:t>
+      </w:r>
+      <w:r>
+        <w:t>4</w:t>
       </w:r>
       <w:r>
         <w:t xml:space="preserve"> – Objectives of the Aotea Bird Count</w:t>
@@ -1098,767 +1793,16 @@
       <w:pPr>
         <w:keepNext/>
       </w:pPr>
+      <w:r>
+        <w:t>The ABC is a citizen science project providing an island-wide assessment of bird species and their locations on Aotea.</w:t>
+      </w:r>
+      <w:r>
+        <w:t xml:space="preserve"> </w:t>
+      </w:r>
+      <w:r>
+        <w:t>The ABC is planned to be repeated biannually or annually, building a dataset that can be analysed for changes in species over time. In the long-term, such information can contribute to monitoring the success of management interventions (e.g., pest control), changes in bird populations across the island, and track the abundances of key endemic species such as the kakariki.</w:t>
+      </w:r>
     </w:p>
-    <w:p>
-      <w:pPr>
-        <w:keepNext/>
-      </w:pPr>
-      <w:r>
-        <w:t>The ABC</w:t>
-      </w:r>
-      <w:r>
-        <w:t xml:space="preserve"> is a citizen science project providing an island-wide assessment of bird species</w:t>
-      </w:r>
-      <w:r>
-        <w:t xml:space="preserve"> and their locations</w:t>
-      </w:r>
-      <w:r>
-        <w:t xml:space="preserve"> on Aotea.</w:t>
-      </w:r>
-      <w:r>
-        <w:t xml:space="preserve"> </w:t>
-      </w:r>
-      <w:r>
-        <w:t xml:space="preserve">The ABC is planned to be repeated biannually or annually, building a dataset that can be analysed for changes in species over time. </w:t>
-      </w:r>
-      <w:r>
-        <w:t>In the long-term, s</w:t>
-      </w:r>
-      <w:r>
-        <w:t>uch information can contribute to monitoring the success of management interventions (e.g., pest control)</w:t>
-      </w:r>
-      <w:r>
-        <w:t>,</w:t>
-      </w:r>
-      <w:r>
-        <w:t xml:space="preserve"> </w:t>
-      </w:r>
-      <w:r>
-        <w:t xml:space="preserve">changes in </w:t>
-      </w:r>
-      <w:r>
-        <w:t>bird</w:t>
-      </w:r>
-      <w:r>
-        <w:t xml:space="preserve"> populations</w:t>
-      </w:r>
-      <w:r>
-        <w:t xml:space="preserve"> across the island</w:t>
-      </w:r>
-      <w:r>
-        <w:t>, and</w:t>
-      </w:r>
-      <w:r>
-        <w:t xml:space="preserve"> track </w:t>
-      </w:r>
-      <w:r>
-        <w:t>the abundances of key endemic species such as the kakariki</w:t>
-      </w:r>
-      <w:r>
-        <w:t>.</w:t>
-      </w:r>
-    </w:p>
-    <w:p>
-      <w:pPr>
-        <w:keepNext/>
-      </w:pPr>
-    </w:p>
-    <w:p>
-      <w:pPr>
-        <w:pStyle w:val="Heading1"/>
-      </w:pPr>
-      <w:r>
-        <w:t>1.</w:t>
-      </w:r>
-      <w:r>
-        <w:t>4</w:t>
-      </w:r>
-      <w:r>
-        <w:t xml:space="preserve"> </w:t>
-      </w:r>
-      <w:r>
-        <w:t xml:space="preserve">– </w:t>
-      </w:r>
-      <w:commentRangeStart w:id="1"/>
-      <w:r>
-        <w:t xml:space="preserve">Key </w:t>
-      </w:r>
-      <w:commentRangeEnd w:id="1"/>
-      <w:r>
-        <w:rPr>
-          <w:rStyle w:val="CommentReference"/>
-          <w:rFonts w:asciiTheme="minorHAnsi" w:eastAsiaTheme="minorEastAsia" w:hAnsiTheme="minorHAnsi" w:cstheme="minorBidi"/>
-          <w:color w:val="auto"/>
-        </w:rPr>
-        <w:commentReference w:id="1"/>
-      </w:r>
-      <w:r>
-        <w:t>t</w:t>
-      </w:r>
-      <w:r>
-        <w:t>arget species</w:t>
-      </w:r>
-    </w:p>
-    <w:p/>
-    <w:p>
-      <w:r>
-        <w:t>For species have been identified by st</w:t>
-      </w:r>
-      <w:r>
-        <w:t>ake</w:t>
-      </w:r>
-      <w:r>
-        <w:t xml:space="preserve">holders of </w:t>
-      </w:r>
-      <w:proofErr w:type="spellStart"/>
-      <w:r>
-        <w:t>Aeotea</w:t>
-      </w:r>
-      <w:proofErr w:type="spellEnd"/>
-      <w:r>
-        <w:t xml:space="preserve"> as key target species for the ABC</w:t>
-      </w:r>
-      <w:r>
-        <w:t xml:space="preserve"> </w:t>
-      </w:r>
-      <w:r>
-        <w:fldChar w:fldCharType="begin"/>
-      </w:r>
-      <w:r>
-        <w:instrText xml:space="preserve"> ADDIN ZOTERO_ITEM CSL_CITATION {"citationID":"OtusJiCS","properties":{"formattedCitation":"(Simmonds, 2020)","plainCitation":"(Simmonds, 2020)","noteIndex":0},"citationItems":[{"id":795,"uris":["http://zotero.org/users/local/z7VYnidG/items/GEEMVTIX"],"uri":["http://zotero.org/users/local/z7VYnidG/items/GEEMVTIX"],"itemData":{"id":795,"type":"report","title":"Aotea Bird Count Results of the December 2019 survey","URL":"https://www.gbiet.org/bird-count","author":[{"family":"Simmonds","given":"Serena"}],"issued":{"date-parts":[["2020",7]]}}}],"schema":"https://github.com/citation-style-language/schema/raw/master/csl-citation.json"} </w:instrText>
-      </w:r>
-      <w:r>
-        <w:fldChar w:fldCharType="separate"/>
-      </w:r>
-      <w:r>
-        <w:rPr>
-          <w:rFonts w:ascii="Calibri" w:hAnsi="Calibri" w:cs="Calibri"/>
-        </w:rPr>
-        <w:t>(Simmonds, 2020)</w:t>
-      </w:r>
-      <w:r>
-        <w:fldChar w:fldCharType="end"/>
-      </w:r>
-      <w:r>
-        <w:t xml:space="preserve">. These are the: </w:t>
-      </w:r>
-      <w:proofErr w:type="spellStart"/>
-      <w:r>
-        <w:t>kākā</w:t>
-      </w:r>
-      <w:proofErr w:type="spellEnd"/>
-      <w:r>
-        <w:t xml:space="preserve"> (</w:t>
-      </w:r>
-      <w:r>
-        <w:rPr>
-          <w:i/>
-          <w:iCs/>
-        </w:rPr>
-        <w:t xml:space="preserve">Nestor </w:t>
-      </w:r>
-      <w:proofErr w:type="spellStart"/>
-      <w:r>
-        <w:rPr>
-          <w:i/>
-          <w:iCs/>
-        </w:rPr>
-        <w:t>meridionalis</w:t>
-      </w:r>
-      <w:proofErr w:type="spellEnd"/>
-      <w:r>
-        <w:t xml:space="preserve">), </w:t>
-      </w:r>
-      <w:proofErr w:type="spellStart"/>
-      <w:r>
-        <w:t>kererū</w:t>
-      </w:r>
-      <w:proofErr w:type="spellEnd"/>
-      <w:r>
-        <w:t xml:space="preserve"> (</w:t>
-      </w:r>
-      <w:proofErr w:type="spellStart"/>
-      <w:r>
-        <w:rPr>
-          <w:i/>
-          <w:iCs/>
-        </w:rPr>
-        <w:t>Hemiphaga</w:t>
-      </w:r>
-      <w:proofErr w:type="spellEnd"/>
-      <w:r>
-        <w:rPr>
-          <w:i/>
-          <w:iCs/>
-        </w:rPr>
-        <w:t xml:space="preserve"> </w:t>
-      </w:r>
-      <w:proofErr w:type="spellStart"/>
-      <w:r>
-        <w:rPr>
-          <w:i/>
-          <w:iCs/>
-        </w:rPr>
-        <w:t>novaeseelandiae</w:t>
-      </w:r>
-      <w:proofErr w:type="spellEnd"/>
-      <w:r>
-        <w:t>)</w:t>
-      </w:r>
-      <w:r>
-        <w:t xml:space="preserve">, </w:t>
-      </w:r>
-      <w:proofErr w:type="spellStart"/>
-      <w:r>
-        <w:t>kākāriki</w:t>
-      </w:r>
-      <w:proofErr w:type="spellEnd"/>
-      <w:r>
-        <w:t xml:space="preserve"> (</w:t>
-      </w:r>
-      <w:proofErr w:type="spellStart"/>
-      <w:r>
-        <w:rPr>
-          <w:i/>
-          <w:iCs/>
-        </w:rPr>
-        <w:t>Cyanoramphus</w:t>
-      </w:r>
-      <w:proofErr w:type="spellEnd"/>
-      <w:r>
-        <w:rPr>
-          <w:i/>
-          <w:iCs/>
-        </w:rPr>
-        <w:t xml:space="preserve"> </w:t>
-      </w:r>
-      <w:proofErr w:type="spellStart"/>
-      <w:r>
-        <w:rPr>
-          <w:i/>
-          <w:iCs/>
-        </w:rPr>
-        <w:t>novaezelandiae</w:t>
-      </w:r>
-      <w:proofErr w:type="spellEnd"/>
-      <w:r>
-        <w:t>), and tui (</w:t>
-      </w:r>
-      <w:proofErr w:type="spellStart"/>
-      <w:r>
-        <w:rPr>
-          <w:i/>
-          <w:iCs/>
-        </w:rPr>
-        <w:t>Prosthemadera</w:t>
-      </w:r>
-      <w:proofErr w:type="spellEnd"/>
-      <w:r>
-        <w:rPr>
-          <w:i/>
-          <w:iCs/>
-        </w:rPr>
-        <w:t xml:space="preserve"> </w:t>
-      </w:r>
-      <w:proofErr w:type="spellStart"/>
-      <w:r>
-        <w:rPr>
-          <w:i/>
-          <w:iCs/>
-        </w:rPr>
-        <w:t>novaeseelandiae</w:t>
-      </w:r>
-      <w:proofErr w:type="spellEnd"/>
-      <w:r>
-        <w:t xml:space="preserve">). </w:t>
-      </w:r>
-    </w:p>
-    <w:p/>
-    <w:p>
-      <w:proofErr w:type="spellStart"/>
-      <w:r>
-        <w:t>K</w:t>
-      </w:r>
-      <w:r>
-        <w:t>ākāriki</w:t>
-      </w:r>
-      <w:proofErr w:type="spellEnd"/>
-      <w:r>
-        <w:t xml:space="preserve"> </w:t>
-      </w:r>
-      <w:r>
-        <w:t xml:space="preserve">is a small endemic parrot once common throughout New Zealand but now almost absent from the two main islands </w:t>
-      </w:r>
-      <w:r>
-        <w:fldChar w:fldCharType="begin"/>
-      </w:r>
-      <w:r>
-        <w:instrText xml:space="preserve"> ADDIN ZOTERO_ITEM CSL_CITATION {"citationID":"Y0RRmxPG","properties":{"formattedCitation":"(Ortiz\\uc0\\u8208{}Catedral &amp; Brunton, 2009)","plainCitation":"(Ortiz‐Catedral &amp; Brunton, 2009)","noteIndex":0},"citationItems":[{"id":839,"uris":["http://zotero.org/users/local/z7VYnidG/items/AE26DUAT"],"uri":["http://zotero.org/users/local/z7VYnidG/items/AE26DUAT"],"itemData":{"id":839,"type":"article-journal","abstract":"We studied red‐crowned parakeets (Cyanoramphus novaezelandiae) reintroduced onto Tiritiri Matangi Island, New Zealand from 2004 to 2006, in order to provide baseline information regarding nesting sites and nesting success of this population. We found 48 nests both in natural nesting sites and in nest boxes, in all three major habitat types on the island. Clutch size declined as the breeding season progressed, but laying date did not affect nesting success. This means that a breeding pair could fledge at least one young even from a small clutch laid late in the breeding season. Overall nesting success was 60%. Nesting success varied between breeding‐seasons. Most of the 17 nesting attempts that failed did so during incubation. Red‐crowned parakeets made use of a wide diversity of nesting sites and few sites were re‐used, which suggests that suitable nest sites were not limiting. Overall, our results indicate that red‐crowned parakeets are good candidates for reintroductions to areas lacking introduced predators, even during the early stages of revegetation.","container-title":"New Zealand Journal of Zoology","DOI":"10.1080/03014220909510133","ISSN":"0301-4223","issue":"1","note":"publisher: Taylor &amp; Francis\n_eprint: https://doi.org/10.1080/03014220909510133","page":"1-10","source":"Taylor and Francis+NEJM","title":"Nesting sites and nesting success of reintroduced red‐crowned parakeets (Cyanoramphus novaezelandiae) on Tiritiri Matangi Island, New Zealand","volume":"36","author":[{"family":"Ortiz‐Catedral","given":"Luis"},{"family":"Brunton","given":"Dianne H."}],"issued":{"date-parts":[["2009",1,1]]}}}],"schema":"https://github.com/citation-style-language/schema/raw/master/csl-citation.json"} </w:instrText>
-      </w:r>
-      <w:r>
-        <w:fldChar w:fldCharType="separate"/>
-      </w:r>
-      <w:r>
-        <w:rPr>
-          <w:rFonts w:ascii="Calibri" w:hAnsi="Calibri" w:cs="Calibri"/>
-          <w:szCs w:val="24"/>
-        </w:rPr>
-        <w:t>(Ortiz‐</w:t>
-      </w:r>
-      <w:proofErr w:type="spellStart"/>
-      <w:r>
-        <w:rPr>
-          <w:rFonts w:ascii="Calibri" w:hAnsi="Calibri" w:cs="Calibri"/>
-          <w:szCs w:val="24"/>
-        </w:rPr>
-        <w:t>Catedral</w:t>
-      </w:r>
-      <w:proofErr w:type="spellEnd"/>
-      <w:r>
-        <w:rPr>
-          <w:rFonts w:ascii="Calibri" w:hAnsi="Calibri" w:cs="Calibri"/>
-          <w:szCs w:val="24"/>
-        </w:rPr>
-        <w:t xml:space="preserve"> &amp; Brunton, 2009)</w:t>
-      </w:r>
-      <w:r>
-        <w:fldChar w:fldCharType="end"/>
-      </w:r>
-      <w:r>
-        <w:t xml:space="preserve">. The </w:t>
-      </w:r>
-      <w:proofErr w:type="spellStart"/>
-      <w:r>
-        <w:t>kākāriki</w:t>
-      </w:r>
-      <w:proofErr w:type="spellEnd"/>
-      <w:r>
-        <w:t xml:space="preserve"> </w:t>
-      </w:r>
-      <w:r>
-        <w:t>has a national conservation status of an at risk relict population</w:t>
-      </w:r>
-      <w:r>
-        <w:t xml:space="preserve"> </w:t>
-      </w:r>
-      <w:r>
-        <w:fldChar w:fldCharType="begin"/>
-      </w:r>
-      <w:r>
-        <w:instrText xml:space="preserve"> ADDIN ZOTERO_ITEM CSL_CITATION {"citationID":"DmaVaLvn","properties":{"formattedCitation":"(Robertson et al., 2016)","plainCitation":"(Robertson et al., 2016)","noteIndex":0},"citationItems":[{"id":789,"uris":["http://zotero.org/users/local/z7VYnidG/items/B7FRVGXV"],"uri":["http://zotero.org/users/local/z7VYnidG/items/B7FRVGXV"],"itemData":{"id":789,"type":"article-journal","abstract":"The second complete audit of the conservation status of the 487 taxa of birds that have been recorded in New Zealand since first human contact (about 800 years ago) was carried out. Using the same ranking criteria, the assessments made in the audit were compared with those for the 473 taxa included in the first complete audit in 2012. Since then, 15 taxa have been added to the New Zealand list, six as a result of the acceptance of new distribution records, three as newly-described recently extinct species from the Chatham Islands, six as a result of taxonomic changes, and one species has been deleted from the New Zealand list. Of 77 threatened taxa classified in 2012, the status of 22 (29%) taxa improved, mainly due to successful conservation management, while five (6%) of them moved to a more threatened status. Eight other taxa, including three not assessed in 2012, were added to the threatened categories. Overall, 71 taxa were assessed as being threatened with extinction, six fewer than in 2012, and 23 rather than 25 taxa are now classified as being Nationally Critical. A list of all 487 bird taxa and their conservation status in 2016 is presented.","language":"en","page":"27","source":"Zotero","title":"Conservation status of New Zealand birds, 2016","author":[{"family":"Robertson","given":"H A"},{"family":"Baird","given":"K"},{"family":"Dowding","given":"J E"},{"family":"Elliott","given":"G P"},{"family":"Hitchmough","given":"R A"},{"family":"Miskelly","given":"C M"},{"family":"McArthur","given":"N"},{"family":"O'Donnell","given":"C F J"},{"family":"Sagar","given":"P M"},{"family":"Scofield","given":"R P"},{"family":"Taylor","given":"G A"}],"issued":{"date-parts":[["2016"]]}}}],"schema":"https://github.com/citation-style-language/schema/raw/master/csl-citation.json"} </w:instrText>
-      </w:r>
-      <w:r>
-        <w:fldChar w:fldCharType="separate"/>
-      </w:r>
-      <w:r>
-        <w:rPr>
-          <w:rFonts w:ascii="Calibri" w:hAnsi="Calibri" w:cs="Calibri"/>
-        </w:rPr>
-        <w:t>(Robertson et al., 2016)</w:t>
-      </w:r>
-      <w:r>
-        <w:fldChar w:fldCharType="end"/>
-      </w:r>
-      <w:r>
-        <w:t>,</w:t>
-      </w:r>
-      <w:r>
-        <w:t xml:space="preserve"> and one breeding population is confirmed on </w:t>
-      </w:r>
-      <w:proofErr w:type="spellStart"/>
-      <w:r>
-        <w:t>Aeotea</w:t>
-      </w:r>
-      <w:proofErr w:type="spellEnd"/>
-      <w:r>
-        <w:t xml:space="preserve"> at the </w:t>
-      </w:r>
-      <w:proofErr w:type="spellStart"/>
-      <w:r>
-        <w:t>Okiwi</w:t>
-      </w:r>
-      <w:proofErr w:type="spellEnd"/>
-      <w:r>
-        <w:t xml:space="preserve"> site. </w:t>
-      </w:r>
-    </w:p>
-    <w:p/>
-    <w:p>
-      <w:proofErr w:type="spellStart"/>
-      <w:r>
-        <w:t>K</w:t>
-      </w:r>
-      <w:r>
-        <w:t>ererū</w:t>
-      </w:r>
-      <w:proofErr w:type="spellEnd"/>
-      <w:r>
-        <w:t xml:space="preserve"> are an endemic pigeon widespread throughout New Zealand.</w:t>
-      </w:r>
-      <w:r>
-        <w:t xml:space="preserve"> They are the fifth larges</w:t>
-      </w:r>
-      <w:r>
-        <w:t>t</w:t>
-      </w:r>
-      <w:r>
-        <w:t xml:space="preserve"> pigeon in the world and feed on fruits</w:t>
-      </w:r>
-      <w:r>
-        <w:t>,</w:t>
-      </w:r>
-      <w:r>
-        <w:t xml:space="preserve"> flowers</w:t>
-      </w:r>
-      <w:r>
-        <w:t>,</w:t>
-      </w:r>
-      <w:r>
-        <w:t xml:space="preserve"> and leaves </w:t>
-      </w:r>
-      <w:r>
-        <w:fldChar w:fldCharType="begin"/>
-      </w:r>
-      <w:r>
-        <w:instrText xml:space="preserve"> ADDIN ZOTERO_ITEM CSL_CITATION {"citationID":"eS5DPwFY","properties":{"formattedCitation":"(Wotton &amp; Kelly, 2012)","plainCitation":"(Wotton &amp; Kelly, 2012)","noteIndex":0},"citationItems":[{"id":849,"uris":["http://zotero.org/users/local/z7VYnidG/items/X5GP8CXS"],"uri":["http://zotero.org/users/local/z7VYnidG/items/X5GP8CXS"],"itemData":{"id":849,"type":"article-journal","abstract":"Aim World-wide declines in large-bodied frugivores may change seed deposition patterns dramatically if body mass influences seed dispersal-related traits, such as dispersal distance. We quantified movement patterns and seed dispersal distances by Hemiphaga novaeseelandiae (kereru), the fifth-largest surviving pigeon world-wide. We then reviewed how body mass affects seed dispersal distance among fruit-eating birds globally. Location Taranaki and Canterbury, New Zealand. Methods We radio-tracked 24 kereru, following each bird continuously for up to 8.5 h, for a total of 43 tracking-days during the peak fruiting season (February–April). We estimated seed dispersal distances for three fleshy-fruited species using a mechanistic model based on kereru movements and seed retention times. We analysed global data for volant avian frugivores to determine the effect of body mass on time spent in fruiting trees, seed retention time, and dispersal distance. Results Kereru were highly sedentary, with an average of 32 ± 39 (mean ± SD) minutes and maximum of 315 minutes between flights. Kereru flew a mean of 77 ± 159 m and maximum of 1457 m in a single flight. They dispersed 66–87% of ingested seeds away from the parent plant. Mean seed dispersal distances for Beilschmiedia tawa, Vitex lucens and Pseudopanax arboreus were 95, 98 and 61 m, respectively, with all species dispersed up to 1469 m. For all three species, 79–88% of seeds were dispersed &lt; 100 m and &lt; 1% were dispersed &gt; 1 km from the parent plant. Globally, both the mean time spent in fruiting trees and seed retention time increased with increasing frugivore body mass. However, retention time increased faster, and therefore the dispersal distance and percentage of seeds moved away from the parent increased with body mass. Main conclusions Despite sedentary behaviour, kereru disperse many seeds away from the parent plant due to their even longer gut passage time, a function of their large size. Large-bodied frugivores are disproportionately important as dispersers not only because they can swallow larger fruits, but also because they are more likely to deposit seeds away from the parent plant and at greater distances.","container-title":"Journal of Biogeography","DOI":"10.1111/jbi.12000","ISSN":"1365-2699","issue":"11","language":"en","note":"_eprint: https://onlinelibrary.wiley.com/doi/pdf/10.1111/jbi.12000","page":"1973-1983","source":"Wiley Online Library","title":"Do larger frugivores move seeds further? Body size, seed dispersal distance, and a case study of a large, sedentary pigeon","title-short":"Do larger frugivores move seeds further?","volume":"39","author":[{"family":"Wotton","given":"Debra M."},{"family":"Kelly","given":"Dave"}],"issued":{"date-parts":[["2012"]]}}}],"schema":"https://github.com/citation-style-language/schema/raw/master/csl-citation.json"} </w:instrText>
-      </w:r>
-      <w:r>
-        <w:fldChar w:fldCharType="separate"/>
-      </w:r>
-      <w:r>
-        <w:rPr>
-          <w:rFonts w:ascii="Calibri" w:hAnsi="Calibri" w:cs="Calibri"/>
-        </w:rPr>
-        <w:t>(Wotton &amp; Kelly, 2012)</w:t>
-      </w:r>
-      <w:r>
-        <w:fldChar w:fldCharType="end"/>
-      </w:r>
-      <w:r>
-        <w:t xml:space="preserve">. </w:t>
-      </w:r>
-      <w:proofErr w:type="spellStart"/>
-      <w:r>
-        <w:t>K</w:t>
-      </w:r>
-      <w:r>
-        <w:t>ererū</w:t>
-      </w:r>
-      <w:proofErr w:type="spellEnd"/>
-      <w:r>
-        <w:t xml:space="preserve"> are important seed dispersers</w:t>
-      </w:r>
-      <w:r>
-        <w:t xml:space="preserve"> feeding on at least 70 different plant species and, d</w:t>
-      </w:r>
-      <w:r>
-        <w:t>ue to their large</w:t>
-      </w:r>
-      <w:r>
-        <w:t xml:space="preserve"> size, they can swallow</w:t>
-      </w:r>
-      <w:r>
-        <w:t xml:space="preserve"> large fruits</w:t>
-      </w:r>
-      <w:r>
-        <w:t xml:space="preserve"> and have a long gut retention time</w:t>
-      </w:r>
-      <w:r>
-        <w:t xml:space="preserve"> </w:t>
-      </w:r>
-      <w:r>
-        <w:fldChar w:fldCharType="begin"/>
-      </w:r>
-      <w:r>
-        <w:instrText xml:space="preserve"> ADDIN ZOTERO_ITEM CSL_CITATION {"citationID":"ypkfkl2N","properties":{"formattedCitation":"(Clout &amp; Hay, 1989; Wotton &amp; Kelly, 2012)","plainCitation":"(Clout &amp; Hay, 1989; Wotton &amp; Kelly, 2012)","noteIndex":0},"citationItems":[{"id":856,"uris":["http://zotero.org/users/local/z7VYnidG/items/YG7B6R7A"],"uri":["http://zotero.org/users/local/z7VYnidG/items/YG7B6R7A"],"itemData":{"id":856,"type":"article-journal","abstract":"New Zealand's forest plants evolved in the absence of mammalian herbivores, but subject to the attentions of a variety of other animals. Insects are and probably were, the primary folivores, but birds may also have been important. Several extinct birds, notably moas (Dinornithidae), were herbivores, and speculation continues about their impact on the vegetation. Among existing forest birds, both kereru (Hemiphaga novaeseelandiae) and kokako (Callaeas cinerea) can significantly defoliate plants and may have had a greater impact in the past. Beneficial interactions of birds with forest plants include pollination and seed dispersal. Flower visitation by birds has already been reviewed, but the importance of frugivory and seed dispersal by birds has hitherto been given scant regard in New Zealand. About 70% of the woody plants in New Zealand forests have fruits suited for vertebrate dispersal and, of these, most are probably dispersed by birds. The recent extinction of several frugivorous forest birds (e.g., moas, piopio Turnagra capensis, huia Heterolocha acutirostris) and the decline of others (e.g., kokako) has reduced the number of potential seed dispersers, especially for large-fruited species, some of which now depend almost entirely on kereru for seed dispersal. A similar recent loss of potential seed dispersers has occurred throughout Polynesia, but consequent effects on patterns of forest regeneration are unknown.","container-title":"NEW ZEALAND JOURNAL OF ECOLOGY","language":"en","page":"7","source":"Zotero","title":"THE IMPORTANCE OF BIRDS AS BROWSERS, POLLINATORS AND SEED DISPERSERS IN NEW ZEALAND FORESTS","volume":"12","author":[{"family":"Clout","given":"M N"},{"family":"Hay","given":"J R"}],"issued":{"date-parts":[["1989"]]}}},{"id":849,"uris":["http://zotero.org/users/local/z7VYnidG/items/X5GP8CXS"],"uri":["http://zotero.org/users/local/z7VYnidG/items/X5GP8CXS"],"itemData":{"id":849,"type":"article-journal","abstract":"Aim World-wide declines in large-bodied frugivores may change seed deposition patterns dramatically if body mass influences seed dispersal-related traits, such as dispersal distance. We quantified movement patterns and seed dispersal distances by Hemiphaga novaeseelandiae (kereru), the fifth-largest surviving pigeon world-wide. We then reviewed how body mass affects seed dispersal distance among fruit-eating birds globally. Location Taranaki and Canterbury, New Zealand. Methods We radio-tracked 24 kereru, following each bird continuously for up to 8.5 h, for a total of 43 tracking-days during the peak fruiting season (February–April). We estimated seed dispersal distances for three fleshy-fruited species using a mechanistic model based on kereru movements and seed retention times. We analysed global data for volant avian frugivores to determine the effect of body mass on time spent in fruiting trees, seed retention time, and dispersal distance. Results Kereru were highly sedentary, with an average of 32 ± 39 (mean ± SD) minutes and maximum of 315 minutes between flights. Kereru flew a mean of 77 ± 159 m and maximum of 1457 m in a single flight. They dispersed 66–87% of ingested seeds away from the parent plant. Mean seed dispersal distances for Beilschmiedia tawa, Vitex lucens and Pseudopanax arboreus were 95, 98 and 61 m, respectively, with all species dispersed up to 1469 m. For all three species, 79–88% of seeds were dispersed &lt; 100 m and &lt; 1% were dispersed &gt; 1 km from the parent plant. Globally, both the mean time spent in fruiting trees and seed retention time increased with increasing frugivore body mass. However, retention time increased faster, and therefore the dispersal distance and percentage of seeds moved away from the parent increased with body mass. Main conclusions Despite sedentary behaviour, kereru disperse many seeds away from the parent plant due to their even longer gut passage time, a function of their large size. Large-bodied frugivores are disproportionately important as dispersers not only because they can swallow larger fruits, but also because they are more likely to deposit seeds away from the parent plant and at greater distances.","container-title":"Journal of Biogeography","DOI":"10.1111/jbi.12000","ISSN":"1365-2699","issue":"11","language":"en","note":"_eprint: https://onlinelibrary.wiley.com/doi/pdf/10.1111/jbi.12000","page":"1973-1983","source":"Wiley Online Library","title":"Do larger frugivores move seeds further? Body size, seed dispersal distance, and a case study of a large, sedentary pigeon","title-short":"Do larger frugivores move seeds further?","volume":"39","author":[{"family":"Wotton","given":"Debra M."},{"family":"Kelly","given":"Dave"}],"issued":{"date-parts":[["2012"]]}}}],"schema":"https://github.com/citation-style-language/schema/raw/master/csl-citation.json"} </w:instrText>
-      </w:r>
-      <w:r>
-        <w:fldChar w:fldCharType="separate"/>
-      </w:r>
-      <w:r>
-        <w:rPr>
-          <w:rFonts w:ascii="Calibri" w:hAnsi="Calibri" w:cs="Calibri"/>
-        </w:rPr>
-        <w:t>(Clout &amp; Hay, 1989; Wotton &amp; Kelly, 2012)</w:t>
-      </w:r>
-      <w:r>
-        <w:fldChar w:fldCharType="end"/>
-      </w:r>
-      <w:r>
-        <w:t xml:space="preserve">. The long gut passage time of the large birds makes it more likely that they disperse seeds </w:t>
-      </w:r>
-      <w:proofErr w:type="spellStart"/>
-      <w:r>
-        <w:t>futher</w:t>
-      </w:r>
-      <w:proofErr w:type="spellEnd"/>
-      <w:r>
-        <w:t xml:space="preserve"> from the parent plant despite the sedentary behaviour of the </w:t>
-      </w:r>
-      <w:r>
-        <w:t xml:space="preserve">kereru </w:t>
-      </w:r>
-      <w:r>
-        <w:fldChar w:fldCharType="begin"/>
-      </w:r>
-      <w:r>
-        <w:instrText xml:space="preserve"> ADDIN ZOTERO_ITEM CSL_CITATION {"citationID":"Ehravl4L","properties":{"formattedCitation":"(Wotton &amp; Kelly, 2012)","plainCitation":"(Wotton &amp; Kelly, 2012)","noteIndex":0},"citationItems":[{"id":849,"uris":["http://zotero.org/users/local/z7VYnidG/items/X5GP8CXS"],"uri":["http://zotero.org/users/local/z7VYnidG/items/X5GP8CXS"],"itemData":{"id":849,"type":"article-journal","abstract":"Aim World-wide declines in large-bodied frugivores may change seed deposition patterns dramatically if body mass influences seed dispersal-related traits, such as dispersal distance. We quantified movement patterns and seed dispersal distances by Hemiphaga novaeseelandiae (kereru), the fifth-largest surviving pigeon world-wide. We then reviewed how body mass affects seed dispersal distance among fruit-eating birds globally. Location Taranaki and Canterbury, New Zealand. Methods We radio-tracked 24 kereru, following each bird continuously for up to 8.5 h, for a total of 43 tracking-days during the peak fruiting season (February–April). We estimated seed dispersal distances for three fleshy-fruited species using a mechanistic model based on kereru movements and seed retention times. We analysed global data for volant avian frugivores to determine the effect of body mass on time spent in fruiting trees, seed retention time, and dispersal distance. Results Kereru were highly sedentary, with an average of 32 ± 39 (mean ± SD) minutes and maximum of 315 minutes between flights. Kereru flew a mean of 77 ± 159 m and maximum of 1457 m in a single flight. They dispersed 66–87% of ingested seeds away from the parent plant. Mean seed dispersal distances for Beilschmiedia tawa, Vitex lucens and Pseudopanax arboreus were 95, 98 and 61 m, respectively, with all species dispersed up to 1469 m. For all three species, 79–88% of seeds were dispersed &lt; 100 m and &lt; 1% were dispersed &gt; 1 km from the parent plant. Globally, both the mean time spent in fruiting trees and seed retention time increased with increasing frugivore body mass. However, retention time increased faster, and therefore the dispersal distance and percentage of seeds moved away from the parent increased with body mass. Main conclusions Despite sedentary behaviour, kereru disperse many seeds away from the parent plant due to their even longer gut passage time, a function of their large size. Large-bodied frugivores are disproportionately important as dispersers not only because they can swallow larger fruits, but also because they are more likely to deposit seeds away from the parent plant and at greater distances.","container-title":"Journal of Biogeography","DOI":"10.1111/jbi.12000","ISSN":"1365-2699","issue":"11","language":"en","note":"_eprint: https://onlinelibrary.wiley.com/doi/pdf/10.1111/jbi.12000","page":"1973-1983","source":"Wiley Online Library","title":"Do larger frugivores move seeds further? Body size, seed dispersal distance, and a case study of a large, sedentary pigeon","title-short":"Do larger frugivores move seeds further?","volume":"39","author":[{"family":"Wotton","given":"Debra M."},{"family":"Kelly","given":"Dave"}],"issued":{"date-parts":[["2012"]]}}}],"schema":"https://github.com/citation-style-language/schema/raw/master/csl-citation.json"} </w:instrText>
-      </w:r>
-      <w:r>
-        <w:fldChar w:fldCharType="separate"/>
-      </w:r>
-      <w:r>
-        <w:rPr>
-          <w:rFonts w:ascii="Calibri" w:hAnsi="Calibri" w:cs="Calibri"/>
-        </w:rPr>
-        <w:t>(Wotton &amp; Kelly, 2012)</w:t>
-      </w:r>
-      <w:r>
-        <w:fldChar w:fldCharType="end"/>
-      </w:r>
-      <w:r>
-        <w:t>.</w:t>
-      </w:r>
-    </w:p>
-    <w:p/>
-    <w:p>
-      <w:r>
-        <w:t xml:space="preserve">The </w:t>
-      </w:r>
-      <w:proofErr w:type="spellStart"/>
-      <w:r>
-        <w:t>kākā</w:t>
-      </w:r>
-      <w:proofErr w:type="spellEnd"/>
-      <w:r>
-        <w:t xml:space="preserve"> is an endemic hole-nesting parrot common throughout Aotea</w:t>
-      </w:r>
-      <w:r>
-        <w:t>,</w:t>
-      </w:r>
-      <w:r>
-        <w:t xml:space="preserve"> although nationally classed as </w:t>
-      </w:r>
-      <w:r>
-        <w:t xml:space="preserve">an </w:t>
-      </w:r>
-      <w:r>
-        <w:t>at risk, recovering species</w:t>
-      </w:r>
-      <w:r>
-        <w:t>.</w:t>
-      </w:r>
-      <w:r>
-        <w:t xml:space="preserve"> </w:t>
-      </w:r>
-      <w:r>
-        <w:t xml:space="preserve">The </w:t>
-      </w:r>
-      <w:proofErr w:type="spellStart"/>
-      <w:r>
-        <w:t>kākā</w:t>
-      </w:r>
-      <w:proofErr w:type="spellEnd"/>
-      <w:r>
-        <w:t xml:space="preserve"> </w:t>
-      </w:r>
-      <w:r>
-        <w:t>now occup</w:t>
-      </w:r>
-      <w:r>
-        <w:t>ies</w:t>
-      </w:r>
-      <w:r>
-        <w:t xml:space="preserve"> a fraction of its former range</w:t>
-      </w:r>
-      <w:r>
-        <w:t xml:space="preserve"> due to predation and </w:t>
-      </w:r>
-      <w:r>
-        <w:t>habitat loss</w:t>
-      </w:r>
-      <w:r>
-        <w:t xml:space="preserve"> </w:t>
-      </w:r>
-      <w:r>
-        <w:fldChar w:fldCharType="begin"/>
-      </w:r>
-      <w:r>
-        <w:instrText xml:space="preserve"> ADDIN ZOTERO_ITEM CSL_CITATION {"citationID":"0SY3dAZW","properties":{"formattedCitation":"(Moorhouse et al., 2003)","plainCitation":"(Moorhouse et al., 2003)","noteIndex":0},"citationItems":[{"id":857,"uris":["http://zotero.org/users/local/z7VYnidG/items/GZM3UIWB"],"uri":["http://zotero.org/users/local/z7VYnidG/items/GZM3UIWB"],"itemData":{"id":857,"type":"article-journal","abstract":"The kaka (Nestor meridionalis) is a threatened, endemic New Zealand parrot that is declining primarily because of predation by introduced mammals. Numbers of female kaka surviving to sexual maturity more than compensated for adult female mortality at three sites with predator control but not at three unmanaged sites. Nesting success at the sites with predator control was significantly greater (</w:instrText>
-      </w:r>
-      <w:r>
-        <w:rPr>
-          <w:rFonts w:ascii="Cambria Math" w:hAnsi="Cambria Math" w:cs="Cambria Math"/>
-        </w:rPr>
-        <w:instrText>⩾</w:instrText>
-      </w:r>
-      <w:r>
-        <w:instrText>80%) than at unmanaged sites (</w:instrText>
-      </w:r>
-      <w:r>
-        <w:rPr>
-          <w:rFonts w:ascii="Cambria Math" w:hAnsi="Cambria Math" w:cs="Cambria Math"/>
-        </w:rPr>
-        <w:instrText>⩽</w:instrText>
-      </w:r>
-      <w:r>
-        <w:instrText xml:space="preserve">38%) while predation on adult females was significantly less (5% c.f. 65%). Predation was the most common cause of nesting failure at all sites. Stoats (Mustela erminea) appeared to be the main predator, although evidence of possum (Trichosurus vulpecula) predation on eggs, nestlings and nesting females was also found. These results suggest that control of stoats and possums can potentially reverse the decline of the kaka on the main islands of New Zealand.","container-title":"Biological Conservation","DOI":"10.1016/S0006-3207(02)00173-8","ISSN":"0006-3207","issue":"1","journalAbbreviation":"Biological Conservation","language":"en","page":"33-44","source":"ScienceDirect","title":"Control of introduced mammalian predators improves kaka Nestor meridionalis breeding success: reversing the decline of a threatened New Zealand parrot","title-short":"Control of introduced mammalian predators improves kaka Nestor meridionalis breeding success","volume":"110","author":[{"family":"Moorhouse","given":"Ron"},{"family":"Greene","given":"Terry"},{"family":"Dilks","given":"Peter"},{"family":"Powlesland","given":"Ralph"},{"family":"Moran","given":"Les"},{"family":"Taylor","given":"Genevieve"},{"family":"Jones","given":"Alan"},{"family":"Knegtmans","given":"Jaap"},{"family":"Wills","given":"Dave"},{"family":"Pryde","given":"Moira"},{"family":"Fraser","given":"Ian"},{"family":"August","given":"Andrew"},{"family":"August","given":"Claude"}],"issued":{"date-parts":[["2003",3,1]]}}}],"schema":"https://github.com/citation-style-language/schema/raw/master/csl-citation.json"} </w:instrText>
-      </w:r>
-      <w:r>
-        <w:fldChar w:fldCharType="separate"/>
-      </w:r>
-      <w:r>
-        <w:rPr>
-          <w:rFonts w:ascii="Calibri" w:hAnsi="Calibri" w:cs="Calibri"/>
-        </w:rPr>
-        <w:t>(Moorhouse et al., 2003)</w:t>
-      </w:r>
-      <w:r>
-        <w:fldChar w:fldCharType="end"/>
-      </w:r>
-      <w:r>
-        <w:t xml:space="preserve">. Their abundance on </w:t>
-      </w:r>
-      <w:proofErr w:type="spellStart"/>
-      <w:r>
-        <w:t>Aeotea</w:t>
-      </w:r>
-      <w:proofErr w:type="spellEnd"/>
-      <w:r>
-        <w:t xml:space="preserve"> is likely due to the absence of stoats (</w:t>
-      </w:r>
-      <w:r>
-        <w:rPr>
-          <w:i/>
-          <w:iCs/>
-        </w:rPr>
-        <w:t>M</w:t>
-      </w:r>
-      <w:r>
-        <w:rPr>
-          <w:i/>
-          <w:iCs/>
-        </w:rPr>
-        <w:t>.</w:t>
-      </w:r>
-      <w:r>
-        <w:rPr>
-          <w:i/>
-          <w:iCs/>
-        </w:rPr>
-        <w:t xml:space="preserve"> erminea</w:t>
-      </w:r>
-      <w:r>
-        <w:t xml:space="preserve">) and Norway rats </w:t>
-      </w:r>
-      <w:r>
-        <w:t>(</w:t>
-      </w:r>
-      <w:r>
-        <w:rPr>
-          <w:i/>
-          <w:iCs/>
-        </w:rPr>
-        <w:t>R</w:t>
-      </w:r>
-      <w:r>
-        <w:rPr>
-          <w:i/>
-          <w:iCs/>
-        </w:rPr>
-        <w:t xml:space="preserve">. </w:t>
-      </w:r>
-      <w:r>
-        <w:rPr>
-          <w:i/>
-          <w:iCs/>
-        </w:rPr>
-        <w:t>norvegicus</w:t>
-      </w:r>
-      <w:r>
-        <w:t>)</w:t>
-      </w:r>
-      <w:r>
-        <w:t>,</w:t>
-      </w:r>
-      <w:r>
-        <w:t xml:space="preserve"> to which their nests are vulnerable </w:t>
-      </w:r>
-      <w:r>
-        <w:fldChar w:fldCharType="begin"/>
-      </w:r>
-      <w:r>
-        <w:instrText xml:space="preserve"> ADDIN ZOTERO_ITEM CSL_CITATION {"citationID":"bBbxKjRb","properties":{"formattedCitation":"(Armitage, 2004)","plainCitation":"(Armitage, 2004)","noteIndex":0},"citationItems":[{"id":796,"uris":["http://zotero.org/users/local/z7VYnidG/items/ZABF2AWE"],"uri":["http://zotero.org/users/local/z7VYnidG/items/ZABF2AWE"],"itemData":{"id":796,"type":"book","call-number":"QH197.5 .G74 2004","edition":"Rev. ed","event-place":"Christchurch, N.Z","ISBN":"978-1-877257-00-1","note":"OCLC: ocm57344949","number-of-pages":"195","publisher":"Canterbury University Press","publisher-place":"Christchurch, N.Z","source":"Library of Congress ISBN","title":"Great Barrier Island","editor":[{"family":"Armitage","given":"Don"}],"issued":{"date-parts":[["2004"]]}}}],"schema":"https://github.com/citation-style-language/schema/raw/master/csl-citation.json"} </w:instrText>
-      </w:r>
-      <w:r>
-        <w:fldChar w:fldCharType="separate"/>
-      </w:r>
-      <w:r>
-        <w:rPr>
-          <w:rFonts w:ascii="Calibri" w:hAnsi="Calibri" w:cs="Calibri"/>
-        </w:rPr>
-        <w:t>(Armitage, 2004)</w:t>
-      </w:r>
-      <w:r>
-        <w:fldChar w:fldCharType="end"/>
-      </w:r>
-      <w:r>
-        <w:t>.</w:t>
-      </w:r>
-    </w:p>
-    <w:p/>
-    <w:p>
-      <w:r>
-        <w:t xml:space="preserve">The tui is an endemic species common across New Zealand and needs little introduction. Their distinctive calls and white throat feathers make them an easily recognisable New Zealand icon. Tui </w:t>
-      </w:r>
-      <w:r>
-        <w:lastRenderedPageBreak/>
-        <w:t xml:space="preserve">are honeyeaters feeding primarily on nectar, fruit and invertebrates </w:t>
-      </w:r>
-      <w:r>
-        <w:fldChar w:fldCharType="begin"/>
-      </w:r>
-      <w:r>
-        <w:instrText xml:space="preserve"> ADDIN ZOTERO_ITEM CSL_CITATION {"citationID":"y95hmNfc","properties":{"formattedCitation":"(Stewart &amp; Craig, 1985)","plainCitation":"(Stewart &amp; Craig, 1985)","noteIndex":0},"citationItems":[{"id":862,"uris":["http://zotero.org/users/local/z7VYnidG/items/AEX45CNZ"],"uri":["http://zotero.org/users/local/z7VYnidG/items/AEX45CNZ"],"itemData":{"id":862,"type":"article-journal","abstract":"Movements of tui (Prosthetnadera novaeseelandiae) breeding on Tiritiri Matangi Island were followed and related to changes in nectar access. The island has limited nectar sources and birds must move to gain access to nectar year round. All tui leave the island, although the extent and timing of movement varies for different individuals. Tui return for breeding but again the timing of the return varies for individuals. Nectar sources were typically concentrated in both time and space, and access was related to individual asymmetries such as sex, residential status and age. These same asymmetries also relate to the timing of individuals movements, and where individuals nest relative to nectar sources. At concentrated food sources, access was determined by an absolute social hierarchy. Although tui defend exclusive feeding territories, breeding territories are not exclusive and access to nectar is determined by distance to nest site. Such variability in spatial organisation is related to a continuum concept of social organisation.","container-title":"New Zealand Journal of Zoology","DOI":"10.1080/03014223.1985.10428315","ISSN":"0301-4223","issue":"4","note":"publisher: Taylor &amp; Francis\n_eprint: https://doi.org/10.1080/03014223.1985.10428315","page":"664-666","source":"Taylor and Francis+NEJM","title":"Movements, status, access to nectar, and spatial organisation of the tui","volume":"12","author":[{"family":"Stewart","given":"Anne M."},{"family":"Craig","given":"John L."}],"issued":{"date-parts":[["1985",10,1]]}}}],"schema":"https://github.com/citation-style-language/schema/raw/master/csl-citation.json"} </w:instrText>
-      </w:r>
-      <w:r>
-        <w:fldChar w:fldCharType="separate"/>
-      </w:r>
-      <w:r>
-        <w:rPr>
-          <w:rFonts w:ascii="Calibri" w:hAnsi="Calibri" w:cs="Calibri"/>
-        </w:rPr>
-        <w:t>(Stewart &amp; Craig, 1985)</w:t>
-      </w:r>
-      <w:r>
-        <w:fldChar w:fldCharType="end"/>
-      </w:r>
-      <w:r>
-        <w:t xml:space="preserve">. Tui have complex and calls exhibit regional variability in their song, which is similar to that of the bellbird </w:t>
-      </w:r>
-      <w:r>
-        <w:fldChar w:fldCharType="begin"/>
-      </w:r>
-      <w:r>
-        <w:instrText xml:space="preserve"> ADDIN ZOTERO_ITEM CSL_CITATION {"citationID":"Y0JXkwMW","properties":{"formattedCitation":"(Hill et al., 2013; Hill &amp; Ji, 2013)","plainCitation":"(Hill et al., 2013; Hill &amp; Ji, 2013)","noteIndex":0},"citationItems":[{"id":872,"uris":["http://zotero.org/users/local/z7VYnidG/items/PTQN6X8G"],"uri":["http://zotero.org/users/local/z7VYnidG/items/PTQN6X8G"],"itemData":{"id":872,"type":"article-journal","abstract":"Vocalisations are important for territorial defence, mate attraction, and species recognition in many songbirds. Comparative studies on the songs of birds between islands and mainland populations provide insight into the evolution of vocal communication in terms of both ecological and social factors. We compared the vocalisations of tui (Prosthemadera novaeseelandiae novaeseelandiae), an endemic honeyeater from New Zealand’s mainland, with those of a subspecies from the remote Chatham Islands (P. n. chathamensis). Song spectral variables of male long-range ‘broadcasting’ songs differed between mainland and Chatham Island tui populations. Songs recorded from five mainland populations had significantly greater syllable diversity and produced a higher percentage of trills than those from the Chatham Islands. These characteristics have been revealed in past studies as being sexually selected traits positively correlated with male genetic diversity. The acoustic adaptation hypothesis could also help to elucidate the presence of a significantly higher percentage of trill components in the songs of the mainland population, as the mainland study sites in general contained more areas of open vegetation, where trills transmit more effectively than in dense forest, which dominated the sampling sites on the Chatham Islands. Future research into the variation of tui song complexity in relation to population size, geographic isolation, and habitat structure between different mainland sites would provide further insight into links between selective pressures and vocal complexity.","container-title":"New Zealand Journal of Ecology","issue":"2","language":"en","page":"10","source":"Zotero","title":"A comparison of vocalisations between mainland tui (Prosthemadera novaeseelandiae novaeseelandiae) and Chatham Island tui (P. n. chathamensis)","volume":"37","author":[{"family":"Hill","given":"Samuel D"},{"family":"Ji","given":"Weihong"},{"family":"Parker","given":"Kevin A"},{"family":"Amiot","given":"Christophe"},{"family":"Wells","given":"Sarah J"}],"issued":{"date-parts":[["2013"]]}}},{"id":876,"uris":["http://zotero.org/users/local/z7VYnidG/items/7QU7TZPL"],"uri":["http://zotero.org/users/local/z7VYnidG/items/7QU7TZPL"],"itemData":{"id":876,"type":"article-journal","language":"en","page":"3","source":"Zotero","title":"Microgeographic variation in song phrases of tui (Prosthemadera novaeseelandiae)","author":[{"family":"Hill","given":"Samuel D"},{"family":"Ji","given":"Weihong"}],"issued":{"date-parts":[["2013",7,6]]}}}],"schema":"https://github.com/citation-style-language/schema/raw/master/csl-citation.json"} </w:instrText>
-      </w:r>
-      <w:r>
-        <w:fldChar w:fldCharType="separate"/>
-      </w:r>
-      <w:r>
-        <w:rPr>
-          <w:rFonts w:ascii="Calibri" w:hAnsi="Calibri" w:cs="Calibri"/>
-        </w:rPr>
-        <w:t>(Hill et al., 2013; Hill &amp; Ji, 2013)</w:t>
-      </w:r>
-      <w:r>
-        <w:fldChar w:fldCharType="end"/>
-      </w:r>
-      <w:r>
-        <w:t xml:space="preserve">. </w:t>
-      </w:r>
-    </w:p>
-    <w:p/>
     <w:p>
       <w:pPr>
         <w:rPr>
@@ -1894,7 +1838,6 @@
         <w:t>2.2 – Data collection</w:t>
       </w:r>
     </w:p>
-    <w:p/>
     <w:p>
       <w:r>
         <w:t>A total of 16 sites</w:t>
@@ -2072,9 +2015,9 @@
           <w:noProof/>
         </w:rPr>
         <w:drawing>
-          <wp:inline distT="0" distB="0" distL="0" distR="0" wp14:anchorId="008054FD" wp14:editId="560780FB">
-            <wp:extent cx="4221022" cy="4879886"/>
-            <wp:effectExtent l="0" t="0" r="8255" b="0"/>
+          <wp:inline distT="0" distB="0" distL="0" distR="0" wp14:anchorId="008054FD" wp14:editId="279DFB1D">
+            <wp:extent cx="4392766" cy="5078437"/>
+            <wp:effectExtent l="0" t="0" r="8255" b="8255"/>
             <wp:docPr id="40" name="Picture 40"/>
             <wp:cNvGraphicFramePr>
               <a:graphicFrameLocks xmlns:a="http://schemas.openxmlformats.org/drawingml/2006/main" noChangeAspect="1"/>
@@ -2102,7 +2045,7 @@
                   <pic:spPr bwMode="auto">
                     <a:xfrm>
                       <a:off x="0" y="0"/>
-                      <a:ext cx="4221022" cy="4879886"/>
+                      <a:ext cx="4392766" cy="5078437"/>
                     </a:xfrm>
                     <a:prstGeom prst="rect">
                       <a:avLst/>
@@ -2213,16 +2156,15 @@
         <w:t>Bird names are reported as recorded by the observers with preference to the Maori name if both the European and Maori names were recorded. A list of bird names including their Maori, Latin, and European names can be found in Appendix A.</w:t>
       </w:r>
     </w:p>
-    <w:p/>
     <w:p>
       <w:pPr>
         <w:pStyle w:val="Heading2"/>
       </w:pPr>
       <w:r>
+        <w:lastRenderedPageBreak/>
         <w:t>2.3 – Analysis</w:t>
       </w:r>
     </w:p>
-    <w:p/>
     <w:p>
       <w:r>
         <w:t>A</w:t>
@@ -2425,21 +2367,13 @@
         <w:fldChar w:fldCharType="end"/>
       </w:r>
       <w:r>
-        <w:t xml:space="preserve">. A list of packages for the </w:t>
-      </w:r>
-      <w:proofErr w:type="gramStart"/>
-      <w:r>
-        <w:t>analysis  is</w:t>
-      </w:r>
-      <w:proofErr w:type="gramEnd"/>
-      <w:r>
-        <w:t xml:space="preserve"> in Appendix XXX</w:t>
+        <w:t>. A list of packages for the analysis  is in Appendix XXX</w:t>
       </w:r>
     </w:p>
     <w:p/>
     <w:p>
       <w:pPr>
-        <w:pStyle w:val="Heading2"/>
+        <w:pStyle w:val="Heading3"/>
       </w:pPr>
       <w:r>
         <w:t>Richness and d</w:t>
@@ -2525,7 +2459,7 @@
     <w:p/>
     <w:p>
       <w:pPr>
-        <w:pStyle w:val="Heading2"/>
+        <w:pStyle w:val="Heading3"/>
       </w:pPr>
       <w:r>
         <w:t>Total count and target species</w:t>
@@ -2554,7 +2488,7 @@
     <w:p/>
     <w:p>
       <w:pPr>
-        <w:pStyle w:val="Heading2"/>
+        <w:pStyle w:val="Heading3"/>
       </w:pPr>
       <w:r>
         <w:t>Hierarchical</w:t>
@@ -2788,7 +2722,6 @@
         <w:t>3.1 – Overall observations</w:t>
       </w:r>
     </w:p>
-    <w:p/>
     <w:p>
       <w:r>
         <w:t xml:space="preserve">Across the 16 sites, </w:t>
@@ -3040,16 +2973,7 @@
           <w:sz w:val="20"/>
           <w:szCs w:val="20"/>
         </w:rPr>
-        <w:t xml:space="preserve">: Total counts of the 25 most frequently observed (seen or </w:t>
-      </w:r>
-      <w:proofErr w:type="gramStart"/>
-      <w:r>
-        <w:rPr>
-          <w:color w:val="auto"/>
-          <w:sz w:val="20"/>
-          <w:szCs w:val="20"/>
-        </w:rPr>
-        <w:t xml:space="preserve">heard) </w:t>
+        <w:t xml:space="preserve">: Total counts of the 25 most frequently observed (seen or heard) </w:t>
       </w:r>
       <w:r>
         <w:rPr>
@@ -3058,17 +2982,7 @@
           <w:sz w:val="20"/>
           <w:szCs w:val="20"/>
         </w:rPr>
-        <w:t xml:space="preserve"> across</w:t>
-      </w:r>
-      <w:proofErr w:type="gramEnd"/>
-      <w:r>
-        <w:rPr>
-          <w:noProof/>
-          <w:color w:val="auto"/>
-          <w:sz w:val="20"/>
-          <w:szCs w:val="20"/>
-        </w:rPr>
-        <w:t xml:space="preserve"> all sites.</w:t>
+        <w:t xml:space="preserve"> across all sites.</w:t>
       </w:r>
     </w:p>
     <w:p>
@@ -3102,7 +3016,6 @@
         <w:t>iversity</w:t>
       </w:r>
     </w:p>
-    <w:p/>
     <w:p>
       <w:r>
         <w:t>Patterns of species richness and diversity are similar across the island</w:t>
@@ -3207,7 +3120,6 @@
         <w:t>.</w:t>
       </w:r>
     </w:p>
-    <w:p/>
     <w:p/>
     <w:p>
       <w:pPr>
@@ -3218,9 +3130,17 @@
           <w:noProof/>
         </w:rPr>
         <w:drawing>
-          <wp:inline distT="0" distB="0" distL="0" distR="0" wp14:anchorId="67BB33F2" wp14:editId="2F57F27D">
-            <wp:extent cx="5720080" cy="3796030"/>
+          <wp:anchor distT="0" distB="0" distL="114300" distR="114300" simplePos="0" relativeHeight="251664384" behindDoc="0" locked="0" layoutInCell="1" allowOverlap="1" wp14:anchorId="67BB33F2" wp14:editId="704E1E55">
+            <wp:simplePos x="914400" y="3495822"/>
+            <wp:positionH relativeFrom="margin">
+              <wp:align>center</wp:align>
+            </wp:positionH>
+            <wp:positionV relativeFrom="margin">
+              <wp:align>center</wp:align>
+            </wp:positionV>
+            <wp:extent cx="6521938" cy="4328169"/>
             <wp:effectExtent l="0" t="0" r="0" b="0"/>
+            <wp:wrapSquare wrapText="bothSides"/>
             <wp:docPr id="42" name="Picture 42"/>
             <wp:cNvGraphicFramePr>
               <a:graphicFrameLocks xmlns:a="http://schemas.openxmlformats.org/drawingml/2006/main" noChangeAspect="1"/>
@@ -3250,7 +3170,7 @@
                   <pic:spPr bwMode="auto">
                     <a:xfrm>
                       <a:off x="0" y="0"/>
-                      <a:ext cx="5720080" cy="3796030"/>
+                      <a:ext cx="6521938" cy="4328169"/>
                     </a:xfrm>
                     <a:prstGeom prst="rect">
                       <a:avLst/>
@@ -3263,7 +3183,7 @@
                 </pic:pic>
               </a:graphicData>
             </a:graphic>
-          </wp:inline>
+          </wp:anchor>
         </w:drawing>
       </w:r>
     </w:p>
@@ -3431,16 +3351,11 @@
       <w:r>
         <w:t>3</w:t>
       </w:r>
-      <w:proofErr w:type="gramStart"/>
       <w:r>
         <w:t xml:space="preserve">],  </w:t>
       </w:r>
       <w:r>
-        <w:t>[</w:t>
-      </w:r>
-      <w:proofErr w:type="gramEnd"/>
-      <w:r>
-        <w:t>1.54, 2.8</w:t>
+        <w:t>[1.54, 2.8</w:t>
       </w:r>
       <w:r>
         <w:t>9</w:t>
@@ -3524,15 +3439,7 @@
         <w:t>est</w:t>
       </w:r>
       <w:r>
-        <w:t xml:space="preserve">). </w:t>
-      </w:r>
-      <w:proofErr w:type="gramStart"/>
-      <w:r>
-        <w:t>Thus</w:t>
-      </w:r>
-      <w:proofErr w:type="gramEnd"/>
-      <w:r>
-        <w:t xml:space="preserve"> the raw richness data is reported alongside the total count. </w:t>
+        <w:t xml:space="preserve">). Thus the raw richness data is reported alongside the total count. </w:t>
       </w:r>
     </w:p>
     <w:p/>
@@ -5247,7 +5154,6 @@
         <w:t>s</w:t>
       </w:r>
     </w:p>
-    <w:p/>
     <w:p>
       <w:r>
         <w:t>The highest total bird count was observed in Moto Kaikoura</w:t>
@@ -5364,86 +5270,21 @@
     <w:p/>
     <w:p>
       <w:r>
-        <w:t xml:space="preserve">Of the </w:t>
-      </w:r>
-      <w:r>
-        <w:t>four target species (Kakariki, Kaka, Tui and Kereru)</w:t>
-      </w:r>
-      <w:r>
-        <w:t>,</w:t>
-      </w:r>
-      <w:r>
-        <w:t xml:space="preserve"> Kaka and Tui </w:t>
-      </w:r>
-      <w:r>
-        <w:t xml:space="preserve">were observed at almost every site, </w:t>
-      </w:r>
-      <w:r>
-        <w:t>except for</w:t>
-      </w:r>
-      <w:r>
-        <w:t xml:space="preserve"> </w:t>
-      </w:r>
-      <w:proofErr w:type="spellStart"/>
-      <w:r>
-        <w:t>Kaitoke</w:t>
-      </w:r>
-      <w:proofErr w:type="spellEnd"/>
-      <w:r>
-        <w:t>,</w:t>
-      </w:r>
-      <w:r>
-        <w:t xml:space="preserve"> where no Kaka w</w:t>
-      </w:r>
-      <w:r>
-        <w:t>as</w:t>
-      </w:r>
-      <w:r>
-        <w:t xml:space="preserve"> observed</w:t>
-      </w:r>
-      <w:r>
-        <w:t xml:space="preserve"> (Figure 4 B and Table 2).</w:t>
-      </w:r>
-      <w:r>
-        <w:t xml:space="preserve"> Kereru w</w:t>
-      </w:r>
-      <w:r>
-        <w:t>ere observed at 12 of the 16 sites, although in lower numbers than</w:t>
-      </w:r>
-      <w:r>
-        <w:t xml:space="preserve"> Kaka or Tui. </w:t>
-      </w:r>
-      <w:r>
-        <w:t>A total of 18 Kakariki were observed</w:t>
-      </w:r>
-      <w:r>
-        <w:t xml:space="preserve">, all of which </w:t>
-      </w:r>
-      <w:r>
-        <w:t xml:space="preserve">at </w:t>
-      </w:r>
-      <w:proofErr w:type="spellStart"/>
-      <w:r>
-        <w:t>Okiwi</w:t>
-      </w:r>
-      <w:proofErr w:type="spellEnd"/>
-      <w:r>
-        <w:t xml:space="preserve"> (Figure 4 B and Table 2).</w:t>
-      </w:r>
-    </w:p>
-    <w:p/>
-    <w:p>
-      <w:pPr>
-        <w:keepNext/>
-      </w:pPr>
-      <w:r>
         <w:rPr>
           <w:noProof/>
         </w:rPr>
         <w:drawing>
-          <wp:inline distT="0" distB="0" distL="0" distR="0" wp14:anchorId="7BA4FFBD" wp14:editId="0E592718">
-            <wp:extent cx="5720080" cy="3796030"/>
+          <wp:anchor distT="0" distB="0" distL="114300" distR="114300" simplePos="0" relativeHeight="251663360" behindDoc="0" locked="0" layoutInCell="1" allowOverlap="1" wp14:anchorId="7BA4FFBD" wp14:editId="57BA9E2D">
+            <wp:simplePos x="0" y="0"/>
+            <wp:positionH relativeFrom="margin">
+              <wp:align>center</wp:align>
+            </wp:positionH>
+            <wp:positionV relativeFrom="margin">
+              <wp:posOffset>2489200</wp:posOffset>
+            </wp:positionV>
+            <wp:extent cx="7186295" cy="4768850"/>
             <wp:effectExtent l="0" t="0" r="0" b="0"/>
+            <wp:wrapSquare wrapText="bothSides"/>
             <wp:docPr id="43" name="Picture 43"/>
             <wp:cNvGraphicFramePr>
               <a:graphicFrameLocks xmlns:a="http://schemas.openxmlformats.org/drawingml/2006/main" noChangeAspect="1"/>
@@ -5473,7 +5314,7 @@
                   <pic:spPr bwMode="auto">
                     <a:xfrm>
                       <a:off x="0" y="0"/>
-                      <a:ext cx="5720080" cy="3796030"/>
+                      <a:ext cx="7186295" cy="4768850"/>
                     </a:xfrm>
                     <a:prstGeom prst="rect">
                       <a:avLst/>
@@ -5486,8 +5327,81 @@
                 </pic:pic>
               </a:graphicData>
             </a:graphic>
-          </wp:inline>
+            <wp14:sizeRelH relativeFrom="margin">
+              <wp14:pctWidth>0</wp14:pctWidth>
+            </wp14:sizeRelH>
+            <wp14:sizeRelV relativeFrom="margin">
+              <wp14:pctHeight>0</wp14:pctHeight>
+            </wp14:sizeRelV>
+          </wp:anchor>
         </w:drawing>
+      </w:r>
+      <w:r>
+        <w:t xml:space="preserve">Of the </w:t>
+      </w:r>
+      <w:r>
+        <w:t>four target species (Kakariki, Kaka, Tui and Kereru)</w:t>
+      </w:r>
+      <w:r>
+        <w:t>,</w:t>
+      </w:r>
+      <w:r>
+        <w:t xml:space="preserve"> Kaka and Tui </w:t>
+      </w:r>
+      <w:r>
+        <w:t xml:space="preserve">were observed at almost every site, </w:t>
+      </w:r>
+      <w:r>
+        <w:t>except for</w:t>
+      </w:r>
+      <w:r>
+        <w:t xml:space="preserve"> </w:t>
+      </w:r>
+      <w:proofErr w:type="spellStart"/>
+      <w:r>
+        <w:t>Kaitoke</w:t>
+      </w:r>
+      <w:proofErr w:type="spellEnd"/>
+      <w:r>
+        <w:t>,</w:t>
+      </w:r>
+      <w:r>
+        <w:t xml:space="preserve"> where no Kaka w</w:t>
+      </w:r>
+      <w:r>
+        <w:t>as</w:t>
+      </w:r>
+      <w:r>
+        <w:t xml:space="preserve"> observed</w:t>
+      </w:r>
+      <w:r>
+        <w:t xml:space="preserve"> (Figure 4 B and Table 2).</w:t>
+      </w:r>
+      <w:r>
+        <w:t xml:space="preserve"> Kereru w</w:t>
+      </w:r>
+      <w:r>
+        <w:t>ere observed at 12 of the 16 sites, although in lower numbers than</w:t>
+      </w:r>
+      <w:r>
+        <w:t xml:space="preserve"> Kaka or Tui. </w:t>
+      </w:r>
+      <w:r>
+        <w:t>A total of 18 Kakariki were observed</w:t>
+      </w:r>
+      <w:r>
+        <w:t xml:space="preserve">, all of which </w:t>
+      </w:r>
+      <w:r>
+        <w:t xml:space="preserve">at </w:t>
+      </w:r>
+      <w:proofErr w:type="spellStart"/>
+      <w:r>
+        <w:t>Okiwi</w:t>
+      </w:r>
+      <w:proofErr w:type="spellEnd"/>
+      <w:r>
+        <w:t xml:space="preserve"> (Figure 4 B and Table 2).</w:t>
       </w:r>
     </w:p>
     <w:p>
@@ -8004,13 +7918,6 @@
         <w:lastRenderedPageBreak/>
         <w:t>3.4 – Site dissimilarity</w:t>
       </w:r>
-    </w:p>
-    <w:p>
-      <w:pPr>
-        <w:tabs>
-          <w:tab w:val="left" w:pos="1155"/>
-        </w:tabs>
-      </w:pPr>
     </w:p>
     <w:p>
       <w:pPr>
@@ -8369,12 +8276,493 @@
         <w:t>Discussion</w:t>
       </w:r>
     </w:p>
+    <w:p>
+      <w:r>
+        <w:t xml:space="preserve">The bird count data were analysed for the primary, island-wide patterns of abundance; site-specific patterns of abundance, richness, and diversity; and site dissimilarity. The aggregated data </w:t>
+      </w:r>
+      <w:r>
+        <w:rPr>
+          <w:color w:val="FF0000"/>
+        </w:rPr>
+        <w:t xml:space="preserve">show </w:t>
+      </w:r>
+      <w:r>
+        <w:t xml:space="preserve">the most abundant species on Aotea to be the </w:t>
+      </w:r>
+      <w:r>
+        <w:t>Kaka, Tui, Grey warbler, Kingfisher and Fantail (Figure 2)</w:t>
+      </w:r>
+      <w:r>
+        <w:t>. Of course, bird species are not uniformly distributed across the island.</w:t>
+      </w:r>
+      <w:r>
+        <w:t xml:space="preserve"> For example,</w:t>
+      </w:r>
+      <w:r>
+        <w:t xml:space="preserve"> </w:t>
+      </w:r>
+      <w:proofErr w:type="spellStart"/>
+      <w:r>
+        <w:rPr>
+          <w:rFonts w:ascii="Calibri" w:eastAsia="Times New Roman" w:hAnsi="Calibri" w:cs="Times New Roman"/>
+          <w:color w:val="000000"/>
+          <w:lang w:eastAsia="en-NZ"/>
+        </w:rPr>
+        <w:t>Kaitoke</w:t>
+      </w:r>
+      <w:proofErr w:type="spellEnd"/>
+      <w:r>
+        <w:rPr>
+          <w:rFonts w:ascii="Calibri" w:eastAsia="Times New Roman" w:hAnsi="Calibri" w:cs="Times New Roman"/>
+          <w:color w:val="000000"/>
+          <w:lang w:eastAsia="en-NZ"/>
+        </w:rPr>
+        <w:t xml:space="preserve"> had few </w:t>
+      </w:r>
+      <w:r>
+        <w:rPr>
+          <w:rFonts w:ascii="Calibri" w:eastAsia="Times New Roman" w:hAnsi="Calibri" w:cs="Times New Roman"/>
+          <w:color w:val="000000"/>
+          <w:lang w:eastAsia="en-NZ"/>
+        </w:rPr>
+        <w:t>records</w:t>
+      </w:r>
+      <w:r>
+        <w:rPr>
+          <w:rFonts w:ascii="Calibri" w:eastAsia="Times New Roman" w:hAnsi="Calibri" w:cs="Times New Roman"/>
+          <w:color w:val="000000"/>
+          <w:lang w:eastAsia="en-NZ"/>
+        </w:rPr>
+        <w:t xml:space="preserve"> of tui, and none of kaka, and the only observations of kakariki were at </w:t>
+      </w:r>
+      <w:proofErr w:type="spellStart"/>
+      <w:r>
+        <w:rPr>
+          <w:rFonts w:ascii="Calibri" w:eastAsia="Times New Roman" w:hAnsi="Calibri" w:cs="Times New Roman"/>
+          <w:color w:val="000000"/>
+          <w:lang w:eastAsia="en-NZ"/>
+        </w:rPr>
+        <w:t>Okiwi</w:t>
+      </w:r>
+      <w:proofErr w:type="spellEnd"/>
+      <w:r>
+        <w:rPr>
+          <w:rFonts w:ascii="Calibri" w:eastAsia="Times New Roman" w:hAnsi="Calibri" w:cs="Times New Roman"/>
+          <w:color w:val="000000"/>
+          <w:lang w:eastAsia="en-NZ"/>
+        </w:rPr>
+        <w:t xml:space="preserve">. The hierarchical cluster analysis </w:t>
+      </w:r>
+      <w:r>
+        <w:rPr>
+          <w:rFonts w:ascii="Calibri" w:eastAsia="Times New Roman" w:hAnsi="Calibri" w:cs="Times New Roman"/>
+          <w:color w:val="000000"/>
+          <w:lang w:eastAsia="en-NZ"/>
+        </w:rPr>
+        <w:t>assesses</w:t>
+      </w:r>
+      <w:r>
+        <w:rPr>
+          <w:rFonts w:ascii="Calibri" w:eastAsia="Times New Roman" w:hAnsi="Calibri" w:cs="Times New Roman"/>
+          <w:color w:val="000000"/>
+          <w:lang w:eastAsia="en-NZ"/>
+        </w:rPr>
+        <w:t xml:space="preserve"> the differences in species composition among the sites. Not surprisingly, the sites tend to cluster according to their habitat type.</w:t>
+      </w:r>
+      <w:r>
+        <w:rPr>
+          <w:rFonts w:ascii="Calibri" w:eastAsia="Times New Roman" w:hAnsi="Calibri" w:cs="Times New Roman"/>
+          <w:color w:val="000000"/>
+          <w:lang w:eastAsia="en-NZ"/>
+        </w:rPr>
+        <w:t xml:space="preserve"> </w:t>
+      </w:r>
+      <w:proofErr w:type="spellStart"/>
+      <w:r>
+        <w:rPr>
+          <w:rFonts w:ascii="Calibri" w:eastAsia="Times New Roman" w:hAnsi="Calibri" w:cs="Times New Roman"/>
+          <w:color w:val="000000"/>
+          <w:lang w:eastAsia="en-NZ"/>
+        </w:rPr>
+        <w:t>Kaitoke</w:t>
+      </w:r>
+      <w:proofErr w:type="spellEnd"/>
+      <w:r>
+        <w:rPr>
+          <w:rFonts w:ascii="Calibri" w:eastAsia="Times New Roman" w:hAnsi="Calibri" w:cs="Times New Roman"/>
+          <w:color w:val="000000"/>
+          <w:lang w:eastAsia="en-NZ"/>
+        </w:rPr>
+        <w:t xml:space="preserve"> is a wetland habitat, hence the lack of bush birds like the </w:t>
+      </w:r>
+      <w:r>
+        <w:rPr>
+          <w:rFonts w:ascii="Calibri" w:eastAsia="Times New Roman" w:hAnsi="Calibri" w:cs="Times New Roman"/>
+          <w:lang w:eastAsia="en-NZ"/>
+        </w:rPr>
+        <w:t>kaka and tui</w:t>
+      </w:r>
+      <w:r>
+        <w:rPr>
+          <w:rFonts w:ascii="Calibri" w:eastAsia="Times New Roman" w:hAnsi="Calibri" w:cs="Times New Roman"/>
+          <w:lang w:eastAsia="en-NZ"/>
+        </w:rPr>
+        <w:t>,</w:t>
+      </w:r>
+      <w:r>
+        <w:rPr>
+          <w:rFonts w:ascii="Calibri" w:eastAsia="Times New Roman" w:hAnsi="Calibri" w:cs="Times New Roman"/>
+          <w:lang w:eastAsia="en-NZ"/>
+        </w:rPr>
+        <w:t xml:space="preserve"> and high counts of </w:t>
+      </w:r>
+      <w:proofErr w:type="spellStart"/>
+      <w:r>
+        <w:rPr>
+          <w:rFonts w:ascii="Calibri" w:eastAsia="Times New Roman" w:hAnsi="Calibri" w:cs="Times New Roman"/>
+          <w:lang w:eastAsia="en-NZ"/>
+        </w:rPr>
+        <w:t>pukeko</w:t>
+      </w:r>
+      <w:proofErr w:type="spellEnd"/>
+      <w:r>
+        <w:rPr>
+          <w:rFonts w:ascii="Calibri" w:eastAsia="Times New Roman" w:hAnsi="Calibri" w:cs="Times New Roman"/>
+          <w:lang w:eastAsia="en-NZ"/>
+        </w:rPr>
+        <w:t xml:space="preserve">, swallows and kingfishers </w:t>
+      </w:r>
+      <w:r>
+        <w:rPr>
+          <w:rFonts w:ascii="Calibri" w:eastAsia="Times New Roman" w:hAnsi="Calibri" w:cs="Times New Roman"/>
+          <w:lang w:eastAsia="en-NZ"/>
+        </w:rPr>
+        <w:fldChar w:fldCharType="begin"/>
+      </w:r>
+      <w:r>
+        <w:rPr>
+          <w:rFonts w:ascii="Calibri" w:eastAsia="Times New Roman" w:hAnsi="Calibri" w:cs="Times New Roman"/>
+          <w:lang w:eastAsia="en-NZ"/>
+        </w:rPr>
+        <w:instrText xml:space="preserve"> ADDIN ZOTERO_ITEM CSL_CITATION {"citationID":"f2dgx1Vv","properties":{"formattedCitation":"(Anderson, 2003)","plainCitation":"(Anderson, 2003)","noteIndex":0},"citationItems":[{"id":809,"uris":["http://zotero.org/users/local/z7VYnidG/items/XBZEVKMX"],"uri":["http://zotero.org/users/local/z7VYnidG/items/XBZEVKMX"],"itemData":{"id":809,"type":"article-journal","container-title":"Notornis","issue":"4","page":"201-209","title":"The bird community of Kaitoke wetland, Great Barrier Island","volume":"50","author":[{"family":"Anderson","given":"Sandra"}],"issued":{"date-parts":[["2003"]]}}}],"schema":"https://github.com/citation-style-language/schema/raw/master/csl-citation.json"} </w:instrText>
+      </w:r>
+      <w:r>
+        <w:rPr>
+          <w:rFonts w:ascii="Calibri" w:eastAsia="Times New Roman" w:hAnsi="Calibri" w:cs="Times New Roman"/>
+          <w:lang w:eastAsia="en-NZ"/>
+        </w:rPr>
+        <w:fldChar w:fldCharType="separate"/>
+      </w:r>
+      <w:r>
+        <w:rPr>
+          <w:rFonts w:ascii="Calibri" w:hAnsi="Calibri" w:cs="Calibri"/>
+        </w:rPr>
+        <w:t>(Anderson, 2003)</w:t>
+      </w:r>
+      <w:r>
+        <w:rPr>
+          <w:rFonts w:ascii="Calibri" w:eastAsia="Times New Roman" w:hAnsi="Calibri" w:cs="Times New Roman"/>
+          <w:lang w:eastAsia="en-NZ"/>
+        </w:rPr>
+        <w:fldChar w:fldCharType="end"/>
+      </w:r>
+      <w:r>
+        <w:rPr>
+          <w:rFonts w:ascii="Calibri" w:eastAsia="Times New Roman" w:hAnsi="Calibri" w:cs="Times New Roman"/>
+          <w:lang w:eastAsia="en-NZ"/>
+        </w:rPr>
+        <w:t xml:space="preserve">. The </w:t>
+      </w:r>
+      <w:proofErr w:type="spellStart"/>
+      <w:r>
+        <w:rPr>
+          <w:rFonts w:ascii="Calibri" w:eastAsia="Times New Roman" w:hAnsi="Calibri" w:cs="Times New Roman"/>
+          <w:lang w:eastAsia="en-NZ"/>
+        </w:rPr>
+        <w:t>Awana</w:t>
+      </w:r>
+      <w:proofErr w:type="spellEnd"/>
+      <w:r>
+        <w:rPr>
+          <w:rFonts w:ascii="Calibri" w:eastAsia="Times New Roman" w:hAnsi="Calibri" w:cs="Times New Roman"/>
+          <w:lang w:eastAsia="en-NZ"/>
+        </w:rPr>
+        <w:t xml:space="preserve"> site that forms a single unit in the cluster analysis</w:t>
+      </w:r>
+      <w:r>
+        <w:rPr>
+          <w:rFonts w:ascii="Calibri" w:eastAsia="Times New Roman" w:hAnsi="Calibri" w:cs="Times New Roman"/>
+          <w:lang w:eastAsia="en-NZ"/>
+        </w:rPr>
+        <w:t xml:space="preserve"> (Figure 5, green branch)</w:t>
+      </w:r>
+      <w:r>
+        <w:rPr>
+          <w:rFonts w:ascii="Calibri" w:eastAsia="Times New Roman" w:hAnsi="Calibri" w:cs="Times New Roman"/>
+          <w:lang w:eastAsia="en-NZ"/>
+        </w:rPr>
+        <w:t xml:space="preserve"> </w:t>
+      </w:r>
+      <w:r>
+        <w:rPr>
+          <w:rFonts w:ascii="Calibri" w:eastAsia="Times New Roman" w:hAnsi="Calibri" w:cs="Times New Roman"/>
+          <w:lang w:eastAsia="en-NZ"/>
+        </w:rPr>
+        <w:t>was cleared in the early 20</w:t>
+      </w:r>
+      <w:r>
+        <w:rPr>
+          <w:rFonts w:ascii="Calibri" w:eastAsia="Times New Roman" w:hAnsi="Calibri" w:cs="Times New Roman"/>
+          <w:vertAlign w:val="superscript"/>
+          <w:lang w:eastAsia="en-NZ"/>
+        </w:rPr>
+        <w:t>th</w:t>
+      </w:r>
+      <w:r>
+        <w:rPr>
+          <w:rFonts w:ascii="Calibri" w:eastAsia="Times New Roman" w:hAnsi="Calibri" w:cs="Times New Roman"/>
+          <w:lang w:eastAsia="en-NZ"/>
+        </w:rPr>
+        <w:t xml:space="preserve"> century for farming and underwent annual controlled burning until about 1940. </w:t>
+      </w:r>
+      <w:proofErr w:type="spellStart"/>
+      <w:r>
+        <w:rPr>
+          <w:rFonts w:ascii="Calibri" w:eastAsia="Times New Roman" w:hAnsi="Calibri" w:cs="Times New Roman"/>
+          <w:lang w:eastAsia="en-NZ"/>
+        </w:rPr>
+        <w:t>Awana</w:t>
+      </w:r>
+      <w:proofErr w:type="spellEnd"/>
+      <w:r>
+        <w:rPr>
+          <w:rFonts w:ascii="Calibri" w:eastAsia="Times New Roman" w:hAnsi="Calibri" w:cs="Times New Roman"/>
+          <w:lang w:eastAsia="en-NZ"/>
+        </w:rPr>
+        <w:t xml:space="preserve"> now </w:t>
+      </w:r>
+      <w:r>
+        <w:rPr>
+          <w:rFonts w:ascii="Calibri" w:eastAsia="Times New Roman" w:hAnsi="Calibri" w:cs="Times New Roman"/>
+          <w:lang w:eastAsia="en-NZ"/>
+        </w:rPr>
+        <w:t>comprises</w:t>
+      </w:r>
+      <w:r>
+        <w:rPr>
+          <w:rFonts w:ascii="Calibri" w:eastAsia="Times New Roman" w:hAnsi="Calibri" w:cs="Times New Roman"/>
+          <w:lang w:eastAsia="en-NZ"/>
+        </w:rPr>
+        <w:t xml:space="preserve"> mainly of</w:t>
+      </w:r>
+      <w:r>
+        <w:rPr>
+          <w:rFonts w:ascii="Calibri" w:eastAsia="Times New Roman" w:hAnsi="Calibri" w:cs="Times New Roman"/>
+          <w:lang w:eastAsia="en-NZ"/>
+        </w:rPr>
+        <w:t xml:space="preserve"> </w:t>
+      </w:r>
+      <w:proofErr w:type="spellStart"/>
+      <w:r>
+        <w:t>mānuka</w:t>
+      </w:r>
+      <w:proofErr w:type="spellEnd"/>
+      <w:r>
+        <w:t>–</w:t>
+      </w:r>
+      <w:proofErr w:type="spellStart"/>
+      <w:r>
+        <w:t>kānuka</w:t>
+      </w:r>
+      <w:proofErr w:type="spellEnd"/>
+      <w:r>
+        <w:t xml:space="preserve"> scrubland</w:t>
+      </w:r>
+      <w:r>
+        <w:t xml:space="preserve"> with some exotic species such as pine </w:t>
+      </w:r>
+      <w:r>
+        <w:fldChar w:fldCharType="begin"/>
+      </w:r>
+      <w:r>
+        <w:instrText xml:space="preserve"> ADDIN ZOTERO_ITEM CSL_CITATION {"citationID":"vdZEh9c3","properties":{"formattedCitation":"(Perry et al., 2010)","plainCitation":"(Perry et al., 2010)","noteIndex":0},"citationItems":[{"id":814,"uris":["http://zotero.org/users/local/z7VYnidG/items/GWV77EP2"],"uri":["http://zotero.org/users/local/z7VYnidG/items/GWV77EP2"],"itemData":{"id":814,"type":"article-journal","abstract":"Fire has been a major driver of forest loss in New Zealand. A conceptual model has been proposed in which positive feedbacks between vegetation, fire and soils can arrest regeneration of recurrently burned wet forest landscapes. We used vegetation data collected across three topographically similar landscapes – Awana, Glenfern and Windy Hill – on Great Barrier Island to (1) describe current vegetation composition and structure and predict future change in composition and (2) assess evidence for interactions between fire and soils slowing regeneration in these landscapes. Compositional data were analysed via classification and ordination, and we used transition matrix models to explore how vegetation composition may change in the future. The vegetation in the three landscapes spans repeatedly burned scrubland dominated by mānuka (Leptospermum scoparium) and exotic fire-dependent woody species such as Hakea sericea, to intact mature forest. Scrubland vegetation tends to be found on north-facing upper slopes and ridges – drier sites where fire has been more frequent and rendered soil conditions (e.g. organic matter and moisture) poor for plant growth. There is a slow reinvasion of forest species into the Leptospermum and Kunzea scrubland from gullies and other remnant patches, with wind-dispersed species preceding fleshy-fruited bird-dispersed ones. In the absence of fire in the next few decades the landscapes will continue to move back towards forest. More fires, however, will further degrade these landscapes by removing remaining fertile topsoils from ridges and slopes and by favouring exotic species adapted to recruit from seed and/or resprout vegetatively after fire.","container-title":"New Zealand Journal of Ecology","issue":"3","language":"en","page":"13","source":"Zotero","title":"Vegetation patterns and trajectories in disturbed landscapes, Great Barrier Island, northern New Zealand","volume":"34","author":[{"family":"Perry","given":"George L W"},{"family":"Ogden","given":"John"},{"family":"Enright","given":"Neal J"},{"family":"Davy","given":"Lucy V"}],"issued":{"date-parts":[["2010"]]}}}],"schema":"https://github.com/citation-style-language/schema/raw/master/csl-citation.json"} </w:instrText>
+      </w:r>
+      <w:r>
+        <w:fldChar w:fldCharType="separate"/>
+      </w:r>
+      <w:r>
+        <w:rPr>
+          <w:rFonts w:ascii="Calibri" w:hAnsi="Calibri" w:cs="Calibri"/>
+        </w:rPr>
+        <w:t>(Perry et al., 2010)</w:t>
+      </w:r>
+      <w:r>
+        <w:fldChar w:fldCharType="end"/>
+      </w:r>
+      <w:r>
+        <w:t xml:space="preserve">. </w:t>
+      </w:r>
+      <w:proofErr w:type="spellStart"/>
+      <w:r>
+        <w:t>Awana</w:t>
+      </w:r>
+      <w:proofErr w:type="spellEnd"/>
+      <w:r>
+        <w:t xml:space="preserve"> has a relatively low diversity (Table 1) dominated by tui, kingfishers, and kaka observations. All the other sites were more similar in their species composition to each other (Figure 5).  </w:t>
+      </w:r>
+    </w:p>
     <w:p/>
     <w:p>
-      <w:r>
-        <w:t>Th</w:t>
+      <w:pPr>
+        <w:rPr>
+          <w:rFonts w:ascii="Calibri" w:eastAsia="Times New Roman" w:hAnsi="Calibri" w:cs="Times New Roman"/>
+          <w:color w:val="000000"/>
+          <w:lang w:eastAsia="en-NZ"/>
+        </w:rPr>
+      </w:pPr>
+      <w:r>
+        <w:t xml:space="preserve">Of the four target species, tui and kaka were common in all the sites of the large cluster identified by the cluster analysis (Figure 5, blue branches). Although present at most sites, lower counts of kereru were recorded across the island, with the most observations at </w:t>
+      </w:r>
+      <w:r>
+        <w:rPr>
+          <w:rFonts w:ascii="Calibri" w:eastAsia="Times New Roman" w:hAnsi="Calibri" w:cs="Times New Roman"/>
+          <w:color w:val="000000"/>
+          <w:lang w:eastAsia="en-NZ"/>
+        </w:rPr>
+        <w:t>Mt Young</w:t>
+      </w:r>
+      <w:r>
+        <w:rPr>
+          <w:rFonts w:ascii="Calibri" w:eastAsia="Times New Roman" w:hAnsi="Calibri" w:cs="Times New Roman"/>
+          <w:color w:val="000000"/>
+          <w:lang w:eastAsia="en-NZ"/>
+        </w:rPr>
+        <w:t xml:space="preserve">, </w:t>
+      </w:r>
+      <w:r>
+        <w:rPr>
+          <w:rFonts w:ascii="Calibri" w:eastAsia="Times New Roman" w:hAnsi="Calibri" w:cs="Times New Roman"/>
+          <w:color w:val="000000"/>
+          <w:lang w:eastAsia="en-NZ"/>
+        </w:rPr>
+        <w:t>Needle Rock</w:t>
+      </w:r>
+      <w:r>
+        <w:rPr>
+          <w:rFonts w:ascii="Calibri" w:eastAsia="Times New Roman" w:hAnsi="Calibri" w:cs="Times New Roman"/>
+          <w:color w:val="000000"/>
+          <w:lang w:eastAsia="en-NZ"/>
+        </w:rPr>
+        <w:t xml:space="preserve">, </w:t>
+      </w:r>
+      <w:proofErr w:type="spellStart"/>
+      <w:r>
+        <w:rPr>
+          <w:rFonts w:ascii="Calibri" w:eastAsia="Times New Roman" w:hAnsi="Calibri" w:cs="Times New Roman"/>
+          <w:color w:val="000000"/>
+          <w:lang w:eastAsia="en-NZ"/>
+        </w:rPr>
+        <w:t>Okiwi</w:t>
+      </w:r>
+      <w:proofErr w:type="spellEnd"/>
+      <w:r>
+        <w:rPr>
+          <w:rFonts w:ascii="Calibri" w:eastAsia="Times New Roman" w:hAnsi="Calibri" w:cs="Times New Roman"/>
+          <w:color w:val="000000"/>
+          <w:lang w:eastAsia="en-NZ"/>
+        </w:rPr>
+        <w:t xml:space="preserve">, and </w:t>
+      </w:r>
+      <w:proofErr w:type="spellStart"/>
+      <w:r>
+        <w:rPr>
+          <w:rFonts w:ascii="Calibri" w:eastAsia="Times New Roman" w:hAnsi="Calibri" w:cs="Times New Roman"/>
+          <w:color w:val="000000"/>
+          <w:lang w:eastAsia="en-NZ"/>
+        </w:rPr>
+        <w:t>Rangitawhiri</w:t>
+      </w:r>
+      <w:proofErr w:type="spellEnd"/>
+      <w:r>
+        <w:rPr>
+          <w:rFonts w:ascii="Calibri" w:eastAsia="Times New Roman" w:hAnsi="Calibri" w:cs="Times New Roman"/>
+          <w:color w:val="000000"/>
+          <w:lang w:eastAsia="en-NZ"/>
+        </w:rPr>
+        <w:t xml:space="preserve"> </w:t>
+      </w:r>
+      <w:proofErr w:type="spellStart"/>
+      <w:r>
+        <w:rPr>
+          <w:rFonts w:ascii="Calibri" w:eastAsia="Times New Roman" w:hAnsi="Calibri" w:cs="Times New Roman"/>
+          <w:color w:val="000000"/>
+          <w:lang w:eastAsia="en-NZ"/>
+        </w:rPr>
+        <w:t>Tryphena</w:t>
+      </w:r>
+      <w:proofErr w:type="spellEnd"/>
+      <w:r>
+        <w:rPr>
+          <w:rFonts w:ascii="Calibri" w:eastAsia="Times New Roman" w:hAnsi="Calibri" w:cs="Times New Roman"/>
+          <w:color w:val="000000"/>
+          <w:lang w:eastAsia="en-NZ"/>
+        </w:rPr>
+        <w:t xml:space="preserve"> (Table 2). Kereru prefer a variety of forest </w:t>
+      </w:r>
+      <w:proofErr w:type="spellStart"/>
+      <w:r>
+        <w:rPr>
+          <w:rFonts w:ascii="Calibri" w:eastAsia="Times New Roman" w:hAnsi="Calibri" w:cs="Times New Roman"/>
+          <w:color w:val="000000"/>
+          <w:lang w:eastAsia="en-NZ"/>
+        </w:rPr>
+        <w:t>typesm</w:t>
+      </w:r>
+      <w:proofErr w:type="spellEnd"/>
+      <w:r>
+        <w:rPr>
+          <w:rFonts w:ascii="Calibri" w:eastAsia="Times New Roman" w:hAnsi="Calibri" w:cs="Times New Roman"/>
+          <w:color w:val="000000"/>
+          <w:lang w:eastAsia="en-NZ"/>
+        </w:rPr>
+        <w:t xml:space="preserve">, including native forest and exotic plantations. Kakariki, were absent from all sites apart from </w:t>
+      </w:r>
+      <w:proofErr w:type="spellStart"/>
+      <w:r>
+        <w:rPr>
+          <w:rFonts w:ascii="Calibri" w:eastAsia="Times New Roman" w:hAnsi="Calibri" w:cs="Times New Roman"/>
+          <w:color w:val="000000"/>
+          <w:lang w:eastAsia="en-NZ"/>
+        </w:rPr>
+        <w:t>Okiwi</w:t>
+      </w:r>
+      <w:proofErr w:type="spellEnd"/>
+      <w:r>
+        <w:rPr>
+          <w:rFonts w:ascii="Calibri" w:eastAsia="Times New Roman" w:hAnsi="Calibri" w:cs="Times New Roman"/>
+          <w:color w:val="000000"/>
+          <w:lang w:eastAsia="en-NZ"/>
+        </w:rPr>
+        <w:t xml:space="preserve"> indicating that kakariki populations would benefit from stricter pest management schemes.</w:t>
       </w:r>
     </w:p>
+    <w:p>
+      <w:pPr>
+        <w:rPr>
+          <w:rFonts w:ascii="Calibri" w:eastAsia="Times New Roman" w:hAnsi="Calibri" w:cs="Times New Roman"/>
+          <w:lang w:eastAsia="en-NZ"/>
+        </w:rPr>
+      </w:pPr>
+    </w:p>
+    <w:p>
+      <w:pPr>
+        <w:rPr>
+          <w:rFonts w:ascii="Calibri" w:eastAsia="Times New Roman" w:hAnsi="Calibri" w:cs="Times New Roman"/>
+          <w:lang w:eastAsia="en-NZ"/>
+        </w:rPr>
+      </w:pPr>
+    </w:p>
+    <w:p/>
     <w:p/>
     <w:p>
       <w:pPr>
@@ -8484,13 +8872,8 @@
       <w:r>
         <w:t xml:space="preserve">Observation bias: </w:t>
       </w:r>
-      <w:proofErr w:type="gramStart"/>
-      <w:r>
-        <w:t>birds</w:t>
-      </w:r>
-      <w:proofErr w:type="gramEnd"/>
-      <w:r>
-        <w:t xml:space="preserve"> </w:t>
+      <w:r>
+        <w:t xml:space="preserve">birds </w:t>
       </w:r>
       <w:r>
         <w:t xml:space="preserve">species </w:t>
@@ -14995,7 +15378,6 @@
     <w:next w:val="Normal"/>
     <w:link w:val="Heading3Char"/>
     <w:uiPriority w:val="9"/>
-    <w:semiHidden/>
     <w:unhideWhenUsed/>
     <w:qFormat/>
     <w:rsid w:val="00526E43"/>
@@ -15215,7 +15597,6 @@
     <w:basedOn w:val="DefaultParagraphFont"/>
     <w:link w:val="Heading3"/>
     <w:uiPriority w:val="9"/>
-    <w:semiHidden/>
     <w:rsid w:val="00526E43"/>
     <w:rPr>
       <w:rFonts w:asciiTheme="majorHAnsi" w:eastAsiaTheme="majorEastAsia" w:hAnsiTheme="majorHAnsi" w:cstheme="majorBidi"/>

</xml_diff>